<commit_message>
Rename City function implemented in cityManagement.c
</commit_message>
<xml_diff>
--- a/AS20240505-Report.docx
+++ b/AS20240505-Report.docx
@@ -378,16 +378,11 @@
     </w:p>
     <w:p>
       <w:r>
-        <w:t xml:space="preserve">    }</w:t>
-      </w:r>
-    </w:p>
-    <w:p>
-      <w:r>
         <w:rPr>
           <w:noProof/>
         </w:rPr>
         <w:drawing>
-          <wp:anchor distT="0" distB="0" distL="114300" distR="114300" simplePos="0" relativeHeight="251658240" behindDoc="0" locked="0" layoutInCell="1" allowOverlap="1" wp14:anchorId="4B76C017" wp14:editId="763EA0BC">
+          <wp:anchor distT="0" distB="0" distL="114300" distR="114300" simplePos="0" relativeHeight="251658240" behindDoc="0" locked="0" layoutInCell="1" allowOverlap="1" wp14:anchorId="4B76C017" wp14:editId="3B25B64E">
             <wp:simplePos x="0" y="0"/>
             <wp:positionH relativeFrom="margin">
               <wp:posOffset>-115570</wp:posOffset>
@@ -437,6 +432,11 @@
         </w:drawing>
       </w:r>
       <w:r>
+        <w:t xml:space="preserve">    }</w:t>
+      </w:r>
+    </w:p>
+    <w:p>
+      <w:r>
         <w:t>}</w:t>
       </w:r>
     </w:p>
@@ -1172,7 +1172,918 @@
         <w:t>If the name already exists in the list, it displays: “City name already exists!”.</w:t>
       </w:r>
     </w:p>
+    <w:p>
+      <w:pPr>
+        <w:spacing w:before="100" w:beforeAutospacing="1" w:after="100" w:afterAutospacing="1" w:line="240" w:lineRule="auto"/>
+        <w:rPr>
+          <w:rFonts w:ascii="Times New Roman" w:eastAsia="Times New Roman" w:hAnsi="Times New Roman" w:cs="Times New Roman"/>
+          <w:sz w:val="24"/>
+          <w:szCs w:val="24"/>
+          <w:lang w:bidi="si-LK"/>
+        </w:rPr>
+      </w:pPr>
+    </w:p>
+    <w:p>
+      <w:pPr>
+        <w:spacing w:before="100" w:beforeAutospacing="1" w:after="100" w:afterAutospacing="1" w:line="240" w:lineRule="auto"/>
+        <w:rPr>
+          <w:rFonts w:ascii="Times New Roman" w:eastAsia="Times New Roman" w:hAnsi="Times New Roman" w:cs="Times New Roman"/>
+          <w:b/>
+          <w:bCs/>
+          <w:sz w:val="36"/>
+          <w:szCs w:val="36"/>
+          <w:lang w:bidi="si-LK"/>
+        </w:rPr>
+      </w:pPr>
+      <w:r>
+        <w:rPr>
+          <w:rFonts w:ascii="Times New Roman" w:eastAsia="Times New Roman" w:hAnsi="Times New Roman" w:cs="Times New Roman"/>
+          <w:b/>
+          <w:bCs/>
+          <w:sz w:val="36"/>
+          <w:szCs w:val="36"/>
+          <w:lang w:bidi="si-LK"/>
+        </w:rPr>
+        <w:t>Display all cities</w:t>
+      </w:r>
+    </w:p>
+    <w:p>
+      <w:pPr>
+        <w:pStyle w:val="NormalWeb"/>
+      </w:pPr>
+      <w:r>
+        <w:rPr>
+          <w:rStyle w:val="Strong"/>
+        </w:rPr>
+        <w:t>Purpose:</w:t>
+      </w:r>
+      <w:r>
+        <w:br/>
+        <w:t xml:space="preserve">The purpose of this function is to </w:t>
+      </w:r>
+      <w:r>
+        <w:rPr>
+          <w:rStyle w:val="Strong"/>
+        </w:rPr>
+        <w:t>display all the cities currently stored in the city list</w:t>
+      </w:r>
+      <w:r>
+        <w:t xml:space="preserve"> in a numbered format.</w:t>
+      </w:r>
+    </w:p>
+    <w:p>
+      <w:pPr>
+        <w:pStyle w:val="NormalWeb"/>
+      </w:pPr>
+      <w:r>
+        <w:rPr>
+          <w:rStyle w:val="Strong"/>
+        </w:rPr>
+        <w:t>Prototype:</w:t>
+      </w:r>
+    </w:p>
+    <w:p>
+      <w:pPr>
+        <w:pStyle w:val="HTMLPreformatted"/>
+        <w:rPr>
+          <w:rStyle w:val="HTMLCode"/>
+        </w:rPr>
+      </w:pPr>
+      <w:r>
+        <w:rPr>
+          <w:rStyle w:val="hljs-type"/>
+        </w:rPr>
+        <w:t>void</w:t>
+      </w:r>
+      <w:r>
+        <w:rPr>
+          <w:rStyle w:val="HTMLCode"/>
+        </w:rPr>
+        <w:t xml:space="preserve"> </w:t>
+      </w:r>
+      <w:proofErr w:type="spellStart"/>
+      <w:r>
+        <w:rPr>
+          <w:rStyle w:val="hljs-title"/>
+        </w:rPr>
+        <w:t>displayCities</w:t>
+      </w:r>
+      <w:proofErr w:type="spellEnd"/>
+      <w:r>
+        <w:rPr>
+          <w:rStyle w:val="hljs-params"/>
+        </w:rPr>
+        <w:t>(</w:t>
+      </w:r>
+      <w:r>
+        <w:rPr>
+          <w:rStyle w:val="hljs-type"/>
+        </w:rPr>
+        <w:t>char</w:t>
+      </w:r>
+      <w:r>
+        <w:rPr>
+          <w:rStyle w:val="HTMLCode"/>
+        </w:rPr>
+        <w:t xml:space="preserve"> cities[][</w:t>
+      </w:r>
+      <w:r>
+        <w:rPr>
+          <w:rStyle w:val="hljs-number"/>
+        </w:rPr>
+        <w:t>50</w:t>
+      </w:r>
+      <w:r>
+        <w:rPr>
+          <w:rStyle w:val="HTMLCode"/>
+        </w:rPr>
+        <w:t xml:space="preserve">], </w:t>
+      </w:r>
+      <w:r>
+        <w:rPr>
+          <w:rStyle w:val="hljs-type"/>
+        </w:rPr>
+        <w:t>int</w:t>
+      </w:r>
+      <w:r>
+        <w:rPr>
+          <w:rStyle w:val="HTMLCode"/>
+        </w:rPr>
+        <w:t xml:space="preserve"> count);</w:t>
+      </w:r>
+    </w:p>
+    <w:p>
+      <w:pPr>
+        <w:pStyle w:val="NormalWeb"/>
+      </w:pPr>
+      <w:r>
+        <w:rPr>
+          <w:rStyle w:val="Strong"/>
+        </w:rPr>
+        <w:t>Parameters:</w:t>
+      </w:r>
+    </w:p>
+    <w:p>
+      <w:pPr>
+        <w:pStyle w:val="NormalWeb"/>
+        <w:numPr>
+          <w:ilvl w:val="0"/>
+          <w:numId w:val="7"/>
+        </w:numPr>
+      </w:pPr>
+      <w:r>
+        <w:rPr>
+          <w:rStyle w:val="HTMLCode"/>
+        </w:rPr>
+        <w:t>cities[][50]</w:t>
+      </w:r>
+      <w:r>
+        <w:t xml:space="preserve"> – A 2D character array containing city names.</w:t>
+      </w:r>
+    </w:p>
+    <w:p>
+      <w:pPr>
+        <w:pStyle w:val="NormalWeb"/>
+        <w:numPr>
+          <w:ilvl w:val="0"/>
+          <w:numId w:val="7"/>
+        </w:numPr>
+      </w:pPr>
+      <w:r>
+        <w:rPr>
+          <w:rStyle w:val="HTMLCode"/>
+        </w:rPr>
+        <w:t>count</w:t>
+      </w:r>
+      <w:r>
+        <w:t xml:space="preserve"> – The current number of cities in the list.</w:t>
+      </w:r>
+    </w:p>
+    <w:p>
+      <w:pPr>
+        <w:pStyle w:val="NormalWeb"/>
+      </w:pPr>
+      <w:r>
+        <w:rPr>
+          <w:rStyle w:val="Strong"/>
+        </w:rPr>
+        <w:t>How It Works:</w:t>
+      </w:r>
+    </w:p>
+    <w:p>
+      <w:pPr>
+        <w:pStyle w:val="NormalWeb"/>
+        <w:numPr>
+          <w:ilvl w:val="0"/>
+          <w:numId w:val="8"/>
+        </w:numPr>
+      </w:pPr>
+      <w:r>
+        <w:rPr>
+          <w:rStyle w:val="Strong"/>
+        </w:rPr>
+        <w:t>Check if list is empty</w:t>
+      </w:r>
+    </w:p>
+    <w:p>
+      <w:pPr>
+        <w:pStyle w:val="NormalWeb"/>
+        <w:numPr>
+          <w:ilvl w:val="1"/>
+          <w:numId w:val="8"/>
+        </w:numPr>
+      </w:pPr>
+      <w:r>
+        <w:t xml:space="preserve">If </w:t>
+      </w:r>
+      <w:r>
+        <w:rPr>
+          <w:rStyle w:val="HTMLCode"/>
+        </w:rPr>
+        <w:t>count</w:t>
+      </w:r>
+      <w:r>
+        <w:t xml:space="preserve"> is 0, it displays: “No cities to display.”</w:t>
+      </w:r>
+    </w:p>
+    <w:p>
+      <w:pPr>
+        <w:pStyle w:val="NormalWeb"/>
+        <w:numPr>
+          <w:ilvl w:val="0"/>
+          <w:numId w:val="8"/>
+        </w:numPr>
+      </w:pPr>
+      <w:r>
+        <w:rPr>
+          <w:rStyle w:val="Strong"/>
+        </w:rPr>
+        <w:t>Display cities</w:t>
+      </w:r>
+    </w:p>
+    <w:p>
+      <w:pPr>
+        <w:pStyle w:val="NormalWeb"/>
+        <w:numPr>
+          <w:ilvl w:val="1"/>
+          <w:numId w:val="8"/>
+        </w:numPr>
+      </w:pPr>
+      <w:r>
+        <w:t xml:space="preserve">Iterates through all cities from index 0 to </w:t>
+      </w:r>
+      <w:r>
+        <w:rPr>
+          <w:rStyle w:val="HTMLCode"/>
+        </w:rPr>
+        <w:t>count - 1</w:t>
+      </w:r>
+      <w:r>
+        <w:t>.</w:t>
+      </w:r>
+    </w:p>
+    <w:p>
+      <w:pPr>
+        <w:pStyle w:val="NormalWeb"/>
+        <w:numPr>
+          <w:ilvl w:val="1"/>
+          <w:numId w:val="8"/>
+        </w:numPr>
+      </w:pPr>
+      <w:r>
+        <w:lastRenderedPageBreak/>
+        <w:t>Prints each city with a number (1, 2, 3, …) for clarity.</w:t>
+      </w:r>
+    </w:p>
+    <w:p>
+      <w:pPr>
+        <w:pStyle w:val="NormalWeb"/>
+        <w:numPr>
+          <w:ilvl w:val="1"/>
+          <w:numId w:val="8"/>
+        </w:numPr>
+      </w:pPr>
+      <w:r>
+        <w:t xml:space="preserve">Uses a </w:t>
+      </w:r>
+      <w:r>
+        <w:rPr>
+          <w:rStyle w:val="HTMLCode"/>
+        </w:rPr>
+        <w:t>while</w:t>
+      </w:r>
+      <w:r>
+        <w:t xml:space="preserve"> loop with </w:t>
+      </w:r>
+      <w:proofErr w:type="spellStart"/>
+      <w:r>
+        <w:rPr>
+          <w:rStyle w:val="HTMLCode"/>
+        </w:rPr>
+        <w:t>putchar</w:t>
+      </w:r>
+      <w:proofErr w:type="spellEnd"/>
+      <w:r>
+        <w:t xml:space="preserve"> to print each character of the city name.</w:t>
+      </w:r>
+    </w:p>
+    <w:p>
+      <w:pPr>
+        <w:pStyle w:val="NormalWeb"/>
+        <w:rPr>
+          <w:rStyle w:val="Strong"/>
+        </w:rPr>
+      </w:pPr>
+      <w:r>
+        <w:rPr>
+          <w:rStyle w:val="Strong"/>
+        </w:rPr>
+        <w:t>Example Output:</w:t>
+      </w:r>
+    </w:p>
+    <w:p>
+      <w:pPr>
+        <w:pStyle w:val="NormalWeb"/>
+        <w:rPr>
+          <w:rStyle w:val="Strong"/>
+        </w:rPr>
+      </w:pPr>
+    </w:p>
+    <w:p>
+      <w:pPr>
+        <w:pStyle w:val="NormalWeb"/>
+        <w:rPr>
+          <w:rStyle w:val="Strong"/>
+        </w:rPr>
+      </w:pPr>
+      <w:r>
+        <w:rPr>
+          <w:noProof/>
+        </w:rPr>
+        <w:drawing>
+          <wp:anchor distT="0" distB="0" distL="114300" distR="114300" simplePos="0" relativeHeight="251661312" behindDoc="0" locked="0" layoutInCell="1" allowOverlap="1" wp14:anchorId="3D90EA6E" wp14:editId="3C68F367">
+            <wp:simplePos x="0" y="0"/>
+            <wp:positionH relativeFrom="margin">
+              <wp:posOffset>-1270</wp:posOffset>
+            </wp:positionH>
+            <wp:positionV relativeFrom="margin">
+              <wp:posOffset>1417320</wp:posOffset>
+            </wp:positionV>
+            <wp:extent cx="6645910" cy="4153535"/>
+            <wp:effectExtent l="0" t="0" r="2540" b="0"/>
+            <wp:wrapSquare wrapText="bothSides"/>
+            <wp:docPr id="4" name="Picture 4" descr="A computer screen with a black screen&#10;&#10;Description automatically generated"/>
+            <wp:cNvGraphicFramePr>
+              <a:graphicFrameLocks xmlns:a="http://schemas.openxmlformats.org/drawingml/2006/main" noChangeAspect="1"/>
+            </wp:cNvGraphicFramePr>
+            <a:graphic xmlns:a="http://schemas.openxmlformats.org/drawingml/2006/main">
+              <a:graphicData uri="http://schemas.openxmlformats.org/drawingml/2006/picture">
+                <pic:pic xmlns:pic="http://schemas.openxmlformats.org/drawingml/2006/picture">
+                  <pic:nvPicPr>
+                    <pic:cNvPr id="4" name="Picture 4" descr="A computer screen with a black screen&#10;&#10;Description automatically generated"/>
+                    <pic:cNvPicPr/>
+                  </pic:nvPicPr>
+                  <pic:blipFill>
+                    <a:blip r:embed="rId6" cstate="print">
+                      <a:extLst>
+                        <a:ext uri="{28A0092B-C50C-407E-A947-70E740481C1C}">
+                          <a14:useLocalDpi xmlns:a14="http://schemas.microsoft.com/office/drawing/2010/main" val="0"/>
+                        </a:ext>
+                      </a:extLst>
+                    </a:blip>
+                    <a:stretch>
+                      <a:fillRect/>
+                    </a:stretch>
+                  </pic:blipFill>
+                  <pic:spPr>
+                    <a:xfrm>
+                      <a:off x="0" y="0"/>
+                      <a:ext cx="6645910" cy="4153535"/>
+                    </a:xfrm>
+                    <a:prstGeom prst="rect">
+                      <a:avLst/>
+                    </a:prstGeom>
+                  </pic:spPr>
+                </pic:pic>
+              </a:graphicData>
+            </a:graphic>
+          </wp:anchor>
+        </w:drawing>
+      </w:r>
+    </w:p>
+    <w:p>
+      <w:pPr>
+        <w:pStyle w:val="NormalWeb"/>
+      </w:pPr>
+    </w:p>
     <w:p/>
+    <w:p>
+      <w:pPr>
+        <w:pStyle w:val="Heading3"/>
+      </w:pPr>
+      <w:r>
+        <w:rPr>
+          <w:rStyle w:val="Strong"/>
+          <w:b/>
+          <w:bCs/>
+        </w:rPr>
+        <w:t xml:space="preserve">Function: </w:t>
+      </w:r>
+      <w:proofErr w:type="spellStart"/>
+      <w:r>
+        <w:rPr>
+          <w:rStyle w:val="Strong"/>
+          <w:b/>
+          <w:bCs/>
+        </w:rPr>
+        <w:t>renameCity</w:t>
+      </w:r>
+      <w:proofErr w:type="spellEnd"/>
+    </w:p>
+    <w:p>
+      <w:pPr>
+        <w:pStyle w:val="NormalWeb"/>
+      </w:pPr>
+      <w:r>
+        <w:rPr>
+          <w:rStyle w:val="Strong"/>
+        </w:rPr>
+        <w:t>Purpose:</w:t>
+      </w:r>
+      <w:r>
+        <w:br/>
+        <w:t xml:space="preserve">The purpose of this function is to </w:t>
+      </w:r>
+      <w:r>
+        <w:rPr>
+          <w:rStyle w:val="Strong"/>
+        </w:rPr>
+        <w:t>rename an existing city in the city list</w:t>
+      </w:r>
+      <w:r>
+        <w:t xml:space="preserve"> while ensuring the new name is unique.</w:t>
+      </w:r>
+    </w:p>
+    <w:p>
+      <w:pPr>
+        <w:pStyle w:val="NormalWeb"/>
+      </w:pPr>
+      <w:r>
+        <w:rPr>
+          <w:rStyle w:val="Strong"/>
+        </w:rPr>
+        <w:t>Prototype:</w:t>
+      </w:r>
+    </w:p>
+    <w:p>
+      <w:pPr>
+        <w:pStyle w:val="HTMLPreformatted"/>
+        <w:rPr>
+          <w:rStyle w:val="HTMLCode"/>
+        </w:rPr>
+      </w:pPr>
+      <w:r>
+        <w:rPr>
+          <w:rStyle w:val="hljs-type"/>
+        </w:rPr>
+        <w:t>void</w:t>
+      </w:r>
+      <w:r>
+        <w:rPr>
+          <w:rStyle w:val="HTMLCode"/>
+        </w:rPr>
+        <w:t xml:space="preserve"> </w:t>
+      </w:r>
+      <w:proofErr w:type="spellStart"/>
+      <w:r>
+        <w:rPr>
+          <w:rStyle w:val="hljs-title"/>
+        </w:rPr>
+        <w:t>renameCity</w:t>
+      </w:r>
+      <w:proofErr w:type="spellEnd"/>
+      <w:r>
+        <w:rPr>
+          <w:rStyle w:val="hljs-params"/>
+        </w:rPr>
+        <w:t>(</w:t>
+      </w:r>
+      <w:r>
+        <w:rPr>
+          <w:rStyle w:val="hljs-type"/>
+        </w:rPr>
+        <w:t>char</w:t>
+      </w:r>
+      <w:r>
+        <w:rPr>
+          <w:rStyle w:val="HTMLCode"/>
+        </w:rPr>
+        <w:t xml:space="preserve"> cities[][</w:t>
+      </w:r>
+      <w:r>
+        <w:rPr>
+          <w:rStyle w:val="hljs-number"/>
+        </w:rPr>
+        <w:t>50</w:t>
+      </w:r>
+      <w:r>
+        <w:rPr>
+          <w:rStyle w:val="HTMLCode"/>
+        </w:rPr>
+        <w:t xml:space="preserve">], </w:t>
+      </w:r>
+      <w:r>
+        <w:rPr>
+          <w:rStyle w:val="hljs-type"/>
+        </w:rPr>
+        <w:t>int</w:t>
+      </w:r>
+      <w:r>
+        <w:rPr>
+          <w:rStyle w:val="HTMLCode"/>
+        </w:rPr>
+        <w:t xml:space="preserve"> count);</w:t>
+      </w:r>
+    </w:p>
+    <w:p>
+      <w:pPr>
+        <w:pStyle w:val="NormalWeb"/>
+      </w:pPr>
+      <w:r>
+        <w:rPr>
+          <w:rStyle w:val="Strong"/>
+        </w:rPr>
+        <w:t>Parameters:</w:t>
+      </w:r>
+    </w:p>
+    <w:p>
+      <w:pPr>
+        <w:pStyle w:val="NormalWeb"/>
+        <w:numPr>
+          <w:ilvl w:val="0"/>
+          <w:numId w:val="5"/>
+        </w:numPr>
+      </w:pPr>
+      <w:r>
+        <w:rPr>
+          <w:rStyle w:val="HTMLCode"/>
+        </w:rPr>
+        <w:t>cities[][50]</w:t>
+      </w:r>
+      <w:r>
+        <w:t xml:space="preserve"> – A 2D character array containing the city names.</w:t>
+      </w:r>
+    </w:p>
+    <w:p>
+      <w:pPr>
+        <w:pStyle w:val="NormalWeb"/>
+        <w:numPr>
+          <w:ilvl w:val="0"/>
+          <w:numId w:val="5"/>
+        </w:numPr>
+      </w:pPr>
+      <w:r>
+        <w:rPr>
+          <w:rStyle w:val="HTMLCode"/>
+        </w:rPr>
+        <w:t>count</w:t>
+      </w:r>
+      <w:r>
+        <w:t xml:space="preserve"> – The current number of cities in the list.</w:t>
+      </w:r>
+    </w:p>
+    <w:p>
+      <w:pPr>
+        <w:pStyle w:val="NormalWeb"/>
+      </w:pPr>
+      <w:r>
+        <w:rPr>
+          <w:rStyle w:val="Strong"/>
+        </w:rPr>
+        <w:t>How It Works:</w:t>
+      </w:r>
+    </w:p>
+    <w:p>
+      <w:pPr>
+        <w:pStyle w:val="NormalWeb"/>
+        <w:numPr>
+          <w:ilvl w:val="0"/>
+          <w:numId w:val="6"/>
+        </w:numPr>
+      </w:pPr>
+      <w:r>
+        <w:rPr>
+          <w:rStyle w:val="Strong"/>
+        </w:rPr>
+        <w:t>Check if list is empty</w:t>
+      </w:r>
+    </w:p>
+    <w:p>
+      <w:pPr>
+        <w:pStyle w:val="NormalWeb"/>
+        <w:numPr>
+          <w:ilvl w:val="1"/>
+          <w:numId w:val="6"/>
+        </w:numPr>
+      </w:pPr>
+      <w:r>
+        <w:t xml:space="preserve">If </w:t>
+      </w:r>
+      <w:r>
+        <w:rPr>
+          <w:rStyle w:val="HTMLCode"/>
+        </w:rPr>
+        <w:t>count</w:t>
+      </w:r>
+      <w:r>
+        <w:t xml:space="preserve"> is 0, it displays: “No cities to rename.”</w:t>
+      </w:r>
+    </w:p>
+    <w:p>
+      <w:pPr>
+        <w:pStyle w:val="NormalWeb"/>
+        <w:numPr>
+          <w:ilvl w:val="0"/>
+          <w:numId w:val="6"/>
+        </w:numPr>
+      </w:pPr>
+      <w:r>
+        <w:rPr>
+          <w:rStyle w:val="Strong"/>
+        </w:rPr>
+        <w:lastRenderedPageBreak/>
+        <w:t>Select city to rename</w:t>
+      </w:r>
+    </w:p>
+    <w:p>
+      <w:pPr>
+        <w:pStyle w:val="NormalWeb"/>
+        <w:numPr>
+          <w:ilvl w:val="1"/>
+          <w:numId w:val="6"/>
+        </w:numPr>
+      </w:pPr>
+      <w:r>
+        <w:t>Prompts the user to enter the city number.</w:t>
+      </w:r>
+    </w:p>
+    <w:p>
+      <w:pPr>
+        <w:pStyle w:val="NormalWeb"/>
+        <w:numPr>
+          <w:ilvl w:val="1"/>
+          <w:numId w:val="6"/>
+        </w:numPr>
+      </w:pPr>
+      <w:r>
+        <w:t xml:space="preserve">If the number is invalid (less than 1 or greater than </w:t>
+      </w:r>
+      <w:r>
+        <w:rPr>
+          <w:rStyle w:val="HTMLCode"/>
+        </w:rPr>
+        <w:t>count</w:t>
+      </w:r>
+      <w:r>
+        <w:t>), it displays: “Invalid city number.”</w:t>
+      </w:r>
+    </w:p>
+    <w:p>
+      <w:pPr>
+        <w:pStyle w:val="NormalWeb"/>
+        <w:numPr>
+          <w:ilvl w:val="0"/>
+          <w:numId w:val="6"/>
+        </w:numPr>
+      </w:pPr>
+      <w:r>
+        <w:rPr>
+          <w:rStyle w:val="Strong"/>
+        </w:rPr>
+        <w:t>Input new name</w:t>
+      </w:r>
+    </w:p>
+    <w:p>
+      <w:pPr>
+        <w:pStyle w:val="NormalWeb"/>
+        <w:numPr>
+          <w:ilvl w:val="1"/>
+          <w:numId w:val="6"/>
+        </w:numPr>
+      </w:pPr>
+      <w:r>
+        <w:t xml:space="preserve">Takes the new city name from the user into </w:t>
+      </w:r>
+      <w:proofErr w:type="spellStart"/>
+      <w:r>
+        <w:rPr>
+          <w:rStyle w:val="HTMLCode"/>
+        </w:rPr>
+        <w:t>newName</w:t>
+      </w:r>
+      <w:proofErr w:type="spellEnd"/>
+      <w:r>
+        <w:t>.</w:t>
+      </w:r>
+    </w:p>
+    <w:p>
+      <w:pPr>
+        <w:pStyle w:val="NormalWeb"/>
+        <w:numPr>
+          <w:ilvl w:val="0"/>
+          <w:numId w:val="6"/>
+        </w:numPr>
+      </w:pPr>
+      <w:r>
+        <w:rPr>
+          <w:rStyle w:val="Strong"/>
+        </w:rPr>
+        <w:t>Check uniqueness</w:t>
+      </w:r>
+    </w:p>
+    <w:p>
+      <w:pPr>
+        <w:pStyle w:val="NormalWeb"/>
+        <w:numPr>
+          <w:ilvl w:val="1"/>
+          <w:numId w:val="6"/>
+        </w:numPr>
+      </w:pPr>
+      <w:r>
+        <w:t xml:space="preserve">Compares </w:t>
+      </w:r>
+      <w:proofErr w:type="spellStart"/>
+      <w:r>
+        <w:rPr>
+          <w:rStyle w:val="HTMLCode"/>
+        </w:rPr>
+        <w:t>newName</w:t>
+      </w:r>
+      <w:proofErr w:type="spellEnd"/>
+      <w:r>
+        <w:t xml:space="preserve"> with all existing cities.</w:t>
+      </w:r>
+    </w:p>
+    <w:p>
+      <w:pPr>
+        <w:pStyle w:val="NormalWeb"/>
+        <w:numPr>
+          <w:ilvl w:val="1"/>
+          <w:numId w:val="6"/>
+        </w:numPr>
+      </w:pPr>
+      <w:r>
+        <w:t xml:space="preserve">If a duplicate is found, </w:t>
+      </w:r>
+      <w:r>
+        <w:rPr>
+          <w:rStyle w:val="HTMLCode"/>
+        </w:rPr>
+        <w:t>unique = 0</w:t>
+      </w:r>
+      <w:r>
+        <w:t>.</w:t>
+      </w:r>
+    </w:p>
+    <w:p>
+      <w:pPr>
+        <w:pStyle w:val="NormalWeb"/>
+        <w:numPr>
+          <w:ilvl w:val="0"/>
+          <w:numId w:val="6"/>
+        </w:numPr>
+      </w:pPr>
+      <w:r>
+        <w:rPr>
+          <w:rStyle w:val="Strong"/>
+        </w:rPr>
+        <w:t>Rename city</w:t>
+      </w:r>
+    </w:p>
+    <w:p>
+      <w:pPr>
+        <w:pStyle w:val="NormalWeb"/>
+        <w:numPr>
+          <w:ilvl w:val="1"/>
+          <w:numId w:val="6"/>
+        </w:numPr>
+      </w:pPr>
+      <w:r>
+        <w:t xml:space="preserve">If the name is unique, copies </w:t>
+      </w:r>
+      <w:proofErr w:type="spellStart"/>
+      <w:r>
+        <w:rPr>
+          <w:rStyle w:val="HTMLCode"/>
+        </w:rPr>
+        <w:t>newName</w:t>
+      </w:r>
+      <w:proofErr w:type="spellEnd"/>
+      <w:r>
+        <w:t xml:space="preserve"> into the selected city’s array (</w:t>
+      </w:r>
+      <w:r>
+        <w:rPr>
+          <w:rStyle w:val="HTMLCode"/>
+        </w:rPr>
+        <w:t>cities[cityNumber-1]</w:t>
+      </w:r>
+      <w:r>
+        <w:t>).</w:t>
+      </w:r>
+    </w:p>
+    <w:p>
+      <w:pPr>
+        <w:pStyle w:val="NormalWeb"/>
+        <w:numPr>
+          <w:ilvl w:val="1"/>
+          <w:numId w:val="6"/>
+        </w:numPr>
+      </w:pPr>
+      <w:r>
+        <w:t>Displays: “City renamed successfully!”</w:t>
+      </w:r>
+    </w:p>
+    <w:p>
+      <w:pPr>
+        <w:pStyle w:val="NormalWeb"/>
+        <w:numPr>
+          <w:ilvl w:val="0"/>
+          <w:numId w:val="6"/>
+        </w:numPr>
+      </w:pPr>
+      <w:r>
+        <w:rPr>
+          <w:rStyle w:val="Strong"/>
+        </w:rPr>
+        <w:t>Duplicate case</w:t>
+      </w:r>
+    </w:p>
+    <w:p>
+      <w:pPr>
+        <w:pStyle w:val="NormalWeb"/>
+        <w:numPr>
+          <w:ilvl w:val="1"/>
+          <w:numId w:val="6"/>
+        </w:numPr>
+      </w:pPr>
+      <w:r>
+        <w:t>If the new name already exists, displays: “City name already exists!”</w:t>
+      </w:r>
+    </w:p>
+    <w:p>
+      <w:r>
+        <w:drawing>
+          <wp:anchor distT="0" distB="0" distL="114300" distR="114300" simplePos="0" relativeHeight="251660288" behindDoc="0" locked="0" layoutInCell="1" allowOverlap="1" wp14:anchorId="0A4AD4FE" wp14:editId="425EE8B0">
+            <wp:simplePos x="0" y="0"/>
+            <wp:positionH relativeFrom="margin">
+              <wp:posOffset>-77470</wp:posOffset>
+            </wp:positionH>
+            <wp:positionV relativeFrom="margin">
+              <wp:posOffset>2995930</wp:posOffset>
+            </wp:positionV>
+            <wp:extent cx="6645910" cy="4150995"/>
+            <wp:effectExtent l="0" t="0" r="2540" b="1905"/>
+            <wp:wrapSquare wrapText="bothSides"/>
+            <wp:docPr id="3" name="Picture 3"/>
+            <wp:cNvGraphicFramePr>
+              <a:graphicFrameLocks xmlns:a="http://schemas.openxmlformats.org/drawingml/2006/main" noChangeAspect="1"/>
+            </wp:cNvGraphicFramePr>
+            <a:graphic xmlns:a="http://schemas.openxmlformats.org/drawingml/2006/main">
+              <a:graphicData uri="http://schemas.openxmlformats.org/drawingml/2006/picture">
+                <pic:pic xmlns:pic="http://schemas.openxmlformats.org/drawingml/2006/picture">
+                  <pic:nvPicPr>
+                    <pic:cNvPr id="1" name=""/>
+                    <pic:cNvPicPr/>
+                  </pic:nvPicPr>
+                  <pic:blipFill>
+                    <a:blip r:embed="rId7" cstate="print">
+                      <a:extLst>
+                        <a:ext uri="{28A0092B-C50C-407E-A947-70E740481C1C}">
+                          <a14:useLocalDpi xmlns:a14="http://schemas.microsoft.com/office/drawing/2010/main" val="0"/>
+                        </a:ext>
+                      </a:extLst>
+                    </a:blip>
+                    <a:stretch>
+                      <a:fillRect/>
+                    </a:stretch>
+                  </pic:blipFill>
+                  <pic:spPr>
+                    <a:xfrm>
+                      <a:off x="0" y="0"/>
+                      <a:ext cx="6645910" cy="4150995"/>
+                    </a:xfrm>
+                    <a:prstGeom prst="rect">
+                      <a:avLst/>
+                    </a:prstGeom>
+                  </pic:spPr>
+                </pic:pic>
+              </a:graphicData>
+            </a:graphic>
+          </wp:anchor>
+        </w:drawing>
+      </w:r>
+    </w:p>
     <w:sectPr>
       <w:pgSz w:w="11906" w:h="16838" w:code="9"/>
       <w:pgMar w:top="720" w:right="720" w:bottom="720" w:left="720" w:header="720" w:footer="720" w:gutter="0"/>
@@ -1186,6 +2097,421 @@
 <file path=word/numbering.xml><?xml version="1.0" encoding="utf-8"?>
 <w:numbering xmlns:wpc="http://schemas.microsoft.com/office/word/2010/wordprocessingCanvas" xmlns:cx="http://schemas.microsoft.com/office/drawing/2014/chartex" xmlns:cx1="http://schemas.microsoft.com/office/drawing/2015/9/8/chartex" xmlns:cx2="http://schemas.microsoft.com/office/drawing/2015/10/21/chartex" xmlns:cx3="http://schemas.microsoft.com/office/drawing/2016/5/9/chartex" xmlns:cx4="http://schemas.microsoft.com/office/drawing/2016/5/10/chartex" xmlns:cx5="http://schemas.microsoft.com/office/drawing/2016/5/11/chartex" xmlns:cx6="http://schemas.microsoft.com/office/drawing/2016/5/12/chartex" xmlns:cx7="http://schemas.microsoft.com/office/drawing/2016/5/13/chartex" xmlns:cx8="http://schemas.microsoft.com/office/drawing/2016/5/14/chartex" xmlns:mc="http://schemas.openxmlformats.org/markup-compatibility/2006" xmlns:aink="http://schemas.microsoft.com/office/drawing/2016/ink" xmlns:am3d="http://schemas.microsoft.com/office/drawing/2017/model3d" xmlns:o="urn:schemas-microsoft-com:office:office" xmlns:oel="http://schemas.microsoft.com/office/2019/extlst" xmlns:r="http://schemas.openxmlformats.org/officeDocument/2006/relationships" xmlns:m="http://schemas.openxmlformats.org/officeDocument/2006/math" xmlns:v="urn:schemas-microsoft-com:vml" xmlns:wp14="http://schemas.microsoft.com/office/word/2010/wordprocessingDrawing" xmlns:wp="http://schemas.openxmlformats.org/drawingml/2006/wordprocessingDrawing" xmlns:w10="urn:schemas-microsoft-com:office:word" xmlns:w="http://schemas.openxmlformats.org/wordprocessingml/2006/main" xmlns:w14="http://schemas.microsoft.com/office/word/2010/wordml" xmlns:w15="http://schemas.microsoft.com/office/word/2012/wordml" xmlns:w16cex="http://schemas.microsoft.com/office/word/2018/wordml/cex" xmlns:w16cid="http://schemas.microsoft.com/office/word/2016/wordml/cid" xmlns:w16="http://schemas.microsoft.com/office/word/2018/wordml" xmlns:w16sdtdh="http://schemas.microsoft.com/office/word/2020/wordml/sdtdatahash" xmlns:w16se="http://schemas.microsoft.com/office/word/2015/wordml/symex" xmlns:wpg="http://schemas.microsoft.com/office/word/2010/wordprocessingGroup" xmlns:wpi="http://schemas.microsoft.com/office/word/2010/wordprocessingInk" xmlns:wne="http://schemas.microsoft.com/office/word/2006/wordml" xmlns:wps="http://schemas.microsoft.com/office/word/2010/wordprocessingShape" mc:Ignorable="w14 w15 w16se w16cid w16 w16cex w16sdtdh wp14">
   <w:abstractNum w:abstractNumId="0" w15:restartNumberingAfterBreak="0">
+    <w:nsid w:val="00AB48B5"/>
+    <w:multiLevelType w:val="multilevel"/>
+    <w:tmpl w:val="FAA09976"/>
+    <w:lvl w:ilvl="0">
+      <w:start w:val="1"/>
+      <w:numFmt w:val="decimal"/>
+      <w:lvlText w:val="%1."/>
+      <w:lvlJc w:val="left"/>
+      <w:pPr>
+        <w:tabs>
+          <w:tab w:val="num" w:pos="720"/>
+        </w:tabs>
+        <w:ind w:left="720" w:hanging="360"/>
+      </w:pPr>
+    </w:lvl>
+    <w:lvl w:ilvl="1">
+      <w:start w:val="1"/>
+      <w:numFmt w:val="bullet"/>
+      <w:lvlText w:val="o"/>
+      <w:lvlJc w:val="left"/>
+      <w:pPr>
+        <w:tabs>
+          <w:tab w:val="num" w:pos="1440"/>
+        </w:tabs>
+        <w:ind w:left="1440" w:hanging="360"/>
+      </w:pPr>
+      <w:rPr>
+        <w:rFonts w:ascii="Courier New" w:hAnsi="Courier New" w:hint="default"/>
+        <w:sz w:val="20"/>
+      </w:rPr>
+    </w:lvl>
+    <w:lvl w:ilvl="2" w:tentative="1">
+      <w:start w:val="1"/>
+      <w:numFmt w:val="decimal"/>
+      <w:lvlText w:val="%3."/>
+      <w:lvlJc w:val="left"/>
+      <w:pPr>
+        <w:tabs>
+          <w:tab w:val="num" w:pos="2160"/>
+        </w:tabs>
+        <w:ind w:left="2160" w:hanging="360"/>
+      </w:pPr>
+    </w:lvl>
+    <w:lvl w:ilvl="3" w:tentative="1">
+      <w:start w:val="1"/>
+      <w:numFmt w:val="decimal"/>
+      <w:lvlText w:val="%4."/>
+      <w:lvlJc w:val="left"/>
+      <w:pPr>
+        <w:tabs>
+          <w:tab w:val="num" w:pos="2880"/>
+        </w:tabs>
+        <w:ind w:left="2880" w:hanging="360"/>
+      </w:pPr>
+    </w:lvl>
+    <w:lvl w:ilvl="4" w:tentative="1">
+      <w:start w:val="1"/>
+      <w:numFmt w:val="decimal"/>
+      <w:lvlText w:val="%5."/>
+      <w:lvlJc w:val="left"/>
+      <w:pPr>
+        <w:tabs>
+          <w:tab w:val="num" w:pos="3600"/>
+        </w:tabs>
+        <w:ind w:left="3600" w:hanging="360"/>
+      </w:pPr>
+    </w:lvl>
+    <w:lvl w:ilvl="5" w:tentative="1">
+      <w:start w:val="1"/>
+      <w:numFmt w:val="decimal"/>
+      <w:lvlText w:val="%6."/>
+      <w:lvlJc w:val="left"/>
+      <w:pPr>
+        <w:tabs>
+          <w:tab w:val="num" w:pos="4320"/>
+        </w:tabs>
+        <w:ind w:left="4320" w:hanging="360"/>
+      </w:pPr>
+    </w:lvl>
+    <w:lvl w:ilvl="6" w:tentative="1">
+      <w:start w:val="1"/>
+      <w:numFmt w:val="decimal"/>
+      <w:lvlText w:val="%7."/>
+      <w:lvlJc w:val="left"/>
+      <w:pPr>
+        <w:tabs>
+          <w:tab w:val="num" w:pos="5040"/>
+        </w:tabs>
+        <w:ind w:left="5040" w:hanging="360"/>
+      </w:pPr>
+    </w:lvl>
+    <w:lvl w:ilvl="7" w:tentative="1">
+      <w:start w:val="1"/>
+      <w:numFmt w:val="decimal"/>
+      <w:lvlText w:val="%8."/>
+      <w:lvlJc w:val="left"/>
+      <w:pPr>
+        <w:tabs>
+          <w:tab w:val="num" w:pos="5760"/>
+        </w:tabs>
+        <w:ind w:left="5760" w:hanging="360"/>
+      </w:pPr>
+    </w:lvl>
+    <w:lvl w:ilvl="8" w:tentative="1">
+      <w:start w:val="1"/>
+      <w:numFmt w:val="decimal"/>
+      <w:lvlText w:val="%9."/>
+      <w:lvlJc w:val="left"/>
+      <w:pPr>
+        <w:tabs>
+          <w:tab w:val="num" w:pos="6480"/>
+        </w:tabs>
+        <w:ind w:left="6480" w:hanging="360"/>
+      </w:pPr>
+    </w:lvl>
+  </w:abstractNum>
+  <w:abstractNum w:abstractNumId="1" w15:restartNumberingAfterBreak="0">
+    <w:nsid w:val="0D051EEA"/>
+    <w:multiLevelType w:val="multilevel"/>
+    <w:tmpl w:val="6EB6A788"/>
+    <w:lvl w:ilvl="0">
+      <w:start w:val="1"/>
+      <w:numFmt w:val="bullet"/>
+      <w:lvlText w:val=""/>
+      <w:lvlJc w:val="left"/>
+      <w:pPr>
+        <w:tabs>
+          <w:tab w:val="num" w:pos="720"/>
+        </w:tabs>
+        <w:ind w:left="720" w:hanging="360"/>
+      </w:pPr>
+      <w:rPr>
+        <w:rFonts w:ascii="Symbol" w:hAnsi="Symbol" w:hint="default"/>
+        <w:sz w:val="20"/>
+      </w:rPr>
+    </w:lvl>
+    <w:lvl w:ilvl="1" w:tentative="1">
+      <w:start w:val="1"/>
+      <w:numFmt w:val="bullet"/>
+      <w:lvlText w:val="o"/>
+      <w:lvlJc w:val="left"/>
+      <w:pPr>
+        <w:tabs>
+          <w:tab w:val="num" w:pos="1440"/>
+        </w:tabs>
+        <w:ind w:left="1440" w:hanging="360"/>
+      </w:pPr>
+      <w:rPr>
+        <w:rFonts w:ascii="Courier New" w:hAnsi="Courier New" w:hint="default"/>
+        <w:sz w:val="20"/>
+      </w:rPr>
+    </w:lvl>
+    <w:lvl w:ilvl="2" w:tentative="1">
+      <w:start w:val="1"/>
+      <w:numFmt w:val="bullet"/>
+      <w:lvlText w:val=""/>
+      <w:lvlJc w:val="left"/>
+      <w:pPr>
+        <w:tabs>
+          <w:tab w:val="num" w:pos="2160"/>
+        </w:tabs>
+        <w:ind w:left="2160" w:hanging="360"/>
+      </w:pPr>
+      <w:rPr>
+        <w:rFonts w:ascii="Wingdings" w:hAnsi="Wingdings" w:hint="default"/>
+        <w:sz w:val="20"/>
+      </w:rPr>
+    </w:lvl>
+    <w:lvl w:ilvl="3" w:tentative="1">
+      <w:start w:val="1"/>
+      <w:numFmt w:val="bullet"/>
+      <w:lvlText w:val=""/>
+      <w:lvlJc w:val="left"/>
+      <w:pPr>
+        <w:tabs>
+          <w:tab w:val="num" w:pos="2880"/>
+        </w:tabs>
+        <w:ind w:left="2880" w:hanging="360"/>
+      </w:pPr>
+      <w:rPr>
+        <w:rFonts w:ascii="Wingdings" w:hAnsi="Wingdings" w:hint="default"/>
+        <w:sz w:val="20"/>
+      </w:rPr>
+    </w:lvl>
+    <w:lvl w:ilvl="4" w:tentative="1">
+      <w:start w:val="1"/>
+      <w:numFmt w:val="bullet"/>
+      <w:lvlText w:val=""/>
+      <w:lvlJc w:val="left"/>
+      <w:pPr>
+        <w:tabs>
+          <w:tab w:val="num" w:pos="3600"/>
+        </w:tabs>
+        <w:ind w:left="3600" w:hanging="360"/>
+      </w:pPr>
+      <w:rPr>
+        <w:rFonts w:ascii="Wingdings" w:hAnsi="Wingdings" w:hint="default"/>
+        <w:sz w:val="20"/>
+      </w:rPr>
+    </w:lvl>
+    <w:lvl w:ilvl="5" w:tentative="1">
+      <w:start w:val="1"/>
+      <w:numFmt w:val="bullet"/>
+      <w:lvlText w:val=""/>
+      <w:lvlJc w:val="left"/>
+      <w:pPr>
+        <w:tabs>
+          <w:tab w:val="num" w:pos="4320"/>
+        </w:tabs>
+        <w:ind w:left="4320" w:hanging="360"/>
+      </w:pPr>
+      <w:rPr>
+        <w:rFonts w:ascii="Wingdings" w:hAnsi="Wingdings" w:hint="default"/>
+        <w:sz w:val="20"/>
+      </w:rPr>
+    </w:lvl>
+    <w:lvl w:ilvl="6" w:tentative="1">
+      <w:start w:val="1"/>
+      <w:numFmt w:val="bullet"/>
+      <w:lvlText w:val=""/>
+      <w:lvlJc w:val="left"/>
+      <w:pPr>
+        <w:tabs>
+          <w:tab w:val="num" w:pos="5040"/>
+        </w:tabs>
+        <w:ind w:left="5040" w:hanging="360"/>
+      </w:pPr>
+      <w:rPr>
+        <w:rFonts w:ascii="Wingdings" w:hAnsi="Wingdings" w:hint="default"/>
+        <w:sz w:val="20"/>
+      </w:rPr>
+    </w:lvl>
+    <w:lvl w:ilvl="7" w:tentative="1">
+      <w:start w:val="1"/>
+      <w:numFmt w:val="bullet"/>
+      <w:lvlText w:val=""/>
+      <w:lvlJc w:val="left"/>
+      <w:pPr>
+        <w:tabs>
+          <w:tab w:val="num" w:pos="5760"/>
+        </w:tabs>
+        <w:ind w:left="5760" w:hanging="360"/>
+      </w:pPr>
+      <w:rPr>
+        <w:rFonts w:ascii="Wingdings" w:hAnsi="Wingdings" w:hint="default"/>
+        <w:sz w:val="20"/>
+      </w:rPr>
+    </w:lvl>
+    <w:lvl w:ilvl="8" w:tentative="1">
+      <w:start w:val="1"/>
+      <w:numFmt w:val="bullet"/>
+      <w:lvlText w:val=""/>
+      <w:lvlJc w:val="left"/>
+      <w:pPr>
+        <w:tabs>
+          <w:tab w:val="num" w:pos="6480"/>
+        </w:tabs>
+        <w:ind w:left="6480" w:hanging="360"/>
+      </w:pPr>
+      <w:rPr>
+        <w:rFonts w:ascii="Wingdings" w:hAnsi="Wingdings" w:hint="default"/>
+        <w:sz w:val="20"/>
+      </w:rPr>
+    </w:lvl>
+  </w:abstractNum>
+  <w:abstractNum w:abstractNumId="2" w15:restartNumberingAfterBreak="0">
+    <w:nsid w:val="27B44F9B"/>
+    <w:multiLevelType w:val="multilevel"/>
+    <w:tmpl w:val="78E69080"/>
+    <w:lvl w:ilvl="0">
+      <w:start w:val="1"/>
+      <w:numFmt w:val="bullet"/>
+      <w:lvlText w:val=""/>
+      <w:lvlJc w:val="left"/>
+      <w:pPr>
+        <w:tabs>
+          <w:tab w:val="num" w:pos="720"/>
+        </w:tabs>
+        <w:ind w:left="720" w:hanging="360"/>
+      </w:pPr>
+      <w:rPr>
+        <w:rFonts w:ascii="Symbol" w:hAnsi="Symbol" w:hint="default"/>
+        <w:sz w:val="20"/>
+      </w:rPr>
+    </w:lvl>
+    <w:lvl w:ilvl="1" w:tentative="1">
+      <w:start w:val="1"/>
+      <w:numFmt w:val="bullet"/>
+      <w:lvlText w:val="o"/>
+      <w:lvlJc w:val="left"/>
+      <w:pPr>
+        <w:tabs>
+          <w:tab w:val="num" w:pos="1440"/>
+        </w:tabs>
+        <w:ind w:left="1440" w:hanging="360"/>
+      </w:pPr>
+      <w:rPr>
+        <w:rFonts w:ascii="Courier New" w:hAnsi="Courier New" w:hint="default"/>
+        <w:sz w:val="20"/>
+      </w:rPr>
+    </w:lvl>
+    <w:lvl w:ilvl="2" w:tentative="1">
+      <w:start w:val="1"/>
+      <w:numFmt w:val="bullet"/>
+      <w:lvlText w:val=""/>
+      <w:lvlJc w:val="left"/>
+      <w:pPr>
+        <w:tabs>
+          <w:tab w:val="num" w:pos="2160"/>
+        </w:tabs>
+        <w:ind w:left="2160" w:hanging="360"/>
+      </w:pPr>
+      <w:rPr>
+        <w:rFonts w:ascii="Wingdings" w:hAnsi="Wingdings" w:hint="default"/>
+        <w:sz w:val="20"/>
+      </w:rPr>
+    </w:lvl>
+    <w:lvl w:ilvl="3" w:tentative="1">
+      <w:start w:val="1"/>
+      <w:numFmt w:val="bullet"/>
+      <w:lvlText w:val=""/>
+      <w:lvlJc w:val="left"/>
+      <w:pPr>
+        <w:tabs>
+          <w:tab w:val="num" w:pos="2880"/>
+        </w:tabs>
+        <w:ind w:left="2880" w:hanging="360"/>
+      </w:pPr>
+      <w:rPr>
+        <w:rFonts w:ascii="Wingdings" w:hAnsi="Wingdings" w:hint="default"/>
+        <w:sz w:val="20"/>
+      </w:rPr>
+    </w:lvl>
+    <w:lvl w:ilvl="4" w:tentative="1">
+      <w:start w:val="1"/>
+      <w:numFmt w:val="bullet"/>
+      <w:lvlText w:val=""/>
+      <w:lvlJc w:val="left"/>
+      <w:pPr>
+        <w:tabs>
+          <w:tab w:val="num" w:pos="3600"/>
+        </w:tabs>
+        <w:ind w:left="3600" w:hanging="360"/>
+      </w:pPr>
+      <w:rPr>
+        <w:rFonts w:ascii="Wingdings" w:hAnsi="Wingdings" w:hint="default"/>
+        <w:sz w:val="20"/>
+      </w:rPr>
+    </w:lvl>
+    <w:lvl w:ilvl="5" w:tentative="1">
+      <w:start w:val="1"/>
+      <w:numFmt w:val="bullet"/>
+      <w:lvlText w:val=""/>
+      <w:lvlJc w:val="left"/>
+      <w:pPr>
+        <w:tabs>
+          <w:tab w:val="num" w:pos="4320"/>
+        </w:tabs>
+        <w:ind w:left="4320" w:hanging="360"/>
+      </w:pPr>
+      <w:rPr>
+        <w:rFonts w:ascii="Wingdings" w:hAnsi="Wingdings" w:hint="default"/>
+        <w:sz w:val="20"/>
+      </w:rPr>
+    </w:lvl>
+    <w:lvl w:ilvl="6" w:tentative="1">
+      <w:start w:val="1"/>
+      <w:numFmt w:val="bullet"/>
+      <w:lvlText w:val=""/>
+      <w:lvlJc w:val="left"/>
+      <w:pPr>
+        <w:tabs>
+          <w:tab w:val="num" w:pos="5040"/>
+        </w:tabs>
+        <w:ind w:left="5040" w:hanging="360"/>
+      </w:pPr>
+      <w:rPr>
+        <w:rFonts w:ascii="Wingdings" w:hAnsi="Wingdings" w:hint="default"/>
+        <w:sz w:val="20"/>
+      </w:rPr>
+    </w:lvl>
+    <w:lvl w:ilvl="7" w:tentative="1">
+      <w:start w:val="1"/>
+      <w:numFmt w:val="bullet"/>
+      <w:lvlText w:val=""/>
+      <w:lvlJc w:val="left"/>
+      <w:pPr>
+        <w:tabs>
+          <w:tab w:val="num" w:pos="5760"/>
+        </w:tabs>
+        <w:ind w:left="5760" w:hanging="360"/>
+      </w:pPr>
+      <w:rPr>
+        <w:rFonts w:ascii="Wingdings" w:hAnsi="Wingdings" w:hint="default"/>
+        <w:sz w:val="20"/>
+      </w:rPr>
+    </w:lvl>
+    <w:lvl w:ilvl="8" w:tentative="1">
+      <w:start w:val="1"/>
+      <w:numFmt w:val="bullet"/>
+      <w:lvlText w:val=""/>
+      <w:lvlJc w:val="left"/>
+      <w:pPr>
+        <w:tabs>
+          <w:tab w:val="num" w:pos="6480"/>
+        </w:tabs>
+        <w:ind w:left="6480" w:hanging="360"/>
+      </w:pPr>
+      <w:rPr>
+        <w:rFonts w:ascii="Wingdings" w:hAnsi="Wingdings" w:hint="default"/>
+        <w:sz w:val="20"/>
+      </w:rPr>
+    </w:lvl>
+  </w:abstractNum>
+  <w:abstractNum w:abstractNumId="3" w15:restartNumberingAfterBreak="0">
     <w:nsid w:val="2FD83488"/>
     <w:multiLevelType w:val="multilevel"/>
     <w:tmpl w:val="E66A085C"/>
@@ -1302,7 +2628,156 @@
       </w:pPr>
     </w:lvl>
   </w:abstractNum>
-  <w:abstractNum w:abstractNumId="1" w15:restartNumberingAfterBreak="0">
+  <w:abstractNum w:abstractNumId="4" w15:restartNumberingAfterBreak="0">
+    <w:nsid w:val="3C10671D"/>
+    <w:multiLevelType w:val="multilevel"/>
+    <w:tmpl w:val="382095D2"/>
+    <w:lvl w:ilvl="0">
+      <w:start w:val="1"/>
+      <w:numFmt w:val="bullet"/>
+      <w:lvlText w:val=""/>
+      <w:lvlJc w:val="left"/>
+      <w:pPr>
+        <w:tabs>
+          <w:tab w:val="num" w:pos="720"/>
+        </w:tabs>
+        <w:ind w:left="720" w:hanging="360"/>
+      </w:pPr>
+      <w:rPr>
+        <w:rFonts w:ascii="Symbol" w:hAnsi="Symbol" w:hint="default"/>
+        <w:sz w:val="20"/>
+      </w:rPr>
+    </w:lvl>
+    <w:lvl w:ilvl="1" w:tentative="1">
+      <w:start w:val="1"/>
+      <w:numFmt w:val="bullet"/>
+      <w:lvlText w:val="o"/>
+      <w:lvlJc w:val="left"/>
+      <w:pPr>
+        <w:tabs>
+          <w:tab w:val="num" w:pos="1440"/>
+        </w:tabs>
+        <w:ind w:left="1440" w:hanging="360"/>
+      </w:pPr>
+      <w:rPr>
+        <w:rFonts w:ascii="Courier New" w:hAnsi="Courier New" w:hint="default"/>
+        <w:sz w:val="20"/>
+      </w:rPr>
+    </w:lvl>
+    <w:lvl w:ilvl="2" w:tentative="1">
+      <w:start w:val="1"/>
+      <w:numFmt w:val="bullet"/>
+      <w:lvlText w:val=""/>
+      <w:lvlJc w:val="left"/>
+      <w:pPr>
+        <w:tabs>
+          <w:tab w:val="num" w:pos="2160"/>
+        </w:tabs>
+        <w:ind w:left="2160" w:hanging="360"/>
+      </w:pPr>
+      <w:rPr>
+        <w:rFonts w:ascii="Wingdings" w:hAnsi="Wingdings" w:hint="default"/>
+        <w:sz w:val="20"/>
+      </w:rPr>
+    </w:lvl>
+    <w:lvl w:ilvl="3" w:tentative="1">
+      <w:start w:val="1"/>
+      <w:numFmt w:val="bullet"/>
+      <w:lvlText w:val=""/>
+      <w:lvlJc w:val="left"/>
+      <w:pPr>
+        <w:tabs>
+          <w:tab w:val="num" w:pos="2880"/>
+        </w:tabs>
+        <w:ind w:left="2880" w:hanging="360"/>
+      </w:pPr>
+      <w:rPr>
+        <w:rFonts w:ascii="Wingdings" w:hAnsi="Wingdings" w:hint="default"/>
+        <w:sz w:val="20"/>
+      </w:rPr>
+    </w:lvl>
+    <w:lvl w:ilvl="4" w:tentative="1">
+      <w:start w:val="1"/>
+      <w:numFmt w:val="bullet"/>
+      <w:lvlText w:val=""/>
+      <w:lvlJc w:val="left"/>
+      <w:pPr>
+        <w:tabs>
+          <w:tab w:val="num" w:pos="3600"/>
+        </w:tabs>
+        <w:ind w:left="3600" w:hanging="360"/>
+      </w:pPr>
+      <w:rPr>
+        <w:rFonts w:ascii="Wingdings" w:hAnsi="Wingdings" w:hint="default"/>
+        <w:sz w:val="20"/>
+      </w:rPr>
+    </w:lvl>
+    <w:lvl w:ilvl="5" w:tentative="1">
+      <w:start w:val="1"/>
+      <w:numFmt w:val="bullet"/>
+      <w:lvlText w:val=""/>
+      <w:lvlJc w:val="left"/>
+      <w:pPr>
+        <w:tabs>
+          <w:tab w:val="num" w:pos="4320"/>
+        </w:tabs>
+        <w:ind w:left="4320" w:hanging="360"/>
+      </w:pPr>
+      <w:rPr>
+        <w:rFonts w:ascii="Wingdings" w:hAnsi="Wingdings" w:hint="default"/>
+        <w:sz w:val="20"/>
+      </w:rPr>
+    </w:lvl>
+    <w:lvl w:ilvl="6" w:tentative="1">
+      <w:start w:val="1"/>
+      <w:numFmt w:val="bullet"/>
+      <w:lvlText w:val=""/>
+      <w:lvlJc w:val="left"/>
+      <w:pPr>
+        <w:tabs>
+          <w:tab w:val="num" w:pos="5040"/>
+        </w:tabs>
+        <w:ind w:left="5040" w:hanging="360"/>
+      </w:pPr>
+      <w:rPr>
+        <w:rFonts w:ascii="Wingdings" w:hAnsi="Wingdings" w:hint="default"/>
+        <w:sz w:val="20"/>
+      </w:rPr>
+    </w:lvl>
+    <w:lvl w:ilvl="7" w:tentative="1">
+      <w:start w:val="1"/>
+      <w:numFmt w:val="bullet"/>
+      <w:lvlText w:val=""/>
+      <w:lvlJc w:val="left"/>
+      <w:pPr>
+        <w:tabs>
+          <w:tab w:val="num" w:pos="5760"/>
+        </w:tabs>
+        <w:ind w:left="5760" w:hanging="360"/>
+      </w:pPr>
+      <w:rPr>
+        <w:rFonts w:ascii="Wingdings" w:hAnsi="Wingdings" w:hint="default"/>
+        <w:sz w:val="20"/>
+      </w:rPr>
+    </w:lvl>
+    <w:lvl w:ilvl="8" w:tentative="1">
+      <w:start w:val="1"/>
+      <w:numFmt w:val="bullet"/>
+      <w:lvlText w:val=""/>
+      <w:lvlJc w:val="left"/>
+      <w:pPr>
+        <w:tabs>
+          <w:tab w:val="num" w:pos="6480"/>
+        </w:tabs>
+        <w:ind w:left="6480" w:hanging="360"/>
+      </w:pPr>
+      <w:rPr>
+        <w:rFonts w:ascii="Wingdings" w:hAnsi="Wingdings" w:hint="default"/>
+        <w:sz w:val="20"/>
+      </w:rPr>
+    </w:lvl>
+  </w:abstractNum>
+  <w:abstractNum w:abstractNumId="5" w15:restartNumberingAfterBreak="0">
     <w:nsid w:val="40AC3869"/>
     <w:multiLevelType w:val="multilevel"/>
     <w:tmpl w:val="B72ED418"/>
@@ -1451,11 +2926,263 @@
       </w:rPr>
     </w:lvl>
   </w:abstractNum>
+  <w:abstractNum w:abstractNumId="6" w15:restartNumberingAfterBreak="0">
+    <w:nsid w:val="46A67ECB"/>
+    <w:multiLevelType w:val="multilevel"/>
+    <w:tmpl w:val="0944E288"/>
+    <w:lvl w:ilvl="0">
+      <w:start w:val="1"/>
+      <w:numFmt w:val="decimal"/>
+      <w:lvlText w:val="%1."/>
+      <w:lvlJc w:val="left"/>
+      <w:pPr>
+        <w:tabs>
+          <w:tab w:val="num" w:pos="720"/>
+        </w:tabs>
+        <w:ind w:left="720" w:hanging="360"/>
+      </w:pPr>
+    </w:lvl>
+    <w:lvl w:ilvl="1">
+      <w:start w:val="1"/>
+      <w:numFmt w:val="bullet"/>
+      <w:lvlText w:val="o"/>
+      <w:lvlJc w:val="left"/>
+      <w:pPr>
+        <w:tabs>
+          <w:tab w:val="num" w:pos="1440"/>
+        </w:tabs>
+        <w:ind w:left="1440" w:hanging="360"/>
+      </w:pPr>
+      <w:rPr>
+        <w:rFonts w:ascii="Courier New" w:hAnsi="Courier New" w:hint="default"/>
+        <w:sz w:val="20"/>
+      </w:rPr>
+    </w:lvl>
+    <w:lvl w:ilvl="2" w:tentative="1">
+      <w:start w:val="1"/>
+      <w:numFmt w:val="decimal"/>
+      <w:lvlText w:val="%3."/>
+      <w:lvlJc w:val="left"/>
+      <w:pPr>
+        <w:tabs>
+          <w:tab w:val="num" w:pos="2160"/>
+        </w:tabs>
+        <w:ind w:left="2160" w:hanging="360"/>
+      </w:pPr>
+    </w:lvl>
+    <w:lvl w:ilvl="3" w:tentative="1">
+      <w:start w:val="1"/>
+      <w:numFmt w:val="decimal"/>
+      <w:lvlText w:val="%4."/>
+      <w:lvlJc w:val="left"/>
+      <w:pPr>
+        <w:tabs>
+          <w:tab w:val="num" w:pos="2880"/>
+        </w:tabs>
+        <w:ind w:left="2880" w:hanging="360"/>
+      </w:pPr>
+    </w:lvl>
+    <w:lvl w:ilvl="4" w:tentative="1">
+      <w:start w:val="1"/>
+      <w:numFmt w:val="decimal"/>
+      <w:lvlText w:val="%5."/>
+      <w:lvlJc w:val="left"/>
+      <w:pPr>
+        <w:tabs>
+          <w:tab w:val="num" w:pos="3600"/>
+        </w:tabs>
+        <w:ind w:left="3600" w:hanging="360"/>
+      </w:pPr>
+    </w:lvl>
+    <w:lvl w:ilvl="5" w:tentative="1">
+      <w:start w:val="1"/>
+      <w:numFmt w:val="decimal"/>
+      <w:lvlText w:val="%6."/>
+      <w:lvlJc w:val="left"/>
+      <w:pPr>
+        <w:tabs>
+          <w:tab w:val="num" w:pos="4320"/>
+        </w:tabs>
+        <w:ind w:left="4320" w:hanging="360"/>
+      </w:pPr>
+    </w:lvl>
+    <w:lvl w:ilvl="6" w:tentative="1">
+      <w:start w:val="1"/>
+      <w:numFmt w:val="decimal"/>
+      <w:lvlText w:val="%7."/>
+      <w:lvlJc w:val="left"/>
+      <w:pPr>
+        <w:tabs>
+          <w:tab w:val="num" w:pos="5040"/>
+        </w:tabs>
+        <w:ind w:left="5040" w:hanging="360"/>
+      </w:pPr>
+    </w:lvl>
+    <w:lvl w:ilvl="7" w:tentative="1">
+      <w:start w:val="1"/>
+      <w:numFmt w:val="decimal"/>
+      <w:lvlText w:val="%8."/>
+      <w:lvlJc w:val="left"/>
+      <w:pPr>
+        <w:tabs>
+          <w:tab w:val="num" w:pos="5760"/>
+        </w:tabs>
+        <w:ind w:left="5760" w:hanging="360"/>
+      </w:pPr>
+    </w:lvl>
+    <w:lvl w:ilvl="8" w:tentative="1">
+      <w:start w:val="1"/>
+      <w:numFmt w:val="decimal"/>
+      <w:lvlText w:val="%9."/>
+      <w:lvlJc w:val="left"/>
+      <w:pPr>
+        <w:tabs>
+          <w:tab w:val="num" w:pos="6480"/>
+        </w:tabs>
+        <w:ind w:left="6480" w:hanging="360"/>
+      </w:pPr>
+    </w:lvl>
+  </w:abstractNum>
+  <w:abstractNum w:abstractNumId="7" w15:restartNumberingAfterBreak="0">
+    <w:nsid w:val="7CA063A3"/>
+    <w:multiLevelType w:val="multilevel"/>
+    <w:tmpl w:val="45067F3C"/>
+    <w:lvl w:ilvl="0">
+      <w:start w:val="1"/>
+      <w:numFmt w:val="decimal"/>
+      <w:lvlText w:val="%1."/>
+      <w:lvlJc w:val="left"/>
+      <w:pPr>
+        <w:tabs>
+          <w:tab w:val="num" w:pos="720"/>
+        </w:tabs>
+        <w:ind w:left="720" w:hanging="360"/>
+      </w:pPr>
+    </w:lvl>
+    <w:lvl w:ilvl="1">
+      <w:start w:val="1"/>
+      <w:numFmt w:val="bullet"/>
+      <w:lvlText w:val="o"/>
+      <w:lvlJc w:val="left"/>
+      <w:pPr>
+        <w:tabs>
+          <w:tab w:val="num" w:pos="1440"/>
+        </w:tabs>
+        <w:ind w:left="1440" w:hanging="360"/>
+      </w:pPr>
+      <w:rPr>
+        <w:rFonts w:ascii="Courier New" w:hAnsi="Courier New" w:hint="default"/>
+        <w:sz w:val="20"/>
+      </w:rPr>
+    </w:lvl>
+    <w:lvl w:ilvl="2" w:tentative="1">
+      <w:start w:val="1"/>
+      <w:numFmt w:val="decimal"/>
+      <w:lvlText w:val="%3."/>
+      <w:lvlJc w:val="left"/>
+      <w:pPr>
+        <w:tabs>
+          <w:tab w:val="num" w:pos="2160"/>
+        </w:tabs>
+        <w:ind w:left="2160" w:hanging="360"/>
+      </w:pPr>
+    </w:lvl>
+    <w:lvl w:ilvl="3" w:tentative="1">
+      <w:start w:val="1"/>
+      <w:numFmt w:val="decimal"/>
+      <w:lvlText w:val="%4."/>
+      <w:lvlJc w:val="left"/>
+      <w:pPr>
+        <w:tabs>
+          <w:tab w:val="num" w:pos="2880"/>
+        </w:tabs>
+        <w:ind w:left="2880" w:hanging="360"/>
+      </w:pPr>
+    </w:lvl>
+    <w:lvl w:ilvl="4" w:tentative="1">
+      <w:start w:val="1"/>
+      <w:numFmt w:val="decimal"/>
+      <w:lvlText w:val="%5."/>
+      <w:lvlJc w:val="left"/>
+      <w:pPr>
+        <w:tabs>
+          <w:tab w:val="num" w:pos="3600"/>
+        </w:tabs>
+        <w:ind w:left="3600" w:hanging="360"/>
+      </w:pPr>
+    </w:lvl>
+    <w:lvl w:ilvl="5" w:tentative="1">
+      <w:start w:val="1"/>
+      <w:numFmt w:val="decimal"/>
+      <w:lvlText w:val="%6."/>
+      <w:lvlJc w:val="left"/>
+      <w:pPr>
+        <w:tabs>
+          <w:tab w:val="num" w:pos="4320"/>
+        </w:tabs>
+        <w:ind w:left="4320" w:hanging="360"/>
+      </w:pPr>
+    </w:lvl>
+    <w:lvl w:ilvl="6" w:tentative="1">
+      <w:start w:val="1"/>
+      <w:numFmt w:val="decimal"/>
+      <w:lvlText w:val="%7."/>
+      <w:lvlJc w:val="left"/>
+      <w:pPr>
+        <w:tabs>
+          <w:tab w:val="num" w:pos="5040"/>
+        </w:tabs>
+        <w:ind w:left="5040" w:hanging="360"/>
+      </w:pPr>
+    </w:lvl>
+    <w:lvl w:ilvl="7" w:tentative="1">
+      <w:start w:val="1"/>
+      <w:numFmt w:val="decimal"/>
+      <w:lvlText w:val="%8."/>
+      <w:lvlJc w:val="left"/>
+      <w:pPr>
+        <w:tabs>
+          <w:tab w:val="num" w:pos="5760"/>
+        </w:tabs>
+        <w:ind w:left="5760" w:hanging="360"/>
+      </w:pPr>
+    </w:lvl>
+    <w:lvl w:ilvl="8" w:tentative="1">
+      <w:start w:val="1"/>
+      <w:numFmt w:val="decimal"/>
+      <w:lvlText w:val="%9."/>
+      <w:lvlJc w:val="left"/>
+      <w:pPr>
+        <w:tabs>
+          <w:tab w:val="num" w:pos="6480"/>
+        </w:tabs>
+        <w:ind w:left="6480" w:hanging="360"/>
+      </w:pPr>
+    </w:lvl>
+  </w:abstractNum>
   <w:num w:numId="1" w16cid:durableId="44571522">
+    <w:abstractNumId w:val="5"/>
+  </w:num>
+  <w:num w:numId="2" w16cid:durableId="1890073125">
+    <w:abstractNumId w:val="3"/>
+  </w:num>
+  <w:num w:numId="3" w16cid:durableId="1424498223">
+    <w:abstractNumId w:val="2"/>
+  </w:num>
+  <w:num w:numId="4" w16cid:durableId="616454491">
+    <w:abstractNumId w:val="7"/>
+  </w:num>
+  <w:num w:numId="5" w16cid:durableId="726222757">
     <w:abstractNumId w:val="1"/>
   </w:num>
-  <w:num w:numId="2" w16cid:durableId="1890073125">
+  <w:num w:numId="6" w16cid:durableId="1153105973">
     <w:abstractNumId w:val="0"/>
+  </w:num>
+  <w:num w:numId="7" w16cid:durableId="243220401">
+    <w:abstractNumId w:val="4"/>
+  </w:num>
+  <w:num w:numId="8" w16cid:durableId="399639699">
+    <w:abstractNumId w:val="6"/>
   </w:num>
 </w:numbering>
 </file>
@@ -1859,6 +3586,26 @@
     <w:name w:val="Normal"/>
     <w:qFormat/>
   </w:style>
+  <w:style w:type="paragraph" w:styleId="Heading3">
+    <w:name w:val="heading 3"/>
+    <w:basedOn w:val="Normal"/>
+    <w:link w:val="Heading3Char"/>
+    <w:uiPriority w:val="9"/>
+    <w:qFormat/>
+    <w:rsid w:val="00AF4666"/>
+    <w:pPr>
+      <w:spacing w:before="100" w:beforeAutospacing="1" w:after="100" w:afterAutospacing="1" w:line="240" w:lineRule="auto"/>
+      <w:outlineLvl w:val="2"/>
+    </w:pPr>
+    <w:rPr>
+      <w:rFonts w:ascii="Times New Roman" w:eastAsia="Times New Roman" w:hAnsi="Times New Roman" w:cs="Times New Roman"/>
+      <w:b/>
+      <w:bCs/>
+      <w:sz w:val="27"/>
+      <w:szCs w:val="27"/>
+      <w:lang w:bidi="si-LK"/>
+    </w:rPr>
+  </w:style>
   <w:style w:type="character" w:default="1" w:styleId="DefaultParagraphFont">
     <w:name w:val="Default Paragraph Font"/>
     <w:uiPriority w:val="1"/>
@@ -1996,6 +3743,21 @@
     <w:name w:val="hljs-number"/>
     <w:basedOn w:val="DefaultParagraphFont"/>
     <w:rsid w:val="009662BC"/>
+  </w:style>
+  <w:style w:type="character" w:customStyle="1" w:styleId="Heading3Char">
+    <w:name w:val="Heading 3 Char"/>
+    <w:basedOn w:val="DefaultParagraphFont"/>
+    <w:link w:val="Heading3"/>
+    <w:uiPriority w:val="9"/>
+    <w:rsid w:val="00AF4666"/>
+    <w:rPr>
+      <w:rFonts w:ascii="Times New Roman" w:eastAsia="Times New Roman" w:hAnsi="Times New Roman" w:cs="Times New Roman"/>
+      <w:b/>
+      <w:bCs/>
+      <w:sz w:val="27"/>
+      <w:szCs w:val="27"/>
+      <w:lang w:bidi="si-LK"/>
+    </w:rPr>
   </w:style>
 </w:styles>
 </file>

</xml_diff>

<commit_message>
Remove City function implemented in cityManagement.c
</commit_message>
<xml_diff>
--- a/AS20240505-Report.docx
+++ b/AS20240505-Report.docx
@@ -2033,6 +2033,9 @@
     </w:p>
     <w:p>
       <w:r>
+        <w:rPr>
+          <w:noProof/>
+        </w:rPr>
         <w:drawing>
           <wp:anchor distT="0" distB="0" distL="114300" distR="114300" simplePos="0" relativeHeight="251660288" behindDoc="0" locked="0" layoutInCell="1" allowOverlap="1" wp14:anchorId="0A4AD4FE" wp14:editId="425EE8B0">
             <wp:simplePos x="0" y="0"/>
@@ -2084,6 +2087,431 @@
         </w:drawing>
       </w:r>
     </w:p>
+    <w:p/>
+    <w:p>
+      <w:pPr>
+        <w:pStyle w:val="Heading3"/>
+      </w:pPr>
+      <w:r>
+        <w:rPr>
+          <w:rStyle w:val="Strong"/>
+          <w:b/>
+          <w:bCs/>
+        </w:rPr>
+        <w:t xml:space="preserve">Function: </w:t>
+      </w:r>
+      <w:proofErr w:type="spellStart"/>
+      <w:r>
+        <w:rPr>
+          <w:rStyle w:val="Strong"/>
+          <w:b/>
+          <w:bCs/>
+        </w:rPr>
+        <w:t>removeCity</w:t>
+      </w:r>
+      <w:proofErr w:type="spellEnd"/>
+    </w:p>
+    <w:p>
+      <w:pPr>
+        <w:pStyle w:val="NormalWeb"/>
+      </w:pPr>
+      <w:r>
+        <w:rPr>
+          <w:rStyle w:val="Strong"/>
+        </w:rPr>
+        <w:t>Purpose:</w:t>
+      </w:r>
+      <w:r>
+        <w:br/>
+        <w:t xml:space="preserve">The purpose of this function is to </w:t>
+      </w:r>
+      <w:r>
+        <w:rPr>
+          <w:rStyle w:val="Strong"/>
+        </w:rPr>
+        <w:t>remove an existing city from the city list</w:t>
+      </w:r>
+      <w:r>
+        <w:t xml:space="preserve"> and adjust the list accordingly.</w:t>
+      </w:r>
+    </w:p>
+    <w:p>
+      <w:pPr>
+        <w:pStyle w:val="NormalWeb"/>
+      </w:pPr>
+      <w:r>
+        <w:rPr>
+          <w:rStyle w:val="Strong"/>
+        </w:rPr>
+        <w:t>Prototype:</w:t>
+      </w:r>
+    </w:p>
+    <w:p>
+      <w:pPr>
+        <w:pStyle w:val="HTMLPreformatted"/>
+        <w:rPr>
+          <w:rStyle w:val="HTMLCode"/>
+        </w:rPr>
+      </w:pPr>
+      <w:r>
+        <w:rPr>
+          <w:rStyle w:val="hljs-type"/>
+        </w:rPr>
+        <w:t>void</w:t>
+      </w:r>
+      <w:r>
+        <w:rPr>
+          <w:rStyle w:val="HTMLCode"/>
+        </w:rPr>
+        <w:t xml:space="preserve"> </w:t>
+      </w:r>
+      <w:proofErr w:type="spellStart"/>
+      <w:r>
+        <w:rPr>
+          <w:rStyle w:val="hljs-title"/>
+        </w:rPr>
+        <w:t>removeCity</w:t>
+      </w:r>
+      <w:proofErr w:type="spellEnd"/>
+      <w:r>
+        <w:rPr>
+          <w:rStyle w:val="hljs-params"/>
+        </w:rPr>
+        <w:t>(</w:t>
+      </w:r>
+      <w:r>
+        <w:rPr>
+          <w:rStyle w:val="hljs-type"/>
+        </w:rPr>
+        <w:t>char</w:t>
+      </w:r>
+      <w:r>
+        <w:rPr>
+          <w:rStyle w:val="HTMLCode"/>
+        </w:rPr>
+        <w:t xml:space="preserve"> cities[][</w:t>
+      </w:r>
+      <w:r>
+        <w:rPr>
+          <w:rStyle w:val="hljs-number"/>
+        </w:rPr>
+        <w:t>50</w:t>
+      </w:r>
+      <w:r>
+        <w:rPr>
+          <w:rStyle w:val="HTMLCode"/>
+        </w:rPr>
+        <w:t xml:space="preserve">], </w:t>
+      </w:r>
+      <w:r>
+        <w:rPr>
+          <w:rStyle w:val="hljs-type"/>
+        </w:rPr>
+        <w:t>int</w:t>
+      </w:r>
+      <w:r>
+        <w:rPr>
+          <w:rStyle w:val="HTMLCode"/>
+        </w:rPr>
+        <w:t xml:space="preserve"> *count);</w:t>
+      </w:r>
+    </w:p>
+    <w:p>
+      <w:pPr>
+        <w:pStyle w:val="NormalWeb"/>
+      </w:pPr>
+      <w:r>
+        <w:rPr>
+          <w:rStyle w:val="Strong"/>
+        </w:rPr>
+        <w:t>Parameters:</w:t>
+      </w:r>
+    </w:p>
+    <w:p>
+      <w:pPr>
+        <w:pStyle w:val="NormalWeb"/>
+        <w:numPr>
+          <w:ilvl w:val="0"/>
+          <w:numId w:val="9"/>
+        </w:numPr>
+      </w:pPr>
+      <w:r>
+        <w:rPr>
+          <w:rStyle w:val="HTMLCode"/>
+        </w:rPr>
+        <w:t>cities[][50]</w:t>
+      </w:r>
+      <w:r>
+        <w:t xml:space="preserve"> – A 2D character array containing the city names.</w:t>
+      </w:r>
+    </w:p>
+    <w:p>
+      <w:pPr>
+        <w:pStyle w:val="NormalWeb"/>
+        <w:numPr>
+          <w:ilvl w:val="0"/>
+          <w:numId w:val="9"/>
+        </w:numPr>
+      </w:pPr>
+      <w:r>
+        <w:rPr>
+          <w:rStyle w:val="HTMLCode"/>
+        </w:rPr>
+        <w:lastRenderedPageBreak/>
+        <w:t>*count</w:t>
+      </w:r>
+      <w:r>
+        <w:t xml:space="preserve"> – A pointer to the current number of cities in the list.</w:t>
+      </w:r>
+    </w:p>
+    <w:p>
+      <w:pPr>
+        <w:pStyle w:val="NormalWeb"/>
+      </w:pPr>
+      <w:r>
+        <w:rPr>
+          <w:rStyle w:val="Strong"/>
+        </w:rPr>
+        <w:t>How It Works:</w:t>
+      </w:r>
+    </w:p>
+    <w:p>
+      <w:pPr>
+        <w:pStyle w:val="NormalWeb"/>
+        <w:numPr>
+          <w:ilvl w:val="0"/>
+          <w:numId w:val="10"/>
+        </w:numPr>
+      </w:pPr>
+      <w:r>
+        <w:rPr>
+          <w:rStyle w:val="Strong"/>
+        </w:rPr>
+        <w:t>Check if list is empty</w:t>
+      </w:r>
+    </w:p>
+    <w:p>
+      <w:pPr>
+        <w:pStyle w:val="NormalWeb"/>
+        <w:numPr>
+          <w:ilvl w:val="1"/>
+          <w:numId w:val="10"/>
+        </w:numPr>
+      </w:pPr>
+      <w:r>
+        <w:t xml:space="preserve">If </w:t>
+      </w:r>
+      <w:r>
+        <w:rPr>
+          <w:rStyle w:val="HTMLCode"/>
+        </w:rPr>
+        <w:t>*count</w:t>
+      </w:r>
+      <w:r>
+        <w:t xml:space="preserve"> is 0, it displays: “No cities to remove.”</w:t>
+      </w:r>
+    </w:p>
+    <w:p>
+      <w:pPr>
+        <w:pStyle w:val="NormalWeb"/>
+        <w:numPr>
+          <w:ilvl w:val="0"/>
+          <w:numId w:val="10"/>
+        </w:numPr>
+      </w:pPr>
+      <w:r>
+        <w:rPr>
+          <w:rStyle w:val="Strong"/>
+        </w:rPr>
+        <w:t>Select city to remove</w:t>
+      </w:r>
+    </w:p>
+    <w:p>
+      <w:pPr>
+        <w:pStyle w:val="NormalWeb"/>
+        <w:numPr>
+          <w:ilvl w:val="1"/>
+          <w:numId w:val="10"/>
+        </w:numPr>
+      </w:pPr>
+      <w:r>
+        <w:t>Prompts the user to enter the city number.</w:t>
+      </w:r>
+    </w:p>
+    <w:p>
+      <w:pPr>
+        <w:pStyle w:val="NormalWeb"/>
+        <w:numPr>
+          <w:ilvl w:val="1"/>
+          <w:numId w:val="10"/>
+        </w:numPr>
+      </w:pPr>
+      <w:r>
+        <w:t xml:space="preserve">If the number is invalid (less than 1 or greater than </w:t>
+      </w:r>
+      <w:r>
+        <w:rPr>
+          <w:rStyle w:val="HTMLCode"/>
+        </w:rPr>
+        <w:t>*count</w:t>
+      </w:r>
+      <w:r>
+        <w:t>), it displays: “Invalid city number.”</w:t>
+      </w:r>
+    </w:p>
+    <w:p>
+      <w:pPr>
+        <w:pStyle w:val="NormalWeb"/>
+        <w:numPr>
+          <w:ilvl w:val="0"/>
+          <w:numId w:val="10"/>
+        </w:numPr>
+      </w:pPr>
+      <w:r>
+        <w:rPr>
+          <w:rStyle w:val="Strong"/>
+        </w:rPr>
+        <w:t>Remove city</w:t>
+      </w:r>
+    </w:p>
+    <w:p>
+      <w:pPr>
+        <w:pStyle w:val="NormalWeb"/>
+        <w:numPr>
+          <w:ilvl w:val="1"/>
+          <w:numId w:val="10"/>
+        </w:numPr>
+      </w:pPr>
+      <w:r>
+        <w:t>Shifts all cities after the selected city one position up in the array to fill the gap.</w:t>
+      </w:r>
+    </w:p>
+    <w:p>
+      <w:pPr>
+        <w:pStyle w:val="NormalWeb"/>
+        <w:numPr>
+          <w:ilvl w:val="1"/>
+          <w:numId w:val="10"/>
+        </w:numPr>
+      </w:pPr>
+      <w:r>
+        <w:t>Decrements the city count (</w:t>
+      </w:r>
+      <w:r>
+        <w:rPr>
+          <w:rStyle w:val="HTMLCode"/>
+        </w:rPr>
+        <w:t>(*count)--</w:t>
+      </w:r>
+      <w:r>
+        <w:t>).</w:t>
+      </w:r>
+    </w:p>
+    <w:p>
+      <w:pPr>
+        <w:pStyle w:val="NormalWeb"/>
+        <w:numPr>
+          <w:ilvl w:val="0"/>
+          <w:numId w:val="10"/>
+        </w:numPr>
+      </w:pPr>
+      <w:r>
+        <w:rPr>
+          <w:rStyle w:val="Strong"/>
+        </w:rPr>
+        <w:t>Confirmation</w:t>
+      </w:r>
+    </w:p>
+    <w:p>
+      <w:pPr>
+        <w:pStyle w:val="NormalWeb"/>
+        <w:numPr>
+          <w:ilvl w:val="1"/>
+          <w:numId w:val="10"/>
+        </w:numPr>
+      </w:pPr>
+      <w:r>
+        <w:rPr>
+          <w:noProof/>
+        </w:rPr>
+        <w:drawing>
+          <wp:anchor distT="0" distB="0" distL="114300" distR="114300" simplePos="0" relativeHeight="251662336" behindDoc="0" locked="0" layoutInCell="1" allowOverlap="1" wp14:anchorId="3EDC9301" wp14:editId="763F4ACD">
+            <wp:simplePos x="0" y="0"/>
+            <wp:positionH relativeFrom="margin">
+              <wp:posOffset>105410</wp:posOffset>
+            </wp:positionH>
+            <wp:positionV relativeFrom="margin">
+              <wp:posOffset>2887980</wp:posOffset>
+            </wp:positionV>
+            <wp:extent cx="6645910" cy="4153535"/>
+            <wp:effectExtent l="0" t="0" r="2540" b="0"/>
+            <wp:wrapSquare wrapText="bothSides"/>
+            <wp:docPr id="1" name="Picture 1"/>
+            <wp:cNvGraphicFramePr>
+              <a:graphicFrameLocks xmlns:a="http://schemas.openxmlformats.org/drawingml/2006/main" noChangeAspect="1"/>
+            </wp:cNvGraphicFramePr>
+            <a:graphic xmlns:a="http://schemas.openxmlformats.org/drawingml/2006/main">
+              <a:graphicData uri="http://schemas.openxmlformats.org/drawingml/2006/picture">
+                <pic:pic xmlns:pic="http://schemas.openxmlformats.org/drawingml/2006/picture">
+                  <pic:nvPicPr>
+                    <pic:cNvPr id="1" name="Picture 1"/>
+                    <pic:cNvPicPr/>
+                  </pic:nvPicPr>
+                  <pic:blipFill>
+                    <a:blip r:embed="rId8" cstate="print">
+                      <a:extLst>
+                        <a:ext uri="{28A0092B-C50C-407E-A947-70E740481C1C}">
+                          <a14:useLocalDpi xmlns:a14="http://schemas.microsoft.com/office/drawing/2010/main" val="0"/>
+                        </a:ext>
+                      </a:extLst>
+                    </a:blip>
+                    <a:stretch>
+                      <a:fillRect/>
+                    </a:stretch>
+                  </pic:blipFill>
+                  <pic:spPr>
+                    <a:xfrm>
+                      <a:off x="0" y="0"/>
+                      <a:ext cx="6645910" cy="4153535"/>
+                    </a:xfrm>
+                    <a:prstGeom prst="rect">
+                      <a:avLst/>
+                    </a:prstGeom>
+                  </pic:spPr>
+                </pic:pic>
+              </a:graphicData>
+            </a:graphic>
+          </wp:anchor>
+        </w:drawing>
+      </w:r>
+      <w:r>
+        <w:t>Displays: “City removed successfully!”</w:t>
+      </w:r>
+    </w:p>
+    <w:p>
+      <w:pPr>
+        <w:rPr>
+          <w:rFonts w:hint="cs"/>
+          <w:cs/>
+          <w:lang w:bidi="si-LK"/>
+        </w:rPr>
+      </w:pPr>
+    </w:p>
+    <w:p/>
+    <w:p/>
+    <w:p/>
+    <w:p/>
+    <w:p/>
+    <w:p/>
+    <w:p/>
+    <w:p/>
+    <w:p/>
+    <w:p/>
+    <w:p/>
+    <w:p/>
+    <w:p/>
+    <w:p/>
+    <w:p/>
     <w:sectPr>
       <w:pgSz w:w="11906" w:h="16838" w:code="9"/>
       <w:pgMar w:top="720" w:right="720" w:bottom="720" w:left="720" w:header="720" w:footer="720" w:gutter="0"/>
@@ -2214,6 +2642,155 @@
     </w:lvl>
   </w:abstractNum>
   <w:abstractNum w:abstractNumId="1" w15:restartNumberingAfterBreak="0">
+    <w:nsid w:val="078532C9"/>
+    <w:multiLevelType w:val="multilevel"/>
+    <w:tmpl w:val="1944BF7C"/>
+    <w:lvl w:ilvl="0">
+      <w:start w:val="1"/>
+      <w:numFmt w:val="bullet"/>
+      <w:lvlText w:val=""/>
+      <w:lvlJc w:val="left"/>
+      <w:pPr>
+        <w:tabs>
+          <w:tab w:val="num" w:pos="720"/>
+        </w:tabs>
+        <w:ind w:left="720" w:hanging="360"/>
+      </w:pPr>
+      <w:rPr>
+        <w:rFonts w:ascii="Symbol" w:hAnsi="Symbol" w:hint="default"/>
+        <w:sz w:val="20"/>
+      </w:rPr>
+    </w:lvl>
+    <w:lvl w:ilvl="1" w:tentative="1">
+      <w:start w:val="1"/>
+      <w:numFmt w:val="bullet"/>
+      <w:lvlText w:val="o"/>
+      <w:lvlJc w:val="left"/>
+      <w:pPr>
+        <w:tabs>
+          <w:tab w:val="num" w:pos="1440"/>
+        </w:tabs>
+        <w:ind w:left="1440" w:hanging="360"/>
+      </w:pPr>
+      <w:rPr>
+        <w:rFonts w:ascii="Courier New" w:hAnsi="Courier New" w:hint="default"/>
+        <w:sz w:val="20"/>
+      </w:rPr>
+    </w:lvl>
+    <w:lvl w:ilvl="2" w:tentative="1">
+      <w:start w:val="1"/>
+      <w:numFmt w:val="bullet"/>
+      <w:lvlText w:val=""/>
+      <w:lvlJc w:val="left"/>
+      <w:pPr>
+        <w:tabs>
+          <w:tab w:val="num" w:pos="2160"/>
+        </w:tabs>
+        <w:ind w:left="2160" w:hanging="360"/>
+      </w:pPr>
+      <w:rPr>
+        <w:rFonts w:ascii="Wingdings" w:hAnsi="Wingdings" w:hint="default"/>
+        <w:sz w:val="20"/>
+      </w:rPr>
+    </w:lvl>
+    <w:lvl w:ilvl="3" w:tentative="1">
+      <w:start w:val="1"/>
+      <w:numFmt w:val="bullet"/>
+      <w:lvlText w:val=""/>
+      <w:lvlJc w:val="left"/>
+      <w:pPr>
+        <w:tabs>
+          <w:tab w:val="num" w:pos="2880"/>
+        </w:tabs>
+        <w:ind w:left="2880" w:hanging="360"/>
+      </w:pPr>
+      <w:rPr>
+        <w:rFonts w:ascii="Wingdings" w:hAnsi="Wingdings" w:hint="default"/>
+        <w:sz w:val="20"/>
+      </w:rPr>
+    </w:lvl>
+    <w:lvl w:ilvl="4" w:tentative="1">
+      <w:start w:val="1"/>
+      <w:numFmt w:val="bullet"/>
+      <w:lvlText w:val=""/>
+      <w:lvlJc w:val="left"/>
+      <w:pPr>
+        <w:tabs>
+          <w:tab w:val="num" w:pos="3600"/>
+        </w:tabs>
+        <w:ind w:left="3600" w:hanging="360"/>
+      </w:pPr>
+      <w:rPr>
+        <w:rFonts w:ascii="Wingdings" w:hAnsi="Wingdings" w:hint="default"/>
+        <w:sz w:val="20"/>
+      </w:rPr>
+    </w:lvl>
+    <w:lvl w:ilvl="5" w:tentative="1">
+      <w:start w:val="1"/>
+      <w:numFmt w:val="bullet"/>
+      <w:lvlText w:val=""/>
+      <w:lvlJc w:val="left"/>
+      <w:pPr>
+        <w:tabs>
+          <w:tab w:val="num" w:pos="4320"/>
+        </w:tabs>
+        <w:ind w:left="4320" w:hanging="360"/>
+      </w:pPr>
+      <w:rPr>
+        <w:rFonts w:ascii="Wingdings" w:hAnsi="Wingdings" w:hint="default"/>
+        <w:sz w:val="20"/>
+      </w:rPr>
+    </w:lvl>
+    <w:lvl w:ilvl="6" w:tentative="1">
+      <w:start w:val="1"/>
+      <w:numFmt w:val="bullet"/>
+      <w:lvlText w:val=""/>
+      <w:lvlJc w:val="left"/>
+      <w:pPr>
+        <w:tabs>
+          <w:tab w:val="num" w:pos="5040"/>
+        </w:tabs>
+        <w:ind w:left="5040" w:hanging="360"/>
+      </w:pPr>
+      <w:rPr>
+        <w:rFonts w:ascii="Wingdings" w:hAnsi="Wingdings" w:hint="default"/>
+        <w:sz w:val="20"/>
+      </w:rPr>
+    </w:lvl>
+    <w:lvl w:ilvl="7" w:tentative="1">
+      <w:start w:val="1"/>
+      <w:numFmt w:val="bullet"/>
+      <w:lvlText w:val=""/>
+      <w:lvlJc w:val="left"/>
+      <w:pPr>
+        <w:tabs>
+          <w:tab w:val="num" w:pos="5760"/>
+        </w:tabs>
+        <w:ind w:left="5760" w:hanging="360"/>
+      </w:pPr>
+      <w:rPr>
+        <w:rFonts w:ascii="Wingdings" w:hAnsi="Wingdings" w:hint="default"/>
+        <w:sz w:val="20"/>
+      </w:rPr>
+    </w:lvl>
+    <w:lvl w:ilvl="8" w:tentative="1">
+      <w:start w:val="1"/>
+      <w:numFmt w:val="bullet"/>
+      <w:lvlText w:val=""/>
+      <w:lvlJc w:val="left"/>
+      <w:pPr>
+        <w:tabs>
+          <w:tab w:val="num" w:pos="6480"/>
+        </w:tabs>
+        <w:ind w:left="6480" w:hanging="360"/>
+      </w:pPr>
+      <w:rPr>
+        <w:rFonts w:ascii="Wingdings" w:hAnsi="Wingdings" w:hint="default"/>
+        <w:sz w:val="20"/>
+      </w:rPr>
+    </w:lvl>
+  </w:abstractNum>
+  <w:abstractNum w:abstractNumId="2" w15:restartNumberingAfterBreak="0">
     <w:nsid w:val="0D051EEA"/>
     <w:multiLevelType w:val="multilevel"/>
     <w:tmpl w:val="6EB6A788"/>
@@ -2362,7 +2939,7 @@
       </w:rPr>
     </w:lvl>
   </w:abstractNum>
-  <w:abstractNum w:abstractNumId="2" w15:restartNumberingAfterBreak="0">
+  <w:abstractNum w:abstractNumId="3" w15:restartNumberingAfterBreak="0">
     <w:nsid w:val="27B44F9B"/>
     <w:multiLevelType w:val="multilevel"/>
     <w:tmpl w:val="78E69080"/>
@@ -2511,7 +3088,7 @@
       </w:rPr>
     </w:lvl>
   </w:abstractNum>
-  <w:abstractNum w:abstractNumId="3" w15:restartNumberingAfterBreak="0">
+  <w:abstractNum w:abstractNumId="4" w15:restartNumberingAfterBreak="0">
     <w:nsid w:val="2FD83488"/>
     <w:multiLevelType w:val="multilevel"/>
     <w:tmpl w:val="E66A085C"/>
@@ -2628,7 +3205,7 @@
       </w:pPr>
     </w:lvl>
   </w:abstractNum>
-  <w:abstractNum w:abstractNumId="4" w15:restartNumberingAfterBreak="0">
+  <w:abstractNum w:abstractNumId="5" w15:restartNumberingAfterBreak="0">
     <w:nsid w:val="3C10671D"/>
     <w:multiLevelType w:val="multilevel"/>
     <w:tmpl w:val="382095D2"/>
@@ -2777,7 +3354,124 @@
       </w:rPr>
     </w:lvl>
   </w:abstractNum>
-  <w:abstractNum w:abstractNumId="5" w15:restartNumberingAfterBreak="0">
+  <w:abstractNum w:abstractNumId="6" w15:restartNumberingAfterBreak="0">
+    <w:nsid w:val="3D291059"/>
+    <w:multiLevelType w:val="multilevel"/>
+    <w:tmpl w:val="B618371C"/>
+    <w:lvl w:ilvl="0">
+      <w:start w:val="1"/>
+      <w:numFmt w:val="decimal"/>
+      <w:lvlText w:val="%1."/>
+      <w:lvlJc w:val="left"/>
+      <w:pPr>
+        <w:tabs>
+          <w:tab w:val="num" w:pos="720"/>
+        </w:tabs>
+        <w:ind w:left="720" w:hanging="360"/>
+      </w:pPr>
+    </w:lvl>
+    <w:lvl w:ilvl="1">
+      <w:start w:val="1"/>
+      <w:numFmt w:val="bullet"/>
+      <w:lvlText w:val="o"/>
+      <w:lvlJc w:val="left"/>
+      <w:pPr>
+        <w:tabs>
+          <w:tab w:val="num" w:pos="1440"/>
+        </w:tabs>
+        <w:ind w:left="1440" w:hanging="360"/>
+      </w:pPr>
+      <w:rPr>
+        <w:rFonts w:ascii="Courier New" w:hAnsi="Courier New" w:hint="default"/>
+        <w:sz w:val="20"/>
+      </w:rPr>
+    </w:lvl>
+    <w:lvl w:ilvl="2" w:tentative="1">
+      <w:start w:val="1"/>
+      <w:numFmt w:val="decimal"/>
+      <w:lvlText w:val="%3."/>
+      <w:lvlJc w:val="left"/>
+      <w:pPr>
+        <w:tabs>
+          <w:tab w:val="num" w:pos="2160"/>
+        </w:tabs>
+        <w:ind w:left="2160" w:hanging="360"/>
+      </w:pPr>
+    </w:lvl>
+    <w:lvl w:ilvl="3" w:tentative="1">
+      <w:start w:val="1"/>
+      <w:numFmt w:val="decimal"/>
+      <w:lvlText w:val="%4."/>
+      <w:lvlJc w:val="left"/>
+      <w:pPr>
+        <w:tabs>
+          <w:tab w:val="num" w:pos="2880"/>
+        </w:tabs>
+        <w:ind w:left="2880" w:hanging="360"/>
+      </w:pPr>
+    </w:lvl>
+    <w:lvl w:ilvl="4" w:tentative="1">
+      <w:start w:val="1"/>
+      <w:numFmt w:val="decimal"/>
+      <w:lvlText w:val="%5."/>
+      <w:lvlJc w:val="left"/>
+      <w:pPr>
+        <w:tabs>
+          <w:tab w:val="num" w:pos="3600"/>
+        </w:tabs>
+        <w:ind w:left="3600" w:hanging="360"/>
+      </w:pPr>
+    </w:lvl>
+    <w:lvl w:ilvl="5" w:tentative="1">
+      <w:start w:val="1"/>
+      <w:numFmt w:val="decimal"/>
+      <w:lvlText w:val="%6."/>
+      <w:lvlJc w:val="left"/>
+      <w:pPr>
+        <w:tabs>
+          <w:tab w:val="num" w:pos="4320"/>
+        </w:tabs>
+        <w:ind w:left="4320" w:hanging="360"/>
+      </w:pPr>
+    </w:lvl>
+    <w:lvl w:ilvl="6" w:tentative="1">
+      <w:start w:val="1"/>
+      <w:numFmt w:val="decimal"/>
+      <w:lvlText w:val="%7."/>
+      <w:lvlJc w:val="left"/>
+      <w:pPr>
+        <w:tabs>
+          <w:tab w:val="num" w:pos="5040"/>
+        </w:tabs>
+        <w:ind w:left="5040" w:hanging="360"/>
+      </w:pPr>
+    </w:lvl>
+    <w:lvl w:ilvl="7" w:tentative="1">
+      <w:start w:val="1"/>
+      <w:numFmt w:val="decimal"/>
+      <w:lvlText w:val="%8."/>
+      <w:lvlJc w:val="left"/>
+      <w:pPr>
+        <w:tabs>
+          <w:tab w:val="num" w:pos="5760"/>
+        </w:tabs>
+        <w:ind w:left="5760" w:hanging="360"/>
+      </w:pPr>
+    </w:lvl>
+    <w:lvl w:ilvl="8" w:tentative="1">
+      <w:start w:val="1"/>
+      <w:numFmt w:val="decimal"/>
+      <w:lvlText w:val="%9."/>
+      <w:lvlJc w:val="left"/>
+      <w:pPr>
+        <w:tabs>
+          <w:tab w:val="num" w:pos="6480"/>
+        </w:tabs>
+        <w:ind w:left="6480" w:hanging="360"/>
+      </w:pPr>
+    </w:lvl>
+  </w:abstractNum>
+  <w:abstractNum w:abstractNumId="7" w15:restartNumberingAfterBreak="0">
     <w:nsid w:val="40AC3869"/>
     <w:multiLevelType w:val="multilevel"/>
     <w:tmpl w:val="B72ED418"/>
@@ -2926,7 +3620,7 @@
       </w:rPr>
     </w:lvl>
   </w:abstractNum>
-  <w:abstractNum w:abstractNumId="6" w15:restartNumberingAfterBreak="0">
+  <w:abstractNum w:abstractNumId="8" w15:restartNumberingAfterBreak="0">
     <w:nsid w:val="46A67ECB"/>
     <w:multiLevelType w:val="multilevel"/>
     <w:tmpl w:val="0944E288"/>
@@ -3043,7 +3737,7 @@
       </w:pPr>
     </w:lvl>
   </w:abstractNum>
-  <w:abstractNum w:abstractNumId="7" w15:restartNumberingAfterBreak="0">
+  <w:abstractNum w:abstractNumId="9" w15:restartNumberingAfterBreak="0">
     <w:nsid w:val="7CA063A3"/>
     <w:multiLevelType w:val="multilevel"/>
     <w:tmpl w:val="45067F3C"/>
@@ -3161,27 +3855,33 @@
     </w:lvl>
   </w:abstractNum>
   <w:num w:numId="1" w16cid:durableId="44571522">
-    <w:abstractNumId w:val="5"/>
+    <w:abstractNumId w:val="7"/>
   </w:num>
   <w:num w:numId="2" w16cid:durableId="1890073125">
+    <w:abstractNumId w:val="4"/>
+  </w:num>
+  <w:num w:numId="3" w16cid:durableId="1424498223">
     <w:abstractNumId w:val="3"/>
   </w:num>
-  <w:num w:numId="3" w16cid:durableId="1424498223">
-    <w:abstractNumId w:val="2"/>
-  </w:num>
   <w:num w:numId="4" w16cid:durableId="616454491">
-    <w:abstractNumId w:val="7"/>
+    <w:abstractNumId w:val="9"/>
   </w:num>
   <w:num w:numId="5" w16cid:durableId="726222757">
-    <w:abstractNumId w:val="1"/>
+    <w:abstractNumId w:val="2"/>
   </w:num>
   <w:num w:numId="6" w16cid:durableId="1153105973">
     <w:abstractNumId w:val="0"/>
   </w:num>
   <w:num w:numId="7" w16cid:durableId="243220401">
-    <w:abstractNumId w:val="4"/>
+    <w:abstractNumId w:val="5"/>
   </w:num>
   <w:num w:numId="8" w16cid:durableId="399639699">
+    <w:abstractNumId w:val="8"/>
+  </w:num>
+  <w:num w:numId="9" w16cid:durableId="1248925940">
+    <w:abstractNumId w:val="1"/>
+  </w:num>
+  <w:num w:numId="10" w16cid:durableId="2123500283">
     <w:abstractNumId w:val="6"/>
   </w:num>
 </w:numbering>

</xml_diff>

<commit_message>
InitializeDistance function and Input or Edit distances function implemented in Distance Management.c
</commit_message>
<xml_diff>
--- a/AS20240505-Report.docx
+++ b/AS20240505-Report.docx
@@ -5,6 +5,7 @@
     <w:p>
       <w:pPr>
         <w:rPr>
+          <w:rFonts w:ascii="Times New Roman" w:hAnsi="Times New Roman" w:cs="Times New Roman"/>
           <w:b/>
           <w:bCs/>
           <w:sz w:val="36"/>
@@ -13,6 +14,7 @@
       </w:pPr>
       <w:r>
         <w:rPr>
+          <w:rFonts w:ascii="Times New Roman" w:hAnsi="Times New Roman" w:cs="Times New Roman"/>
           <w:b/>
           <w:bCs/>
           <w:sz w:val="36"/>
@@ -22,373 +24,747 @@
       </w:r>
     </w:p>
     <w:p>
-      <w:r>
-        <w:t>#define MAX_CITIES 30</w:t>
-      </w:r>
-    </w:p>
-    <w:p>
-      <w:r>
+      <w:pPr>
+        <w:spacing w:before="100" w:beforeAutospacing="1" w:after="100" w:afterAutospacing="1" w:line="240" w:lineRule="auto"/>
+        <w:rPr>
+          <w:rFonts w:ascii="Times New Roman" w:eastAsia="Times New Roman" w:hAnsi="Times New Roman" w:cs="Times New Roman"/>
+          <w:sz w:val="24"/>
+          <w:szCs w:val="24"/>
+          <w:lang w:bidi="si-LK"/>
+        </w:rPr>
+      </w:pPr>
+      <w:r>
+        <w:rPr>
+          <w:rFonts w:ascii="Times New Roman" w:eastAsia="Times New Roman" w:hAnsi="Times New Roman" w:cs="Times New Roman"/>
+          <w:b/>
+          <w:bCs/>
+          <w:sz w:val="24"/>
+          <w:szCs w:val="24"/>
+          <w:lang w:bidi="si-LK"/>
+        </w:rPr>
+        <w:t>Purpose:</w:t>
+      </w:r>
+      <w:r>
+        <w:rPr>
+          <w:rFonts w:ascii="Times New Roman" w:eastAsia="Times New Roman" w:hAnsi="Times New Roman" w:cs="Times New Roman"/>
+          <w:sz w:val="24"/>
+          <w:szCs w:val="24"/>
+          <w:lang w:bidi="si-LK"/>
+        </w:rPr>
+        <w:t xml:space="preserve">  </w:t>
+      </w:r>
+      <w:r>
+        <w:rPr>
+          <w:rFonts w:ascii="Times New Roman" w:eastAsia="Times New Roman" w:hAnsi="Times New Roman" w:cs="Times New Roman"/>
+          <w:sz w:val="24"/>
+          <w:szCs w:val="24"/>
+          <w:lang w:bidi="si-LK"/>
+        </w:rPr>
+        <w:t xml:space="preserve">The purpose of this function is to </w:t>
+      </w:r>
+      <w:r>
+        <w:rPr>
+          <w:rFonts w:ascii="Times New Roman" w:eastAsia="Times New Roman" w:hAnsi="Times New Roman" w:cs="Times New Roman"/>
+          <w:b/>
+          <w:bCs/>
+          <w:sz w:val="24"/>
+          <w:szCs w:val="24"/>
+          <w:lang w:bidi="si-LK"/>
+        </w:rPr>
+        <w:t>add a new city to the city list</w:t>
+      </w:r>
+      <w:r>
+        <w:rPr>
+          <w:rFonts w:ascii="Times New Roman" w:eastAsia="Times New Roman" w:hAnsi="Times New Roman" w:cs="Times New Roman"/>
+          <w:sz w:val="24"/>
+          <w:szCs w:val="24"/>
+          <w:lang w:bidi="si-LK"/>
+        </w:rPr>
+        <w:t>.</w:t>
+      </w:r>
+    </w:p>
+    <w:p>
+      <w:pPr>
+        <w:spacing w:before="100" w:beforeAutospacing="1" w:after="100" w:afterAutospacing="1" w:line="240" w:lineRule="auto"/>
+        <w:rPr>
+          <w:rFonts w:ascii="Times New Roman" w:eastAsia="Times New Roman" w:hAnsi="Times New Roman" w:cs="Times New Roman"/>
+          <w:sz w:val="24"/>
+          <w:szCs w:val="24"/>
+          <w:lang w:bidi="si-LK"/>
+        </w:rPr>
+      </w:pPr>
+      <w:r>
+        <w:rPr>
+          <w:rFonts w:ascii="Times New Roman" w:eastAsia="Times New Roman" w:hAnsi="Times New Roman" w:cs="Times New Roman"/>
+          <w:b/>
+          <w:bCs/>
+          <w:sz w:val="24"/>
+          <w:szCs w:val="24"/>
+          <w:lang w:bidi="si-LK"/>
+        </w:rPr>
+        <w:t>Prototype:</w:t>
+      </w:r>
+      <w:r>
+        <w:rPr>
+          <w:rFonts w:ascii="Times New Roman" w:eastAsia="Times New Roman" w:hAnsi="Times New Roman" w:cs="Times New Roman"/>
+          <w:sz w:val="24"/>
+          <w:szCs w:val="24"/>
+          <w:lang w:bidi="si-LK"/>
+        </w:rPr>
+        <w:t xml:space="preserve">  </w:t>
+      </w:r>
+      <w:r>
+        <w:rPr>
+          <w:rFonts w:ascii="Times New Roman" w:eastAsia="Times New Roman" w:hAnsi="Times New Roman" w:cs="Times New Roman"/>
+          <w:sz w:val="20"/>
+          <w:szCs w:val="20"/>
+          <w:lang w:bidi="si-LK"/>
+        </w:rPr>
         <w:t xml:space="preserve">void </w:t>
       </w:r>
       <w:proofErr w:type="spellStart"/>
       <w:r>
+        <w:rPr>
+          <w:rFonts w:ascii="Times New Roman" w:eastAsia="Times New Roman" w:hAnsi="Times New Roman" w:cs="Times New Roman"/>
+          <w:sz w:val="20"/>
+          <w:szCs w:val="20"/>
+          <w:lang w:bidi="si-LK"/>
+        </w:rPr>
         <w:t>addCity</w:t>
       </w:r>
       <w:proofErr w:type="spellEnd"/>
       <w:r>
-        <w:t>(char cities[][50], int *count);</w:t>
-      </w:r>
-    </w:p>
-    <w:p>
-      <w:r>
-        <w:t xml:space="preserve">void </w:t>
+        <w:rPr>
+          <w:rFonts w:ascii="Times New Roman" w:eastAsia="Times New Roman" w:hAnsi="Times New Roman" w:cs="Times New Roman"/>
+          <w:sz w:val="20"/>
+          <w:szCs w:val="20"/>
+          <w:lang w:bidi="si-LK"/>
+        </w:rPr>
+        <w:t>(char cities[][50], int*count);</w:t>
+      </w:r>
+    </w:p>
+    <w:p>
+      <w:pPr>
+        <w:spacing w:before="100" w:beforeAutospacing="1" w:after="100" w:afterAutospacing="1" w:line="240" w:lineRule="auto"/>
+        <w:rPr>
+          <w:rFonts w:ascii="Times New Roman" w:eastAsia="Times New Roman" w:hAnsi="Times New Roman" w:cs="Times New Roman"/>
+          <w:sz w:val="24"/>
+          <w:szCs w:val="24"/>
+          <w:lang w:bidi="si-LK"/>
+        </w:rPr>
+      </w:pPr>
+      <w:r>
+        <w:rPr>
+          <w:rFonts w:ascii="Times New Roman" w:eastAsia="Times New Roman" w:hAnsi="Times New Roman" w:cs="Times New Roman"/>
+          <w:b/>
+          <w:bCs/>
+          <w:sz w:val="24"/>
+          <w:szCs w:val="24"/>
+          <w:lang w:bidi="si-LK"/>
+        </w:rPr>
+        <w:t>Parameters:</w:t>
+      </w:r>
+    </w:p>
+    <w:p>
+      <w:pPr>
+        <w:numPr>
+          <w:ilvl w:val="0"/>
+          <w:numId w:val="1"/>
+        </w:numPr>
+        <w:spacing w:before="100" w:beforeAutospacing="1" w:after="100" w:afterAutospacing="1" w:line="240" w:lineRule="auto"/>
+        <w:rPr>
+          <w:rFonts w:ascii="Times New Roman" w:eastAsia="Times New Roman" w:hAnsi="Times New Roman" w:cs="Times New Roman"/>
+          <w:sz w:val="24"/>
+          <w:szCs w:val="24"/>
+          <w:lang w:bidi="si-LK"/>
+        </w:rPr>
+      </w:pPr>
+      <w:r>
+        <w:rPr>
+          <w:rFonts w:ascii="Times New Roman" w:eastAsia="Times New Roman" w:hAnsi="Times New Roman" w:cs="Times New Roman"/>
+          <w:sz w:val="20"/>
+          <w:szCs w:val="20"/>
+          <w:lang w:bidi="si-LK"/>
+        </w:rPr>
+        <w:t>cities[][50]</w:t>
+      </w:r>
+      <w:r>
+        <w:rPr>
+          <w:rFonts w:ascii="Times New Roman" w:eastAsia="Times New Roman" w:hAnsi="Times New Roman" w:cs="Times New Roman"/>
+          <w:sz w:val="24"/>
+          <w:szCs w:val="24"/>
+          <w:lang w:bidi="si-LK"/>
+        </w:rPr>
+        <w:t xml:space="preserve"> – A 2D character array used to store city names.</w:t>
+      </w:r>
+    </w:p>
+    <w:p>
+      <w:pPr>
+        <w:numPr>
+          <w:ilvl w:val="0"/>
+          <w:numId w:val="1"/>
+        </w:numPr>
+        <w:spacing w:before="100" w:beforeAutospacing="1" w:after="100" w:afterAutospacing="1" w:line="240" w:lineRule="auto"/>
+        <w:rPr>
+          <w:rFonts w:ascii="Times New Roman" w:eastAsia="Times New Roman" w:hAnsi="Times New Roman" w:cs="Times New Roman"/>
+          <w:sz w:val="24"/>
+          <w:szCs w:val="24"/>
+          <w:lang w:bidi="si-LK"/>
+        </w:rPr>
+      </w:pPr>
+      <w:r>
+        <w:rPr>
+          <w:rFonts w:ascii="Times New Roman" w:eastAsia="Times New Roman" w:hAnsi="Times New Roman" w:cs="Times New Roman"/>
+          <w:sz w:val="20"/>
+          <w:szCs w:val="20"/>
+          <w:lang w:bidi="si-LK"/>
+        </w:rPr>
+        <w:t>*count</w:t>
+      </w:r>
+      <w:r>
+        <w:rPr>
+          <w:rFonts w:ascii="Times New Roman" w:eastAsia="Times New Roman" w:hAnsi="Times New Roman" w:cs="Times New Roman"/>
+          <w:sz w:val="24"/>
+          <w:szCs w:val="24"/>
+          <w:lang w:bidi="si-LK"/>
+        </w:rPr>
+        <w:t xml:space="preserve"> – A pointer to the current number of cities in the list.</w:t>
+      </w:r>
+    </w:p>
+    <w:p>
+      <w:pPr>
+        <w:spacing w:before="100" w:beforeAutospacing="1" w:after="100" w:afterAutospacing="1" w:line="240" w:lineRule="auto"/>
+        <w:rPr>
+          <w:rFonts w:ascii="Times New Roman" w:eastAsia="Times New Roman" w:hAnsi="Times New Roman" w:cs="Times New Roman"/>
+          <w:sz w:val="24"/>
+          <w:szCs w:val="24"/>
+          <w:lang w:bidi="si-LK"/>
+        </w:rPr>
+      </w:pPr>
+      <w:r>
+        <w:rPr>
+          <w:rFonts w:ascii="Times New Roman" w:eastAsia="Times New Roman" w:hAnsi="Times New Roman" w:cs="Times New Roman"/>
+          <w:b/>
+          <w:bCs/>
+          <w:sz w:val="24"/>
+          <w:szCs w:val="24"/>
+          <w:lang w:bidi="si-LK"/>
+        </w:rPr>
+        <w:t>How It Works:</w:t>
+      </w:r>
+    </w:p>
+    <w:p>
+      <w:pPr>
+        <w:numPr>
+          <w:ilvl w:val="0"/>
+          <w:numId w:val="2"/>
+        </w:numPr>
+        <w:spacing w:before="100" w:beforeAutospacing="1" w:after="100" w:afterAutospacing="1" w:line="240" w:lineRule="auto"/>
+        <w:rPr>
+          <w:rFonts w:ascii="Times New Roman" w:eastAsia="Times New Roman" w:hAnsi="Times New Roman" w:cs="Times New Roman"/>
+          <w:sz w:val="24"/>
+          <w:szCs w:val="24"/>
+          <w:lang w:bidi="si-LK"/>
+        </w:rPr>
+      </w:pPr>
+      <w:r>
+        <w:rPr>
+          <w:rFonts w:ascii="Times New Roman" w:eastAsia="Times New Roman" w:hAnsi="Times New Roman" w:cs="Times New Roman"/>
+          <w:b/>
+          <w:bCs/>
+          <w:sz w:val="24"/>
+          <w:szCs w:val="24"/>
+          <w:lang w:bidi="si-LK"/>
+        </w:rPr>
+        <w:t>Check capacity</w:t>
+      </w:r>
+    </w:p>
+    <w:p>
+      <w:pPr>
+        <w:numPr>
+          <w:ilvl w:val="1"/>
+          <w:numId w:val="2"/>
+        </w:numPr>
+        <w:spacing w:before="100" w:beforeAutospacing="1" w:after="100" w:afterAutospacing="1" w:line="240" w:lineRule="auto"/>
+        <w:rPr>
+          <w:rFonts w:ascii="Times New Roman" w:eastAsia="Times New Roman" w:hAnsi="Times New Roman" w:cs="Times New Roman"/>
+          <w:sz w:val="24"/>
+          <w:szCs w:val="24"/>
+          <w:lang w:bidi="si-LK"/>
+        </w:rPr>
+      </w:pPr>
+      <w:r>
+        <w:rPr>
+          <w:rFonts w:ascii="Times New Roman" w:eastAsia="Times New Roman" w:hAnsi="Times New Roman" w:cs="Times New Roman"/>
+          <w:sz w:val="24"/>
+          <w:szCs w:val="24"/>
+          <w:lang w:bidi="si-LK"/>
+        </w:rPr>
+        <w:t>First, it checks if the city list is full (</w:t>
+      </w:r>
+      <w:r>
+        <w:rPr>
+          <w:rFonts w:ascii="Times New Roman" w:eastAsia="Times New Roman" w:hAnsi="Times New Roman" w:cs="Times New Roman"/>
+          <w:sz w:val="20"/>
+          <w:szCs w:val="20"/>
+          <w:lang w:bidi="si-LK"/>
+        </w:rPr>
+        <w:t>*count &gt;= MAX_CITIES</w:t>
+      </w:r>
+      <w:r>
+        <w:rPr>
+          <w:rFonts w:ascii="Times New Roman" w:eastAsia="Times New Roman" w:hAnsi="Times New Roman" w:cs="Times New Roman"/>
+          <w:sz w:val="24"/>
+          <w:szCs w:val="24"/>
+          <w:lang w:bidi="si-LK"/>
+        </w:rPr>
+        <w:t>).</w:t>
+      </w:r>
+    </w:p>
+    <w:p>
+      <w:pPr>
+        <w:numPr>
+          <w:ilvl w:val="1"/>
+          <w:numId w:val="2"/>
+        </w:numPr>
+        <w:spacing w:before="100" w:beforeAutospacing="1" w:after="100" w:afterAutospacing="1" w:line="240" w:lineRule="auto"/>
+        <w:rPr>
+          <w:rFonts w:ascii="Times New Roman" w:eastAsia="Times New Roman" w:hAnsi="Times New Roman" w:cs="Times New Roman"/>
+          <w:sz w:val="24"/>
+          <w:szCs w:val="24"/>
+          <w:lang w:bidi="si-LK"/>
+        </w:rPr>
+      </w:pPr>
+      <w:r>
+        <w:rPr>
+          <w:rFonts w:ascii="Times New Roman" w:eastAsia="Times New Roman" w:hAnsi="Times New Roman" w:cs="Times New Roman"/>
+          <w:sz w:val="24"/>
+          <w:szCs w:val="24"/>
+          <w:lang w:bidi="si-LK"/>
+        </w:rPr>
+        <w:t>If full, it displays the message: “City list is full!”.</w:t>
+      </w:r>
+    </w:p>
+    <w:p>
+      <w:pPr>
+        <w:numPr>
+          <w:ilvl w:val="0"/>
+          <w:numId w:val="2"/>
+        </w:numPr>
+        <w:spacing w:before="100" w:beforeAutospacing="1" w:after="100" w:afterAutospacing="1" w:line="240" w:lineRule="auto"/>
+        <w:rPr>
+          <w:rFonts w:ascii="Times New Roman" w:eastAsia="Times New Roman" w:hAnsi="Times New Roman" w:cs="Times New Roman"/>
+          <w:sz w:val="24"/>
+          <w:szCs w:val="24"/>
+          <w:lang w:bidi="si-LK"/>
+        </w:rPr>
+      </w:pPr>
+      <w:r>
+        <w:rPr>
+          <w:rFonts w:ascii="Times New Roman" w:eastAsia="Times New Roman" w:hAnsi="Times New Roman" w:cs="Times New Roman"/>
+          <w:b/>
+          <w:bCs/>
+          <w:sz w:val="24"/>
+          <w:szCs w:val="24"/>
+          <w:lang w:bidi="si-LK"/>
+        </w:rPr>
+        <w:t>Input city name</w:t>
+      </w:r>
+    </w:p>
+    <w:p>
+      <w:pPr>
+        <w:numPr>
+          <w:ilvl w:val="1"/>
+          <w:numId w:val="2"/>
+        </w:numPr>
+        <w:spacing w:before="100" w:beforeAutospacing="1" w:after="100" w:afterAutospacing="1" w:line="240" w:lineRule="auto"/>
+        <w:rPr>
+          <w:rFonts w:ascii="Times New Roman" w:eastAsia="Times New Roman" w:hAnsi="Times New Roman" w:cs="Times New Roman"/>
+          <w:sz w:val="24"/>
+          <w:szCs w:val="24"/>
+          <w:lang w:bidi="si-LK"/>
+        </w:rPr>
+      </w:pPr>
+      <w:r>
+        <w:rPr>
+          <w:rFonts w:ascii="Times New Roman" w:eastAsia="Times New Roman" w:hAnsi="Times New Roman" w:cs="Times New Roman"/>
+          <w:sz w:val="24"/>
+          <w:szCs w:val="24"/>
+          <w:lang w:bidi="si-LK"/>
+        </w:rPr>
+        <w:t xml:space="preserve">It takes the city name from the user and stores it in the </w:t>
+      </w:r>
+      <w:r>
+        <w:rPr>
+          <w:rFonts w:ascii="Times New Roman" w:eastAsia="Times New Roman" w:hAnsi="Times New Roman" w:cs="Times New Roman"/>
+          <w:sz w:val="20"/>
+          <w:szCs w:val="20"/>
+          <w:lang w:bidi="si-LK"/>
+        </w:rPr>
+        <w:t>name</w:t>
+      </w:r>
+      <w:r>
+        <w:rPr>
+          <w:rFonts w:ascii="Times New Roman" w:eastAsia="Times New Roman" w:hAnsi="Times New Roman" w:cs="Times New Roman"/>
+          <w:sz w:val="24"/>
+          <w:szCs w:val="24"/>
+          <w:lang w:bidi="si-LK"/>
+        </w:rPr>
+        <w:t xml:space="preserve"> array.</w:t>
+      </w:r>
+    </w:p>
+    <w:p>
+      <w:pPr>
+        <w:numPr>
+          <w:ilvl w:val="0"/>
+          <w:numId w:val="2"/>
+        </w:numPr>
+        <w:spacing w:before="100" w:beforeAutospacing="1" w:after="100" w:afterAutospacing="1" w:line="240" w:lineRule="auto"/>
+        <w:rPr>
+          <w:rFonts w:ascii="Times New Roman" w:eastAsia="Times New Roman" w:hAnsi="Times New Roman" w:cs="Times New Roman"/>
+          <w:sz w:val="24"/>
+          <w:szCs w:val="24"/>
+          <w:lang w:bidi="si-LK"/>
+        </w:rPr>
+      </w:pPr>
+      <w:r>
+        <w:rPr>
+          <w:rFonts w:ascii="Times New Roman" w:eastAsia="Times New Roman" w:hAnsi="Times New Roman" w:cs="Times New Roman"/>
+          <w:b/>
+          <w:bCs/>
+          <w:sz w:val="24"/>
+          <w:szCs w:val="24"/>
+          <w:lang w:bidi="si-LK"/>
+        </w:rPr>
+        <w:t>Check uniqueness</w:t>
+      </w:r>
+    </w:p>
+    <w:p>
+      <w:pPr>
+        <w:numPr>
+          <w:ilvl w:val="1"/>
+          <w:numId w:val="2"/>
+        </w:numPr>
+        <w:spacing w:before="100" w:beforeAutospacing="1" w:after="100" w:afterAutospacing="1" w:line="240" w:lineRule="auto"/>
+        <w:rPr>
+          <w:rFonts w:ascii="Times New Roman" w:eastAsia="Times New Roman" w:hAnsi="Times New Roman" w:cs="Times New Roman"/>
+          <w:sz w:val="24"/>
+          <w:szCs w:val="24"/>
+          <w:lang w:bidi="si-LK"/>
+        </w:rPr>
+      </w:pPr>
+      <w:r>
+        <w:rPr>
+          <w:rFonts w:ascii="Times New Roman" w:eastAsia="Times New Roman" w:hAnsi="Times New Roman" w:cs="Times New Roman"/>
+          <w:sz w:val="24"/>
+          <w:szCs w:val="24"/>
+          <w:lang w:bidi="si-LK"/>
+        </w:rPr>
+        <w:t>Compares the new name with existing cities in the list.</w:t>
+      </w:r>
+    </w:p>
+    <w:p>
+      <w:pPr>
+        <w:numPr>
+          <w:ilvl w:val="1"/>
+          <w:numId w:val="2"/>
+        </w:numPr>
+        <w:spacing w:before="100" w:beforeAutospacing="1" w:after="100" w:afterAutospacing="1" w:line="240" w:lineRule="auto"/>
+        <w:rPr>
+          <w:rFonts w:ascii="Times New Roman" w:eastAsia="Times New Roman" w:hAnsi="Times New Roman" w:cs="Times New Roman"/>
+          <w:sz w:val="24"/>
+          <w:szCs w:val="24"/>
+          <w:lang w:bidi="si-LK"/>
+        </w:rPr>
+      </w:pPr>
+      <w:r>
+        <w:rPr>
+          <w:rFonts w:ascii="Times New Roman" w:eastAsia="Times New Roman" w:hAnsi="Times New Roman" w:cs="Times New Roman"/>
+          <w:sz w:val="24"/>
+          <w:szCs w:val="24"/>
+          <w:lang w:bidi="si-LK"/>
+        </w:rPr>
+        <w:t xml:space="preserve">If any character does not match, </w:t>
       </w:r>
       <w:proofErr w:type="spellStart"/>
       <w:r>
-        <w:t>addCity</w:t>
+        <w:rPr>
+          <w:rFonts w:ascii="Times New Roman" w:eastAsia="Times New Roman" w:hAnsi="Times New Roman" w:cs="Times New Roman"/>
+          <w:sz w:val="20"/>
+          <w:szCs w:val="20"/>
+          <w:lang w:bidi="si-LK"/>
+        </w:rPr>
+        <w:t>notUnique</w:t>
       </w:r>
       <w:proofErr w:type="spellEnd"/>
       <w:r>
-        <w:t>(char cities[][50], int *count) {</w:t>
-      </w:r>
-    </w:p>
-    <w:p>
-      <w:r>
-        <w:t xml:space="preserve">    if (*count &gt;= MAX_CITIES) {</w:t>
-      </w:r>
-    </w:p>
-    <w:p>
-      <w:r>
-        <w:t xml:space="preserve">        </w:t>
-      </w:r>
-      <w:proofErr w:type="spellStart"/>
-      <w:r>
-        <w:t>printf</w:t>
-      </w:r>
-      <w:proofErr w:type="spellEnd"/>
-      <w:r>
-        <w:t>("City list is full!\n");</w:t>
-      </w:r>
-    </w:p>
-    <w:p>
-      <w:r>
-        <w:t xml:space="preserve">    }else{</w:t>
-      </w:r>
-    </w:p>
-    <w:p/>
-    <w:p>
-      <w:r>
-        <w:t xml:space="preserve">        char name[50];</w:t>
-      </w:r>
-    </w:p>
-    <w:p>
-      <w:r>
-        <w:t xml:space="preserve">        int unique = 1;</w:t>
-      </w:r>
-    </w:p>
-    <w:p/>
-    <w:p>
-      <w:r>
-        <w:t xml:space="preserve">        </w:t>
-      </w:r>
-      <w:proofErr w:type="spellStart"/>
-      <w:r>
-        <w:t>printf</w:t>
-      </w:r>
-      <w:proofErr w:type="spellEnd"/>
-      <w:r>
-        <w:t>("Enter city name: ");</w:t>
-      </w:r>
-    </w:p>
-    <w:p>
-      <w:r>
-        <w:t xml:space="preserve">        </w:t>
-      </w:r>
-      <w:proofErr w:type="spellStart"/>
-      <w:r>
-        <w:t>scanf</w:t>
-      </w:r>
-      <w:proofErr w:type="spellEnd"/>
-      <w:r>
-        <w:t>("%s", name);</w:t>
-      </w:r>
-    </w:p>
-    <w:p/>
-    <w:p>
-      <w:r>
-        <w:t xml:space="preserve">        for (int </w:t>
-      </w:r>
-      <w:proofErr w:type="spellStart"/>
-      <w:r>
-        <w:t>i</w:t>
-      </w:r>
-      <w:proofErr w:type="spellEnd"/>
-      <w:r>
-        <w:t xml:space="preserve"> = 0; </w:t>
-      </w:r>
-      <w:proofErr w:type="spellStart"/>
-      <w:r>
-        <w:t>i</w:t>
-      </w:r>
-      <w:proofErr w:type="spellEnd"/>
-      <w:r>
-        <w:t xml:space="preserve"> &lt; *count; </w:t>
-      </w:r>
-      <w:proofErr w:type="spellStart"/>
-      <w:r>
-        <w:t>i</w:t>
-      </w:r>
-      <w:proofErr w:type="spellEnd"/>
-      <w:r>
-        <w:t>++) {</w:t>
-      </w:r>
-    </w:p>
-    <w:p/>
-    <w:p>
-      <w:r>
-        <w:t xml:space="preserve">            int </w:t>
-      </w:r>
-      <w:proofErr w:type="spellStart"/>
-      <w:r>
-        <w:t>notUnique</w:t>
-      </w:r>
-      <w:proofErr w:type="spellEnd"/>
-      <w:r>
-        <w:t xml:space="preserve"> = 1;</w:t>
-      </w:r>
-    </w:p>
-    <w:p>
-      <w:r>
-        <w:t xml:space="preserve">            int j = 0;</w:t>
-      </w:r>
-    </w:p>
-    <w:p/>
-    <w:p>
-      <w:r>
-        <w:t xml:space="preserve">            while (cities[</w:t>
-      </w:r>
-      <w:proofErr w:type="spellStart"/>
-      <w:r>
-        <w:t>i</w:t>
-      </w:r>
-      <w:proofErr w:type="spellEnd"/>
-      <w:r>
-        <w:t>][j] != '\0' &amp;&amp; name[j] != '\0') {</w:t>
-      </w:r>
-    </w:p>
-    <w:p>
-      <w:r>
-        <w:t xml:space="preserve">                if (cities[</w:t>
-      </w:r>
-      <w:proofErr w:type="spellStart"/>
-      <w:r>
-        <w:t>i</w:t>
-      </w:r>
-      <w:proofErr w:type="spellEnd"/>
-      <w:r>
-        <w:t>][j] != name[j]) {</w:t>
-      </w:r>
-    </w:p>
-    <w:p>
-      <w:r>
-        <w:t xml:space="preserve">                </w:t>
-      </w:r>
-      <w:proofErr w:type="spellStart"/>
-      <w:r>
-        <w:t>notUnique</w:t>
-      </w:r>
-      <w:proofErr w:type="spellEnd"/>
-      <w:r>
-        <w:t xml:space="preserve"> = 0;</w:t>
-      </w:r>
-    </w:p>
-    <w:p>
-      <w:r>
-        <w:t xml:space="preserve">                break;</w:t>
-      </w:r>
-    </w:p>
-    <w:p>
-      <w:r>
-        <w:t xml:space="preserve">                }</w:t>
-      </w:r>
-    </w:p>
-    <w:p>
-      <w:r>
-        <w:t xml:space="preserve">                </w:t>
-      </w:r>
-      <w:proofErr w:type="spellStart"/>
-      <w:r>
-        <w:t>j++</w:t>
-      </w:r>
-      <w:proofErr w:type="spellEnd"/>
-      <w:r>
-        <w:t>;</w:t>
-      </w:r>
-    </w:p>
-    <w:p>
-      <w:r>
-        <w:t xml:space="preserve">            }</w:t>
-      </w:r>
-    </w:p>
-    <w:p/>
-    <w:p/>
-    <w:p>
-      <w:r>
-        <w:t xml:space="preserve">            if (cities[</w:t>
-      </w:r>
-      <w:proofErr w:type="spellStart"/>
-      <w:r>
-        <w:t>i</w:t>
-      </w:r>
-      <w:proofErr w:type="spellEnd"/>
-      <w:r>
-        <w:t>][j] != name[j]){</w:t>
-      </w:r>
-    </w:p>
-    <w:p>
-      <w:r>
-        <w:t xml:space="preserve">                    </w:t>
-      </w:r>
-      <w:proofErr w:type="spellStart"/>
-      <w:r>
-        <w:t>notUnique</w:t>
-      </w:r>
-      <w:proofErr w:type="spellEnd"/>
-      <w:r>
-        <w:t xml:space="preserve"> = 0;</w:t>
-      </w:r>
-    </w:p>
-    <w:p>
-      <w:r>
-        <w:t xml:space="preserve">            }</w:t>
-      </w:r>
-    </w:p>
-    <w:p>
-      <w:r>
-        <w:t xml:space="preserve">            if (</w:t>
-      </w:r>
-      <w:proofErr w:type="spellStart"/>
-      <w:r>
-        <w:t>notUnique</w:t>
-      </w:r>
-      <w:proofErr w:type="spellEnd"/>
-      <w:r>
-        <w:t>){</w:t>
-      </w:r>
-    </w:p>
-    <w:p>
-      <w:r>
-        <w:t xml:space="preserve">                unique = 0;</w:t>
-      </w:r>
-    </w:p>
-    <w:p>
-      <w:r>
-        <w:t xml:space="preserve">                break;</w:t>
-      </w:r>
-    </w:p>
-    <w:p>
-      <w:r>
-        <w:lastRenderedPageBreak/>
-        <w:t xml:space="preserve">            }</w:t>
-      </w:r>
-    </w:p>
-    <w:p>
-      <w:r>
-        <w:t xml:space="preserve">        }</w:t>
-      </w:r>
-    </w:p>
-    <w:p/>
-    <w:p/>
-    <w:p/>
-    <w:p>
-      <w:r>
-        <w:t xml:space="preserve">        if (unique) {</w:t>
-      </w:r>
-    </w:p>
-    <w:p>
-      <w:r>
-        <w:t xml:space="preserve">            int k = 0;</w:t>
-      </w:r>
-    </w:p>
-    <w:p>
-      <w:r>
-        <w:t xml:space="preserve">            while (name[k] != '\0') {</w:t>
-      </w:r>
-    </w:p>
-    <w:p>
-      <w:r>
-        <w:t xml:space="preserve">                cities[*count][k] = name[k];</w:t>
-      </w:r>
-    </w:p>
-    <w:p>
-      <w:r>
-        <w:t xml:space="preserve">                k++;</w:t>
-      </w:r>
-    </w:p>
-    <w:p>
-      <w:r>
-        <w:t xml:space="preserve">            }</w:t>
-      </w:r>
-    </w:p>
-    <w:p>
-      <w:r>
-        <w:t xml:space="preserve">            cities[*count][k] = '\0';</w:t>
-      </w:r>
-    </w:p>
-    <w:p>
-      <w:r>
-        <w:t xml:space="preserve">            (*count)++;</w:t>
-      </w:r>
-    </w:p>
-    <w:p>
-      <w:r>
-        <w:t xml:space="preserve">            </w:t>
-      </w:r>
-      <w:proofErr w:type="spellStart"/>
-      <w:r>
-        <w:t>printf</w:t>
-      </w:r>
-      <w:proofErr w:type="spellEnd"/>
-      <w:r>
-        <w:t>("City added successfully!\n");</w:t>
-      </w:r>
-    </w:p>
-    <w:p>
-      <w:r>
-        <w:t xml:space="preserve">        }else{</w:t>
-      </w:r>
-    </w:p>
-    <w:p>
-      <w:r>
-        <w:t xml:space="preserve">        </w:t>
-      </w:r>
-      <w:proofErr w:type="spellStart"/>
-      <w:r>
-        <w:t>printf</w:t>
-      </w:r>
-      <w:proofErr w:type="spellEnd"/>
-      <w:r>
-        <w:t>("City name already exists!\n");</w:t>
-      </w:r>
-    </w:p>
-    <w:p>
-      <w:r>
-        <w:t xml:space="preserve">        }</w:t>
-      </w:r>
-    </w:p>
-    <w:p>
-      <w:r>
-        <w:rPr>
+        <w:rPr>
+          <w:rFonts w:ascii="Times New Roman" w:eastAsia="Times New Roman" w:hAnsi="Times New Roman" w:cs="Times New Roman"/>
+          <w:sz w:val="20"/>
+          <w:szCs w:val="20"/>
+          <w:lang w:bidi="si-LK"/>
+        </w:rPr>
+        <w:t xml:space="preserve"> = 0</w:t>
+      </w:r>
+      <w:r>
+        <w:rPr>
+          <w:rFonts w:ascii="Times New Roman" w:eastAsia="Times New Roman" w:hAnsi="Times New Roman" w:cs="Times New Roman"/>
+          <w:sz w:val="24"/>
+          <w:szCs w:val="24"/>
+          <w:lang w:bidi="si-LK"/>
+        </w:rPr>
+        <w:t>.</w:t>
+      </w:r>
+    </w:p>
+    <w:p>
+      <w:pPr>
+        <w:numPr>
+          <w:ilvl w:val="1"/>
+          <w:numId w:val="2"/>
+        </w:numPr>
+        <w:spacing w:before="100" w:beforeAutospacing="1" w:after="100" w:afterAutospacing="1" w:line="240" w:lineRule="auto"/>
+        <w:rPr>
+          <w:rFonts w:ascii="Times New Roman" w:eastAsia="Times New Roman" w:hAnsi="Times New Roman" w:cs="Times New Roman"/>
+          <w:sz w:val="24"/>
+          <w:szCs w:val="24"/>
+          <w:lang w:bidi="si-LK"/>
+        </w:rPr>
+      </w:pPr>
+      <w:r>
+        <w:rPr>
+          <w:rFonts w:ascii="Times New Roman" w:eastAsia="Times New Roman" w:hAnsi="Times New Roman" w:cs="Times New Roman"/>
+          <w:sz w:val="24"/>
+          <w:szCs w:val="24"/>
+          <w:lang w:bidi="si-LK"/>
+        </w:rPr>
+        <w:t xml:space="preserve">If the name matches an existing city, </w:t>
+      </w:r>
+      <w:r>
+        <w:rPr>
+          <w:rFonts w:ascii="Times New Roman" w:eastAsia="Times New Roman" w:hAnsi="Times New Roman" w:cs="Times New Roman"/>
+          <w:sz w:val="20"/>
+          <w:szCs w:val="20"/>
+          <w:lang w:bidi="si-LK"/>
+        </w:rPr>
+        <w:t>unique = 0</w:t>
+      </w:r>
+      <w:r>
+        <w:rPr>
+          <w:rFonts w:ascii="Times New Roman" w:eastAsia="Times New Roman" w:hAnsi="Times New Roman" w:cs="Times New Roman"/>
+          <w:sz w:val="24"/>
+          <w:szCs w:val="24"/>
+          <w:lang w:bidi="si-LK"/>
+        </w:rPr>
+        <w:t>.</w:t>
+      </w:r>
+    </w:p>
+    <w:p>
+      <w:pPr>
+        <w:numPr>
+          <w:ilvl w:val="0"/>
+          <w:numId w:val="2"/>
+        </w:numPr>
+        <w:spacing w:before="100" w:beforeAutospacing="1" w:after="100" w:afterAutospacing="1" w:line="240" w:lineRule="auto"/>
+        <w:rPr>
+          <w:rFonts w:ascii="Times New Roman" w:eastAsia="Times New Roman" w:hAnsi="Times New Roman" w:cs="Times New Roman"/>
+          <w:sz w:val="24"/>
+          <w:szCs w:val="24"/>
+          <w:lang w:bidi="si-LK"/>
+        </w:rPr>
+      </w:pPr>
+      <w:r>
+        <w:rPr>
+          <w:rFonts w:ascii="Times New Roman" w:eastAsia="Times New Roman" w:hAnsi="Times New Roman" w:cs="Times New Roman"/>
+          <w:b/>
+          <w:bCs/>
+          <w:sz w:val="24"/>
+          <w:szCs w:val="24"/>
+          <w:lang w:bidi="si-LK"/>
+        </w:rPr>
+        <w:t>Add city</w:t>
+      </w:r>
+    </w:p>
+    <w:p>
+      <w:pPr>
+        <w:numPr>
+          <w:ilvl w:val="1"/>
+          <w:numId w:val="2"/>
+        </w:numPr>
+        <w:spacing w:before="100" w:beforeAutospacing="1" w:after="100" w:afterAutospacing="1" w:line="240" w:lineRule="auto"/>
+        <w:rPr>
+          <w:rFonts w:ascii="Times New Roman" w:eastAsia="Times New Roman" w:hAnsi="Times New Roman" w:cs="Times New Roman"/>
+          <w:sz w:val="24"/>
+          <w:szCs w:val="24"/>
+          <w:lang w:bidi="si-LK"/>
+        </w:rPr>
+      </w:pPr>
+      <w:r>
+        <w:rPr>
+          <w:rFonts w:ascii="Times New Roman" w:eastAsia="Times New Roman" w:hAnsi="Times New Roman" w:cs="Times New Roman"/>
+          <w:sz w:val="24"/>
+          <w:szCs w:val="24"/>
+          <w:lang w:bidi="si-LK"/>
+        </w:rPr>
+        <w:t xml:space="preserve">If the name is unique, it copies the name into </w:t>
+      </w:r>
+      <w:r>
+        <w:rPr>
+          <w:rFonts w:ascii="Times New Roman" w:eastAsia="Times New Roman" w:hAnsi="Times New Roman" w:cs="Times New Roman"/>
+          <w:sz w:val="20"/>
+          <w:szCs w:val="20"/>
+          <w:lang w:bidi="si-LK"/>
+        </w:rPr>
+        <w:t>cities[*count]</w:t>
+      </w:r>
+      <w:r>
+        <w:rPr>
+          <w:rFonts w:ascii="Times New Roman" w:eastAsia="Times New Roman" w:hAnsi="Times New Roman" w:cs="Times New Roman"/>
+          <w:sz w:val="24"/>
+          <w:szCs w:val="24"/>
+          <w:lang w:bidi="si-LK"/>
+        </w:rPr>
+        <w:t>.</w:t>
+      </w:r>
+    </w:p>
+    <w:p>
+      <w:pPr>
+        <w:numPr>
+          <w:ilvl w:val="1"/>
+          <w:numId w:val="2"/>
+        </w:numPr>
+        <w:spacing w:before="100" w:beforeAutospacing="1" w:after="100" w:afterAutospacing="1" w:line="240" w:lineRule="auto"/>
+        <w:rPr>
+          <w:rFonts w:ascii="Times New Roman" w:eastAsia="Times New Roman" w:hAnsi="Times New Roman" w:cs="Times New Roman"/>
+          <w:sz w:val="24"/>
+          <w:szCs w:val="24"/>
+          <w:lang w:bidi="si-LK"/>
+        </w:rPr>
+      </w:pPr>
+      <w:r>
+        <w:rPr>
+          <w:rFonts w:ascii="Times New Roman" w:eastAsia="Times New Roman" w:hAnsi="Times New Roman" w:cs="Times New Roman"/>
+          <w:sz w:val="24"/>
+          <w:szCs w:val="24"/>
+          <w:lang w:bidi="si-LK"/>
+        </w:rPr>
+        <w:t xml:space="preserve">Increments the city count </w:t>
+      </w:r>
+      <w:r>
+        <w:rPr>
+          <w:rFonts w:ascii="Times New Roman" w:eastAsia="Times New Roman" w:hAnsi="Times New Roman" w:cs="Times New Roman"/>
+          <w:sz w:val="20"/>
+          <w:szCs w:val="20"/>
+          <w:lang w:bidi="si-LK"/>
+        </w:rPr>
+        <w:t>(*count)++</w:t>
+      </w:r>
+      <w:r>
+        <w:rPr>
+          <w:rFonts w:ascii="Times New Roman" w:eastAsia="Times New Roman" w:hAnsi="Times New Roman" w:cs="Times New Roman"/>
+          <w:sz w:val="24"/>
+          <w:szCs w:val="24"/>
+          <w:lang w:bidi="si-LK"/>
+        </w:rPr>
+        <w:t>.</w:t>
+      </w:r>
+    </w:p>
+    <w:p>
+      <w:pPr>
+        <w:numPr>
+          <w:ilvl w:val="1"/>
+          <w:numId w:val="2"/>
+        </w:numPr>
+        <w:spacing w:before="100" w:beforeAutospacing="1" w:after="100" w:afterAutospacing="1" w:line="240" w:lineRule="auto"/>
+        <w:rPr>
+          <w:rFonts w:ascii="Times New Roman" w:eastAsia="Times New Roman" w:hAnsi="Times New Roman" w:cs="Times New Roman"/>
+          <w:sz w:val="24"/>
+          <w:szCs w:val="24"/>
+          <w:lang w:bidi="si-LK"/>
+        </w:rPr>
+      </w:pPr>
+      <w:r>
+        <w:rPr>
+          <w:rFonts w:ascii="Times New Roman" w:eastAsia="Times New Roman" w:hAnsi="Times New Roman" w:cs="Times New Roman"/>
+          <w:sz w:val="24"/>
+          <w:szCs w:val="24"/>
+          <w:lang w:bidi="si-LK"/>
+        </w:rPr>
+        <w:t>Displays: “City added successfully!”.</w:t>
+      </w:r>
+    </w:p>
+    <w:p>
+      <w:pPr>
+        <w:numPr>
+          <w:ilvl w:val="0"/>
+          <w:numId w:val="2"/>
+        </w:numPr>
+        <w:spacing w:before="100" w:beforeAutospacing="1" w:after="100" w:afterAutospacing="1" w:line="240" w:lineRule="auto"/>
+        <w:rPr>
+          <w:rFonts w:ascii="Times New Roman" w:eastAsia="Times New Roman" w:hAnsi="Times New Roman" w:cs="Times New Roman"/>
+          <w:sz w:val="24"/>
+          <w:szCs w:val="24"/>
+          <w:lang w:bidi="si-LK"/>
+        </w:rPr>
+      </w:pPr>
+      <w:r>
+        <w:rPr>
+          <w:rFonts w:ascii="Times New Roman" w:eastAsia="Times New Roman" w:hAnsi="Times New Roman" w:cs="Times New Roman"/>
+          <w:b/>
+          <w:bCs/>
+          <w:sz w:val="24"/>
+          <w:szCs w:val="24"/>
+          <w:lang w:bidi="si-LK"/>
+        </w:rPr>
+        <w:t>Duplicate case</w:t>
+      </w:r>
+    </w:p>
+    <w:p>
+      <w:pPr>
+        <w:numPr>
+          <w:ilvl w:val="1"/>
+          <w:numId w:val="2"/>
+        </w:numPr>
+        <w:spacing w:before="100" w:beforeAutospacing="1" w:after="100" w:afterAutospacing="1" w:line="240" w:lineRule="auto"/>
+        <w:rPr>
+          <w:rFonts w:ascii="Times New Roman" w:eastAsia="Times New Roman" w:hAnsi="Times New Roman" w:cs="Times New Roman"/>
+          <w:sz w:val="24"/>
+          <w:szCs w:val="24"/>
+          <w:lang w:bidi="si-LK"/>
+        </w:rPr>
+      </w:pPr>
+      <w:r>
+        <w:rPr>
+          <w:rFonts w:ascii="Times New Roman" w:eastAsia="Times New Roman" w:hAnsi="Times New Roman" w:cs="Times New Roman"/>
+          <w:sz w:val="24"/>
+          <w:szCs w:val="24"/>
+          <w:lang w:bidi="si-LK"/>
+        </w:rPr>
+        <w:t>If the name already exists in the list, it displays: “City name already exists!”.</w:t>
+      </w:r>
+    </w:p>
+    <w:p>
+      <w:pPr>
+        <w:spacing w:before="100" w:beforeAutospacing="1" w:after="100" w:afterAutospacing="1" w:line="240" w:lineRule="auto"/>
+        <w:rPr>
+          <w:rFonts w:ascii="Times New Roman" w:eastAsia="Times New Roman" w:hAnsi="Times New Roman" w:cs="Times New Roman"/>
+          <w:sz w:val="24"/>
+          <w:szCs w:val="24"/>
+          <w:lang w:bidi="si-LK"/>
+        </w:rPr>
+      </w:pPr>
+      <w:r>
+        <w:rPr>
+          <w:rFonts w:ascii="Times New Roman" w:hAnsi="Times New Roman" w:cs="Times New Roman"/>
           <w:noProof/>
         </w:rPr>
         <w:drawing>
-          <wp:anchor distT="0" distB="0" distL="114300" distR="114300" simplePos="0" relativeHeight="251658240" behindDoc="0" locked="0" layoutInCell="1" allowOverlap="1" wp14:anchorId="4B76C017" wp14:editId="3B25B64E">
+          <wp:anchor distT="0" distB="0" distL="114300" distR="114300" simplePos="0" relativeHeight="251658240" behindDoc="0" locked="0" layoutInCell="1" allowOverlap="1" wp14:anchorId="4B76C017" wp14:editId="78818585">
             <wp:simplePos x="0" y="0"/>
             <wp:positionH relativeFrom="margin">
-              <wp:posOffset>-115570</wp:posOffset>
+              <wp:posOffset>-161290</wp:posOffset>
             </wp:positionH>
             <wp:positionV relativeFrom="margin">
-              <wp:posOffset>5570220</wp:posOffset>
+              <wp:posOffset>5455920</wp:posOffset>
             </wp:positionV>
             <wp:extent cx="6645910" cy="4153535"/>
             <wp:effectExtent l="0" t="0" r="2540" b="0"/>
@@ -431,757 +807,6 @@
           </wp:anchor>
         </w:drawing>
       </w:r>
-      <w:r>
-        <w:t xml:space="preserve">    }</w:t>
-      </w:r>
-    </w:p>
-    <w:p>
-      <w:r>
-        <w:t>}</w:t>
-      </w:r>
-    </w:p>
-    <w:p/>
-    <w:p>
-      <w:pPr>
-        <w:spacing w:before="100" w:beforeAutospacing="1" w:after="100" w:afterAutospacing="1" w:line="240" w:lineRule="auto"/>
-        <w:rPr>
-          <w:rFonts w:ascii="Times New Roman" w:eastAsia="Times New Roman" w:hAnsi="Times New Roman" w:cs="Times New Roman"/>
-          <w:sz w:val="24"/>
-          <w:szCs w:val="24"/>
-          <w:lang w:bidi="si-LK"/>
-        </w:rPr>
-      </w:pPr>
-      <w:r>
-        <w:rPr>
-          <w:rFonts w:ascii="Times New Roman" w:eastAsia="Times New Roman" w:hAnsi="Times New Roman" w:cs="Times New Roman"/>
-          <w:b/>
-          <w:bCs/>
-          <w:sz w:val="24"/>
-          <w:szCs w:val="24"/>
-          <w:lang w:bidi="si-LK"/>
-        </w:rPr>
-        <w:t>Purpose:</w:t>
-      </w:r>
-      <w:r>
-        <w:rPr>
-          <w:rFonts w:ascii="Times New Roman" w:eastAsia="Times New Roman" w:hAnsi="Times New Roman" w:cs="Times New Roman"/>
-          <w:sz w:val="24"/>
-          <w:szCs w:val="24"/>
-          <w:lang w:bidi="si-LK"/>
-        </w:rPr>
-        <w:br/>
-        <w:t xml:space="preserve">The purpose of this function is to </w:t>
-      </w:r>
-      <w:r>
-        <w:rPr>
-          <w:rFonts w:ascii="Times New Roman" w:eastAsia="Times New Roman" w:hAnsi="Times New Roman" w:cs="Times New Roman"/>
-          <w:b/>
-          <w:bCs/>
-          <w:sz w:val="24"/>
-          <w:szCs w:val="24"/>
-          <w:lang w:bidi="si-LK"/>
-        </w:rPr>
-        <w:t>add a new city to the city list</w:t>
-      </w:r>
-      <w:r>
-        <w:rPr>
-          <w:rFonts w:ascii="Times New Roman" w:eastAsia="Times New Roman" w:hAnsi="Times New Roman" w:cs="Times New Roman"/>
-          <w:sz w:val="24"/>
-          <w:szCs w:val="24"/>
-          <w:lang w:bidi="si-LK"/>
-        </w:rPr>
-        <w:t>.</w:t>
-      </w:r>
-    </w:p>
-    <w:p>
-      <w:pPr>
-        <w:spacing w:before="100" w:beforeAutospacing="1" w:after="100" w:afterAutospacing="1" w:line="240" w:lineRule="auto"/>
-        <w:rPr>
-          <w:rFonts w:ascii="Times New Roman" w:eastAsia="Times New Roman" w:hAnsi="Times New Roman" w:cs="Times New Roman"/>
-          <w:sz w:val="24"/>
-          <w:szCs w:val="24"/>
-          <w:lang w:bidi="si-LK"/>
-        </w:rPr>
-      </w:pPr>
-      <w:r>
-        <w:rPr>
-          <w:rFonts w:ascii="Times New Roman" w:eastAsia="Times New Roman" w:hAnsi="Times New Roman" w:cs="Times New Roman"/>
-          <w:b/>
-          <w:bCs/>
-          <w:sz w:val="24"/>
-          <w:szCs w:val="24"/>
-          <w:lang w:bidi="si-LK"/>
-        </w:rPr>
-        <w:t>Prototype:</w:t>
-      </w:r>
-    </w:p>
-    <w:p>
-      <w:pPr>
-        <w:tabs>
-          <w:tab w:val="left" w:pos="916"/>
-          <w:tab w:val="left" w:pos="1832"/>
-          <w:tab w:val="left" w:pos="2748"/>
-          <w:tab w:val="left" w:pos="3664"/>
-          <w:tab w:val="left" w:pos="4580"/>
-          <w:tab w:val="left" w:pos="5496"/>
-          <w:tab w:val="left" w:pos="6412"/>
-          <w:tab w:val="left" w:pos="7328"/>
-          <w:tab w:val="left" w:pos="8244"/>
-          <w:tab w:val="left" w:pos="9160"/>
-          <w:tab w:val="left" w:pos="10076"/>
-          <w:tab w:val="left" w:pos="10992"/>
-          <w:tab w:val="left" w:pos="11908"/>
-          <w:tab w:val="left" w:pos="12824"/>
-          <w:tab w:val="left" w:pos="13740"/>
-          <w:tab w:val="left" w:pos="14656"/>
-        </w:tabs>
-        <w:spacing w:after="0" w:line="240" w:lineRule="auto"/>
-        <w:rPr>
-          <w:rFonts w:ascii="Courier New" w:eastAsia="Times New Roman" w:hAnsi="Courier New" w:cs="Courier New"/>
-          <w:sz w:val="20"/>
-          <w:szCs w:val="20"/>
-          <w:lang w:bidi="si-LK"/>
-        </w:rPr>
-      </w:pPr>
-      <w:r>
-        <w:rPr>
-          <w:rFonts w:ascii="Courier New" w:eastAsia="Times New Roman" w:hAnsi="Courier New" w:cs="Courier New"/>
-          <w:sz w:val="20"/>
-          <w:szCs w:val="20"/>
-          <w:lang w:bidi="si-LK"/>
-        </w:rPr>
-        <w:t xml:space="preserve">void </w:t>
-      </w:r>
-      <w:proofErr w:type="spellStart"/>
-      <w:r>
-        <w:rPr>
-          <w:rFonts w:ascii="Courier New" w:eastAsia="Times New Roman" w:hAnsi="Courier New" w:cs="Courier New"/>
-          <w:sz w:val="20"/>
-          <w:szCs w:val="20"/>
-          <w:lang w:bidi="si-LK"/>
-        </w:rPr>
-        <w:t>addCity</w:t>
-      </w:r>
-      <w:proofErr w:type="spellEnd"/>
-      <w:r>
-        <w:rPr>
-          <w:rFonts w:ascii="Courier New" w:eastAsia="Times New Roman" w:hAnsi="Courier New" w:cs="Courier New"/>
-          <w:sz w:val="20"/>
-          <w:szCs w:val="20"/>
-          <w:lang w:bidi="si-LK"/>
-        </w:rPr>
-        <w:t>(char cities[][50], int *count);</w:t>
-      </w:r>
-    </w:p>
-    <w:p>
-      <w:pPr>
-        <w:spacing w:before="100" w:beforeAutospacing="1" w:after="100" w:afterAutospacing="1" w:line="240" w:lineRule="auto"/>
-        <w:rPr>
-          <w:rFonts w:ascii="Times New Roman" w:eastAsia="Times New Roman" w:hAnsi="Times New Roman" w:cs="Times New Roman"/>
-          <w:sz w:val="24"/>
-          <w:szCs w:val="24"/>
-          <w:lang w:bidi="si-LK"/>
-        </w:rPr>
-      </w:pPr>
-      <w:r>
-        <w:rPr>
-          <w:rFonts w:ascii="Times New Roman" w:eastAsia="Times New Roman" w:hAnsi="Times New Roman" w:cs="Times New Roman"/>
-          <w:b/>
-          <w:bCs/>
-          <w:sz w:val="24"/>
-          <w:szCs w:val="24"/>
-          <w:lang w:bidi="si-LK"/>
-        </w:rPr>
-        <w:t>Parameters:</w:t>
-      </w:r>
-    </w:p>
-    <w:p>
-      <w:pPr>
-        <w:numPr>
-          <w:ilvl w:val="0"/>
-          <w:numId w:val="1"/>
-        </w:numPr>
-        <w:spacing w:before="100" w:beforeAutospacing="1" w:after="100" w:afterAutospacing="1" w:line="240" w:lineRule="auto"/>
-        <w:rPr>
-          <w:rFonts w:ascii="Times New Roman" w:eastAsia="Times New Roman" w:hAnsi="Times New Roman" w:cs="Times New Roman"/>
-          <w:sz w:val="24"/>
-          <w:szCs w:val="24"/>
-          <w:lang w:bidi="si-LK"/>
-        </w:rPr>
-      </w:pPr>
-      <w:r>
-        <w:rPr>
-          <w:rFonts w:ascii="Courier New" w:eastAsia="Times New Roman" w:hAnsi="Courier New" w:cs="Courier New"/>
-          <w:sz w:val="20"/>
-          <w:szCs w:val="20"/>
-          <w:lang w:bidi="si-LK"/>
-        </w:rPr>
-        <w:t>cities[][50]</w:t>
-      </w:r>
-      <w:r>
-        <w:rPr>
-          <w:rFonts w:ascii="Times New Roman" w:eastAsia="Times New Roman" w:hAnsi="Times New Roman" w:cs="Times New Roman"/>
-          <w:sz w:val="24"/>
-          <w:szCs w:val="24"/>
-          <w:lang w:bidi="si-LK"/>
-        </w:rPr>
-        <w:t xml:space="preserve"> – A 2D character array used to store city names.</w:t>
-      </w:r>
-    </w:p>
-    <w:p>
-      <w:pPr>
-        <w:numPr>
-          <w:ilvl w:val="0"/>
-          <w:numId w:val="1"/>
-        </w:numPr>
-        <w:spacing w:before="100" w:beforeAutospacing="1" w:after="100" w:afterAutospacing="1" w:line="240" w:lineRule="auto"/>
-        <w:rPr>
-          <w:rFonts w:ascii="Times New Roman" w:eastAsia="Times New Roman" w:hAnsi="Times New Roman" w:cs="Times New Roman"/>
-          <w:sz w:val="24"/>
-          <w:szCs w:val="24"/>
-          <w:lang w:bidi="si-LK"/>
-        </w:rPr>
-      </w:pPr>
-      <w:r>
-        <w:rPr>
-          <w:rFonts w:ascii="Courier New" w:eastAsia="Times New Roman" w:hAnsi="Courier New" w:cs="Courier New"/>
-          <w:sz w:val="20"/>
-          <w:szCs w:val="20"/>
-          <w:lang w:bidi="si-LK"/>
-        </w:rPr>
-        <w:t>*count</w:t>
-      </w:r>
-      <w:r>
-        <w:rPr>
-          <w:rFonts w:ascii="Times New Roman" w:eastAsia="Times New Roman" w:hAnsi="Times New Roman" w:cs="Times New Roman"/>
-          <w:sz w:val="24"/>
-          <w:szCs w:val="24"/>
-          <w:lang w:bidi="si-LK"/>
-        </w:rPr>
-        <w:t xml:space="preserve"> – A pointer to the current number of cities in the list.</w:t>
-      </w:r>
-    </w:p>
-    <w:p>
-      <w:pPr>
-        <w:spacing w:before="100" w:beforeAutospacing="1" w:after="100" w:afterAutospacing="1" w:line="240" w:lineRule="auto"/>
-        <w:rPr>
-          <w:rFonts w:ascii="Times New Roman" w:eastAsia="Times New Roman" w:hAnsi="Times New Roman" w:cs="Times New Roman"/>
-          <w:sz w:val="24"/>
-          <w:szCs w:val="24"/>
-          <w:lang w:bidi="si-LK"/>
-        </w:rPr>
-      </w:pPr>
-      <w:r>
-        <w:rPr>
-          <w:rFonts w:ascii="Times New Roman" w:eastAsia="Times New Roman" w:hAnsi="Times New Roman" w:cs="Times New Roman"/>
-          <w:b/>
-          <w:bCs/>
-          <w:sz w:val="24"/>
-          <w:szCs w:val="24"/>
-          <w:lang w:bidi="si-LK"/>
-        </w:rPr>
-        <w:t>How It Works:</w:t>
-      </w:r>
-    </w:p>
-    <w:p>
-      <w:pPr>
-        <w:numPr>
-          <w:ilvl w:val="0"/>
-          <w:numId w:val="2"/>
-        </w:numPr>
-        <w:spacing w:before="100" w:beforeAutospacing="1" w:after="100" w:afterAutospacing="1" w:line="240" w:lineRule="auto"/>
-        <w:rPr>
-          <w:rFonts w:ascii="Times New Roman" w:eastAsia="Times New Roman" w:hAnsi="Times New Roman" w:cs="Times New Roman"/>
-          <w:sz w:val="24"/>
-          <w:szCs w:val="24"/>
-          <w:lang w:bidi="si-LK"/>
-        </w:rPr>
-      </w:pPr>
-      <w:r>
-        <w:rPr>
-          <w:rFonts w:ascii="Times New Roman" w:eastAsia="Times New Roman" w:hAnsi="Times New Roman" w:cs="Times New Roman"/>
-          <w:b/>
-          <w:bCs/>
-          <w:sz w:val="24"/>
-          <w:szCs w:val="24"/>
-          <w:lang w:bidi="si-LK"/>
-        </w:rPr>
-        <w:t>Check capacity</w:t>
-      </w:r>
-    </w:p>
-    <w:p>
-      <w:pPr>
-        <w:numPr>
-          <w:ilvl w:val="1"/>
-          <w:numId w:val="2"/>
-        </w:numPr>
-        <w:spacing w:before="100" w:beforeAutospacing="1" w:after="100" w:afterAutospacing="1" w:line="240" w:lineRule="auto"/>
-        <w:rPr>
-          <w:rFonts w:ascii="Times New Roman" w:eastAsia="Times New Roman" w:hAnsi="Times New Roman" w:cs="Times New Roman"/>
-          <w:sz w:val="24"/>
-          <w:szCs w:val="24"/>
-          <w:lang w:bidi="si-LK"/>
-        </w:rPr>
-      </w:pPr>
-      <w:r>
-        <w:rPr>
-          <w:rFonts w:ascii="Times New Roman" w:eastAsia="Times New Roman" w:hAnsi="Times New Roman" w:cs="Times New Roman"/>
-          <w:sz w:val="24"/>
-          <w:szCs w:val="24"/>
-          <w:lang w:bidi="si-LK"/>
-        </w:rPr>
-        <w:t>First, it checks if the city list is full (</w:t>
-      </w:r>
-      <w:r>
-        <w:rPr>
-          <w:rFonts w:ascii="Courier New" w:eastAsia="Times New Roman" w:hAnsi="Courier New" w:cs="Courier New"/>
-          <w:sz w:val="20"/>
-          <w:szCs w:val="20"/>
-          <w:lang w:bidi="si-LK"/>
-        </w:rPr>
-        <w:t>*count &gt;= MAX_CITIES</w:t>
-      </w:r>
-      <w:r>
-        <w:rPr>
-          <w:rFonts w:ascii="Times New Roman" w:eastAsia="Times New Roman" w:hAnsi="Times New Roman" w:cs="Times New Roman"/>
-          <w:sz w:val="24"/>
-          <w:szCs w:val="24"/>
-          <w:lang w:bidi="si-LK"/>
-        </w:rPr>
-        <w:t>).</w:t>
-      </w:r>
-    </w:p>
-    <w:p>
-      <w:pPr>
-        <w:numPr>
-          <w:ilvl w:val="1"/>
-          <w:numId w:val="2"/>
-        </w:numPr>
-        <w:spacing w:before="100" w:beforeAutospacing="1" w:after="100" w:afterAutospacing="1" w:line="240" w:lineRule="auto"/>
-        <w:rPr>
-          <w:rFonts w:ascii="Times New Roman" w:eastAsia="Times New Roman" w:hAnsi="Times New Roman" w:cs="Times New Roman"/>
-          <w:sz w:val="24"/>
-          <w:szCs w:val="24"/>
-          <w:lang w:bidi="si-LK"/>
-        </w:rPr>
-      </w:pPr>
-      <w:r>
-        <w:rPr>
-          <w:rFonts w:ascii="Times New Roman" w:eastAsia="Times New Roman" w:hAnsi="Times New Roman" w:cs="Times New Roman"/>
-          <w:sz w:val="24"/>
-          <w:szCs w:val="24"/>
-          <w:lang w:bidi="si-LK"/>
-        </w:rPr>
-        <w:t>If full, it displays the message: “City list is full!”.</w:t>
-      </w:r>
-    </w:p>
-    <w:p>
-      <w:pPr>
-        <w:numPr>
-          <w:ilvl w:val="0"/>
-          <w:numId w:val="2"/>
-        </w:numPr>
-        <w:spacing w:before="100" w:beforeAutospacing="1" w:after="100" w:afterAutospacing="1" w:line="240" w:lineRule="auto"/>
-        <w:rPr>
-          <w:rFonts w:ascii="Times New Roman" w:eastAsia="Times New Roman" w:hAnsi="Times New Roman" w:cs="Times New Roman"/>
-          <w:sz w:val="24"/>
-          <w:szCs w:val="24"/>
-          <w:lang w:bidi="si-LK"/>
-        </w:rPr>
-      </w:pPr>
-      <w:r>
-        <w:rPr>
-          <w:rFonts w:ascii="Times New Roman" w:eastAsia="Times New Roman" w:hAnsi="Times New Roman" w:cs="Times New Roman"/>
-          <w:b/>
-          <w:bCs/>
-          <w:sz w:val="24"/>
-          <w:szCs w:val="24"/>
-          <w:lang w:bidi="si-LK"/>
-        </w:rPr>
-        <w:t>Input city name</w:t>
-      </w:r>
-    </w:p>
-    <w:p>
-      <w:pPr>
-        <w:numPr>
-          <w:ilvl w:val="1"/>
-          <w:numId w:val="2"/>
-        </w:numPr>
-        <w:spacing w:before="100" w:beforeAutospacing="1" w:after="100" w:afterAutospacing="1" w:line="240" w:lineRule="auto"/>
-        <w:rPr>
-          <w:rFonts w:ascii="Times New Roman" w:eastAsia="Times New Roman" w:hAnsi="Times New Roman" w:cs="Times New Roman"/>
-          <w:sz w:val="24"/>
-          <w:szCs w:val="24"/>
-          <w:lang w:bidi="si-LK"/>
-        </w:rPr>
-      </w:pPr>
-      <w:r>
-        <w:rPr>
-          <w:rFonts w:ascii="Times New Roman" w:eastAsia="Times New Roman" w:hAnsi="Times New Roman" w:cs="Times New Roman"/>
-          <w:sz w:val="24"/>
-          <w:szCs w:val="24"/>
-          <w:lang w:bidi="si-LK"/>
-        </w:rPr>
-        <w:t xml:space="preserve">It takes the city name from the user and stores it in the </w:t>
-      </w:r>
-      <w:r>
-        <w:rPr>
-          <w:rFonts w:ascii="Courier New" w:eastAsia="Times New Roman" w:hAnsi="Courier New" w:cs="Courier New"/>
-          <w:sz w:val="20"/>
-          <w:szCs w:val="20"/>
-          <w:lang w:bidi="si-LK"/>
-        </w:rPr>
-        <w:t>name</w:t>
-      </w:r>
-      <w:r>
-        <w:rPr>
-          <w:rFonts w:ascii="Times New Roman" w:eastAsia="Times New Roman" w:hAnsi="Times New Roman" w:cs="Times New Roman"/>
-          <w:sz w:val="24"/>
-          <w:szCs w:val="24"/>
-          <w:lang w:bidi="si-LK"/>
-        </w:rPr>
-        <w:t xml:space="preserve"> array.</w:t>
-      </w:r>
-    </w:p>
-    <w:p>
-      <w:pPr>
-        <w:numPr>
-          <w:ilvl w:val="0"/>
-          <w:numId w:val="2"/>
-        </w:numPr>
-        <w:spacing w:before="100" w:beforeAutospacing="1" w:after="100" w:afterAutospacing="1" w:line="240" w:lineRule="auto"/>
-        <w:rPr>
-          <w:rFonts w:ascii="Times New Roman" w:eastAsia="Times New Roman" w:hAnsi="Times New Roman" w:cs="Times New Roman"/>
-          <w:sz w:val="24"/>
-          <w:szCs w:val="24"/>
-          <w:lang w:bidi="si-LK"/>
-        </w:rPr>
-      </w:pPr>
-      <w:r>
-        <w:rPr>
-          <w:rFonts w:ascii="Times New Roman" w:eastAsia="Times New Roman" w:hAnsi="Times New Roman" w:cs="Times New Roman"/>
-          <w:b/>
-          <w:bCs/>
-          <w:sz w:val="24"/>
-          <w:szCs w:val="24"/>
-          <w:lang w:bidi="si-LK"/>
-        </w:rPr>
-        <w:t>Check uniqueness</w:t>
-      </w:r>
-    </w:p>
-    <w:p>
-      <w:pPr>
-        <w:numPr>
-          <w:ilvl w:val="1"/>
-          <w:numId w:val="2"/>
-        </w:numPr>
-        <w:spacing w:before="100" w:beforeAutospacing="1" w:after="100" w:afterAutospacing="1" w:line="240" w:lineRule="auto"/>
-        <w:rPr>
-          <w:rFonts w:ascii="Times New Roman" w:eastAsia="Times New Roman" w:hAnsi="Times New Roman" w:cs="Times New Roman"/>
-          <w:sz w:val="24"/>
-          <w:szCs w:val="24"/>
-          <w:lang w:bidi="si-LK"/>
-        </w:rPr>
-      </w:pPr>
-      <w:r>
-        <w:rPr>
-          <w:rFonts w:ascii="Times New Roman" w:eastAsia="Times New Roman" w:hAnsi="Times New Roman" w:cs="Times New Roman"/>
-          <w:sz w:val="24"/>
-          <w:szCs w:val="24"/>
-          <w:lang w:bidi="si-LK"/>
-        </w:rPr>
-        <w:t>Compares the new name with existing cities in the list.</w:t>
-      </w:r>
-    </w:p>
-    <w:p>
-      <w:pPr>
-        <w:numPr>
-          <w:ilvl w:val="1"/>
-          <w:numId w:val="2"/>
-        </w:numPr>
-        <w:spacing w:before="100" w:beforeAutospacing="1" w:after="100" w:afterAutospacing="1" w:line="240" w:lineRule="auto"/>
-        <w:rPr>
-          <w:rFonts w:ascii="Times New Roman" w:eastAsia="Times New Roman" w:hAnsi="Times New Roman" w:cs="Times New Roman"/>
-          <w:sz w:val="24"/>
-          <w:szCs w:val="24"/>
-          <w:lang w:bidi="si-LK"/>
-        </w:rPr>
-      </w:pPr>
-      <w:r>
-        <w:rPr>
-          <w:rFonts w:ascii="Times New Roman" w:eastAsia="Times New Roman" w:hAnsi="Times New Roman" w:cs="Times New Roman"/>
-          <w:sz w:val="24"/>
-          <w:szCs w:val="24"/>
-          <w:lang w:bidi="si-LK"/>
-        </w:rPr>
-        <w:t xml:space="preserve">If any character does not match, </w:t>
-      </w:r>
-      <w:proofErr w:type="spellStart"/>
-      <w:r>
-        <w:rPr>
-          <w:rFonts w:ascii="Courier New" w:eastAsia="Times New Roman" w:hAnsi="Courier New" w:cs="Courier New"/>
-          <w:sz w:val="20"/>
-          <w:szCs w:val="20"/>
-          <w:lang w:bidi="si-LK"/>
-        </w:rPr>
-        <w:t>notUnique</w:t>
-      </w:r>
-      <w:proofErr w:type="spellEnd"/>
-      <w:r>
-        <w:rPr>
-          <w:rFonts w:ascii="Courier New" w:eastAsia="Times New Roman" w:hAnsi="Courier New" w:cs="Courier New"/>
-          <w:sz w:val="20"/>
-          <w:szCs w:val="20"/>
-          <w:lang w:bidi="si-LK"/>
-        </w:rPr>
-        <w:t xml:space="preserve"> = 0</w:t>
-      </w:r>
-      <w:r>
-        <w:rPr>
-          <w:rFonts w:ascii="Times New Roman" w:eastAsia="Times New Roman" w:hAnsi="Times New Roman" w:cs="Times New Roman"/>
-          <w:sz w:val="24"/>
-          <w:szCs w:val="24"/>
-          <w:lang w:bidi="si-LK"/>
-        </w:rPr>
-        <w:t>.</w:t>
-      </w:r>
-    </w:p>
-    <w:p>
-      <w:pPr>
-        <w:numPr>
-          <w:ilvl w:val="1"/>
-          <w:numId w:val="2"/>
-        </w:numPr>
-        <w:spacing w:before="100" w:beforeAutospacing="1" w:after="100" w:afterAutospacing="1" w:line="240" w:lineRule="auto"/>
-        <w:rPr>
-          <w:rFonts w:ascii="Times New Roman" w:eastAsia="Times New Roman" w:hAnsi="Times New Roman" w:cs="Times New Roman"/>
-          <w:sz w:val="24"/>
-          <w:szCs w:val="24"/>
-          <w:lang w:bidi="si-LK"/>
-        </w:rPr>
-      </w:pPr>
-      <w:r>
-        <w:rPr>
-          <w:rFonts w:ascii="Times New Roman" w:eastAsia="Times New Roman" w:hAnsi="Times New Roman" w:cs="Times New Roman"/>
-          <w:sz w:val="24"/>
-          <w:szCs w:val="24"/>
-          <w:lang w:bidi="si-LK"/>
-        </w:rPr>
-        <w:t xml:space="preserve">If the name matches an existing city, </w:t>
-      </w:r>
-      <w:r>
-        <w:rPr>
-          <w:rFonts w:ascii="Courier New" w:eastAsia="Times New Roman" w:hAnsi="Courier New" w:cs="Courier New"/>
-          <w:sz w:val="20"/>
-          <w:szCs w:val="20"/>
-          <w:lang w:bidi="si-LK"/>
-        </w:rPr>
-        <w:t>unique = 0</w:t>
-      </w:r>
-      <w:r>
-        <w:rPr>
-          <w:rFonts w:ascii="Times New Roman" w:eastAsia="Times New Roman" w:hAnsi="Times New Roman" w:cs="Times New Roman"/>
-          <w:sz w:val="24"/>
-          <w:szCs w:val="24"/>
-          <w:lang w:bidi="si-LK"/>
-        </w:rPr>
-        <w:t>.</w:t>
-      </w:r>
-    </w:p>
-    <w:p>
-      <w:pPr>
-        <w:numPr>
-          <w:ilvl w:val="0"/>
-          <w:numId w:val="2"/>
-        </w:numPr>
-        <w:spacing w:before="100" w:beforeAutospacing="1" w:after="100" w:afterAutospacing="1" w:line="240" w:lineRule="auto"/>
-        <w:rPr>
-          <w:rFonts w:ascii="Times New Roman" w:eastAsia="Times New Roman" w:hAnsi="Times New Roman" w:cs="Times New Roman"/>
-          <w:sz w:val="24"/>
-          <w:szCs w:val="24"/>
-          <w:lang w:bidi="si-LK"/>
-        </w:rPr>
-      </w:pPr>
-      <w:r>
-        <w:rPr>
-          <w:rFonts w:ascii="Times New Roman" w:eastAsia="Times New Roman" w:hAnsi="Times New Roman" w:cs="Times New Roman"/>
-          <w:b/>
-          <w:bCs/>
-          <w:sz w:val="24"/>
-          <w:szCs w:val="24"/>
-          <w:lang w:bidi="si-LK"/>
-        </w:rPr>
-        <w:t>Add city</w:t>
-      </w:r>
-    </w:p>
-    <w:p>
-      <w:pPr>
-        <w:numPr>
-          <w:ilvl w:val="1"/>
-          <w:numId w:val="2"/>
-        </w:numPr>
-        <w:spacing w:before="100" w:beforeAutospacing="1" w:after="100" w:afterAutospacing="1" w:line="240" w:lineRule="auto"/>
-        <w:rPr>
-          <w:rFonts w:ascii="Times New Roman" w:eastAsia="Times New Roman" w:hAnsi="Times New Roman" w:cs="Times New Roman"/>
-          <w:sz w:val="24"/>
-          <w:szCs w:val="24"/>
-          <w:lang w:bidi="si-LK"/>
-        </w:rPr>
-      </w:pPr>
-      <w:r>
-        <w:rPr>
-          <w:rFonts w:ascii="Times New Roman" w:eastAsia="Times New Roman" w:hAnsi="Times New Roman" w:cs="Times New Roman"/>
-          <w:sz w:val="24"/>
-          <w:szCs w:val="24"/>
-          <w:lang w:bidi="si-LK"/>
-        </w:rPr>
-        <w:t xml:space="preserve">If the name is unique, it copies the name into </w:t>
-      </w:r>
-      <w:r>
-        <w:rPr>
-          <w:rFonts w:ascii="Courier New" w:eastAsia="Times New Roman" w:hAnsi="Courier New" w:cs="Courier New"/>
-          <w:sz w:val="20"/>
-          <w:szCs w:val="20"/>
-          <w:lang w:bidi="si-LK"/>
-        </w:rPr>
-        <w:t>cities[*count]</w:t>
-      </w:r>
-      <w:r>
-        <w:rPr>
-          <w:rFonts w:ascii="Times New Roman" w:eastAsia="Times New Roman" w:hAnsi="Times New Roman" w:cs="Times New Roman"/>
-          <w:sz w:val="24"/>
-          <w:szCs w:val="24"/>
-          <w:lang w:bidi="si-LK"/>
-        </w:rPr>
-        <w:t>.</w:t>
-      </w:r>
-    </w:p>
-    <w:p>
-      <w:pPr>
-        <w:numPr>
-          <w:ilvl w:val="1"/>
-          <w:numId w:val="2"/>
-        </w:numPr>
-        <w:spacing w:before="100" w:beforeAutospacing="1" w:after="100" w:afterAutospacing="1" w:line="240" w:lineRule="auto"/>
-        <w:rPr>
-          <w:rFonts w:ascii="Times New Roman" w:eastAsia="Times New Roman" w:hAnsi="Times New Roman" w:cs="Times New Roman"/>
-          <w:sz w:val="24"/>
-          <w:szCs w:val="24"/>
-          <w:lang w:bidi="si-LK"/>
-        </w:rPr>
-      </w:pPr>
-      <w:r>
-        <w:rPr>
-          <w:rFonts w:ascii="Times New Roman" w:eastAsia="Times New Roman" w:hAnsi="Times New Roman" w:cs="Times New Roman"/>
-          <w:sz w:val="24"/>
-          <w:szCs w:val="24"/>
-          <w:lang w:bidi="si-LK"/>
-        </w:rPr>
-        <w:t xml:space="preserve">Increments the city count </w:t>
-      </w:r>
-      <w:r>
-        <w:rPr>
-          <w:rFonts w:ascii="Courier New" w:eastAsia="Times New Roman" w:hAnsi="Courier New" w:cs="Courier New"/>
-          <w:sz w:val="20"/>
-          <w:szCs w:val="20"/>
-          <w:lang w:bidi="si-LK"/>
-        </w:rPr>
-        <w:t>(*count)++</w:t>
-      </w:r>
-      <w:r>
-        <w:rPr>
-          <w:rFonts w:ascii="Times New Roman" w:eastAsia="Times New Roman" w:hAnsi="Times New Roman" w:cs="Times New Roman"/>
-          <w:sz w:val="24"/>
-          <w:szCs w:val="24"/>
-          <w:lang w:bidi="si-LK"/>
-        </w:rPr>
-        <w:t>.</w:t>
-      </w:r>
-    </w:p>
-    <w:p>
-      <w:pPr>
-        <w:numPr>
-          <w:ilvl w:val="1"/>
-          <w:numId w:val="2"/>
-        </w:numPr>
-        <w:spacing w:before="100" w:beforeAutospacing="1" w:after="100" w:afterAutospacing="1" w:line="240" w:lineRule="auto"/>
-        <w:rPr>
-          <w:rFonts w:ascii="Times New Roman" w:eastAsia="Times New Roman" w:hAnsi="Times New Roman" w:cs="Times New Roman"/>
-          <w:sz w:val="24"/>
-          <w:szCs w:val="24"/>
-          <w:lang w:bidi="si-LK"/>
-        </w:rPr>
-      </w:pPr>
-      <w:r>
-        <w:rPr>
-          <w:rFonts w:ascii="Times New Roman" w:eastAsia="Times New Roman" w:hAnsi="Times New Roman" w:cs="Times New Roman"/>
-          <w:sz w:val="24"/>
-          <w:szCs w:val="24"/>
-          <w:lang w:bidi="si-LK"/>
-        </w:rPr>
-        <w:t>Displays: “City added successfully!”.</w:t>
-      </w:r>
-    </w:p>
-    <w:p>
-      <w:pPr>
-        <w:numPr>
-          <w:ilvl w:val="0"/>
-          <w:numId w:val="2"/>
-        </w:numPr>
-        <w:spacing w:before="100" w:beforeAutospacing="1" w:after="100" w:afterAutospacing="1" w:line="240" w:lineRule="auto"/>
-        <w:rPr>
-          <w:rFonts w:ascii="Times New Roman" w:eastAsia="Times New Roman" w:hAnsi="Times New Roman" w:cs="Times New Roman"/>
-          <w:sz w:val="24"/>
-          <w:szCs w:val="24"/>
-          <w:lang w:bidi="si-LK"/>
-        </w:rPr>
-      </w:pPr>
-      <w:r>
-        <w:rPr>
-          <w:rFonts w:ascii="Times New Roman" w:eastAsia="Times New Roman" w:hAnsi="Times New Roman" w:cs="Times New Roman"/>
-          <w:b/>
-          <w:bCs/>
-          <w:sz w:val="24"/>
-          <w:szCs w:val="24"/>
-          <w:lang w:bidi="si-LK"/>
-        </w:rPr>
-        <w:t>Duplicate case</w:t>
-      </w:r>
-    </w:p>
-    <w:p>
-      <w:pPr>
-        <w:numPr>
-          <w:ilvl w:val="1"/>
-          <w:numId w:val="2"/>
-        </w:numPr>
-        <w:spacing w:before="100" w:beforeAutospacing="1" w:after="100" w:afterAutospacing="1" w:line="240" w:lineRule="auto"/>
-        <w:rPr>
-          <w:rFonts w:ascii="Times New Roman" w:eastAsia="Times New Roman" w:hAnsi="Times New Roman" w:cs="Times New Roman"/>
-          <w:sz w:val="24"/>
-          <w:szCs w:val="24"/>
-          <w:lang w:bidi="si-LK"/>
-        </w:rPr>
-      </w:pPr>
-      <w:r>
-        <w:rPr>
-          <w:rFonts w:ascii="Times New Roman" w:eastAsia="Times New Roman" w:hAnsi="Times New Roman" w:cs="Times New Roman"/>
-          <w:sz w:val="24"/>
-          <w:szCs w:val="24"/>
-          <w:lang w:bidi="si-LK"/>
-        </w:rPr>
-        <w:t>If the name already exists in the list, it displays: “City name already exists!”.</w:t>
-      </w:r>
-    </w:p>
-    <w:p>
-      <w:pPr>
-        <w:spacing w:before="100" w:beforeAutospacing="1" w:after="100" w:afterAutospacing="1" w:line="240" w:lineRule="auto"/>
-        <w:rPr>
-          <w:rFonts w:ascii="Times New Roman" w:eastAsia="Times New Roman" w:hAnsi="Times New Roman" w:cs="Times New Roman"/>
-          <w:sz w:val="24"/>
-          <w:szCs w:val="24"/>
-          <w:lang w:bidi="si-LK"/>
-        </w:rPr>
-      </w:pPr>
     </w:p>
     <w:p>
       <w:pPr>
@@ -1204,6 +829,7 @@
           <w:szCs w:val="36"/>
           <w:lang w:bidi="si-LK"/>
         </w:rPr>
+        <w:lastRenderedPageBreak/>
         <w:t>Display all cities</w:t>
       </w:r>
     </w:p>
@@ -1247,17 +873,20 @@
         <w:pStyle w:val="HTMLPreformatted"/>
         <w:rPr>
           <w:rStyle w:val="HTMLCode"/>
+          <w:rFonts w:ascii="Times New Roman" w:hAnsi="Times New Roman" w:cs="Times New Roman"/>
         </w:rPr>
       </w:pPr>
       <w:r>
         <w:rPr>
           <w:rStyle w:val="hljs-type"/>
+          <w:rFonts w:ascii="Times New Roman" w:hAnsi="Times New Roman" w:cs="Times New Roman"/>
         </w:rPr>
         <w:t>void</w:t>
       </w:r>
       <w:r>
         <w:rPr>
           <w:rStyle w:val="HTMLCode"/>
+          <w:rFonts w:ascii="Times New Roman" w:hAnsi="Times New Roman" w:cs="Times New Roman"/>
         </w:rPr>
         <w:t xml:space="preserve"> </w:t>
       </w:r>
@@ -1265,6 +894,7 @@
       <w:r>
         <w:rPr>
           <w:rStyle w:val="hljs-title"/>
+          <w:rFonts w:ascii="Times New Roman" w:hAnsi="Times New Roman" w:cs="Times New Roman"/>
         </w:rPr>
         <w:t>displayCities</w:t>
       </w:r>
@@ -1272,42 +902,49 @@
       <w:r>
         <w:rPr>
           <w:rStyle w:val="hljs-params"/>
+          <w:rFonts w:ascii="Times New Roman" w:hAnsi="Times New Roman" w:cs="Times New Roman"/>
         </w:rPr>
         <w:t>(</w:t>
       </w:r>
       <w:r>
         <w:rPr>
           <w:rStyle w:val="hljs-type"/>
+          <w:rFonts w:ascii="Times New Roman" w:hAnsi="Times New Roman" w:cs="Times New Roman"/>
         </w:rPr>
         <w:t>char</w:t>
       </w:r>
       <w:r>
         <w:rPr>
           <w:rStyle w:val="HTMLCode"/>
+          <w:rFonts w:ascii="Times New Roman" w:hAnsi="Times New Roman" w:cs="Times New Roman"/>
         </w:rPr>
         <w:t xml:space="preserve"> cities[][</w:t>
       </w:r>
       <w:r>
         <w:rPr>
           <w:rStyle w:val="hljs-number"/>
+          <w:rFonts w:ascii="Times New Roman" w:hAnsi="Times New Roman" w:cs="Times New Roman"/>
         </w:rPr>
         <w:t>50</w:t>
       </w:r>
       <w:r>
         <w:rPr>
           <w:rStyle w:val="HTMLCode"/>
+          <w:rFonts w:ascii="Times New Roman" w:hAnsi="Times New Roman" w:cs="Times New Roman"/>
         </w:rPr>
         <w:t xml:space="preserve">], </w:t>
       </w:r>
       <w:r>
         <w:rPr>
           <w:rStyle w:val="hljs-type"/>
+          <w:rFonts w:ascii="Times New Roman" w:hAnsi="Times New Roman" w:cs="Times New Roman"/>
         </w:rPr>
         <w:t>int</w:t>
       </w:r>
       <w:r>
         <w:rPr>
           <w:rStyle w:val="HTMLCode"/>
+          <w:rFonts w:ascii="Times New Roman" w:hAnsi="Times New Roman" w:cs="Times New Roman"/>
         </w:rPr>
         <w:t xml:space="preserve"> count);</w:t>
       </w:r>
@@ -1334,6 +971,7 @@
       <w:r>
         <w:rPr>
           <w:rStyle w:val="HTMLCode"/>
+          <w:rFonts w:ascii="Times New Roman" w:hAnsi="Times New Roman" w:cs="Times New Roman"/>
         </w:rPr>
         <w:t>cities[][50]</w:t>
       </w:r>
@@ -1352,6 +990,7 @@
       <w:r>
         <w:rPr>
           <w:rStyle w:val="HTMLCode"/>
+          <w:rFonts w:ascii="Times New Roman" w:hAnsi="Times New Roman" w:cs="Times New Roman"/>
         </w:rPr>
         <w:t>count</w:t>
       </w:r>
@@ -1399,6 +1038,7 @@
       <w:r>
         <w:rPr>
           <w:rStyle w:val="HTMLCode"/>
+          <w:rFonts w:ascii="Times New Roman" w:hAnsi="Times New Roman" w:cs="Times New Roman"/>
         </w:rPr>
         <w:t>count</w:t>
       </w:r>
@@ -1435,6 +1075,7 @@
       <w:r>
         <w:rPr>
           <w:rStyle w:val="HTMLCode"/>
+          <w:rFonts w:ascii="Times New Roman" w:hAnsi="Times New Roman" w:cs="Times New Roman"/>
         </w:rPr>
         <w:t>count - 1</w:t>
       </w:r>
@@ -1451,7 +1092,6 @@
         </w:numPr>
       </w:pPr>
       <w:r>
-        <w:lastRenderedPageBreak/>
         <w:t>Prints each city with a number (1, 2, 3, …) for clarity.</w:t>
       </w:r>
     </w:p>
@@ -1469,6 +1109,7 @@
       <w:r>
         <w:rPr>
           <w:rStyle w:val="HTMLCode"/>
+          <w:rFonts w:ascii="Times New Roman" w:hAnsi="Times New Roman" w:cs="Times New Roman"/>
         </w:rPr>
         <w:t>while</w:t>
       </w:r>
@@ -1479,6 +1120,7 @@
       <w:r>
         <w:rPr>
           <w:rStyle w:val="HTMLCode"/>
+          <w:rFonts w:ascii="Times New Roman" w:hAnsi="Times New Roman" w:cs="Times New Roman"/>
         </w:rPr>
         <w:t>putchar</w:t>
       </w:r>
@@ -1508,26 +1150,18 @@
           <w:rStyle w:val="Strong"/>
         </w:rPr>
       </w:pPr>
-    </w:p>
-    <w:p>
-      <w:pPr>
-        <w:pStyle w:val="NormalWeb"/>
-        <w:rPr>
-          <w:rStyle w:val="Strong"/>
-        </w:rPr>
-      </w:pPr>
       <w:r>
         <w:rPr>
           <w:noProof/>
         </w:rPr>
         <w:drawing>
-          <wp:anchor distT="0" distB="0" distL="114300" distR="114300" simplePos="0" relativeHeight="251661312" behindDoc="0" locked="0" layoutInCell="1" allowOverlap="1" wp14:anchorId="3D90EA6E" wp14:editId="3C68F367">
+          <wp:anchor distT="0" distB="0" distL="114300" distR="114300" simplePos="0" relativeHeight="251661312" behindDoc="0" locked="0" layoutInCell="1" allowOverlap="1" wp14:anchorId="3D90EA6E" wp14:editId="1B96BCA2">
             <wp:simplePos x="0" y="0"/>
             <wp:positionH relativeFrom="margin">
-              <wp:posOffset>-1270</wp:posOffset>
+              <wp:posOffset>-107950</wp:posOffset>
             </wp:positionH>
             <wp:positionV relativeFrom="margin">
-              <wp:posOffset>1417320</wp:posOffset>
+              <wp:posOffset>4960620</wp:posOffset>
             </wp:positionV>
             <wp:extent cx="6645910" cy="4153535"/>
             <wp:effectExtent l="0" t="0" r="2540" b="0"/>
@@ -1574,9 +1208,23 @@
     <w:p>
       <w:pPr>
         <w:pStyle w:val="NormalWeb"/>
-      </w:pPr>
-    </w:p>
-    <w:p/>
+        <w:rPr>
+          <w:rStyle w:val="Strong"/>
+        </w:rPr>
+      </w:pPr>
+    </w:p>
+    <w:p>
+      <w:pPr>
+        <w:pStyle w:val="NormalWeb"/>
+      </w:pPr>
+    </w:p>
+    <w:p>
+      <w:pPr>
+        <w:rPr>
+          <w:rFonts w:ascii="Times New Roman" w:hAnsi="Times New Roman" w:cs="Times New Roman"/>
+        </w:rPr>
+      </w:pPr>
+    </w:p>
     <w:p>
       <w:pPr>
         <w:pStyle w:val="Heading3"/>
@@ -1640,17 +1288,20 @@
         <w:pStyle w:val="HTMLPreformatted"/>
         <w:rPr>
           <w:rStyle w:val="HTMLCode"/>
+          <w:rFonts w:ascii="Times New Roman" w:hAnsi="Times New Roman" w:cs="Times New Roman"/>
         </w:rPr>
       </w:pPr>
       <w:r>
         <w:rPr>
           <w:rStyle w:val="hljs-type"/>
+          <w:rFonts w:ascii="Times New Roman" w:hAnsi="Times New Roman" w:cs="Times New Roman"/>
         </w:rPr>
         <w:t>void</w:t>
       </w:r>
       <w:r>
         <w:rPr>
           <w:rStyle w:val="HTMLCode"/>
+          <w:rFonts w:ascii="Times New Roman" w:hAnsi="Times New Roman" w:cs="Times New Roman"/>
         </w:rPr>
         <w:t xml:space="preserve"> </w:t>
       </w:r>
@@ -1658,6 +1309,7 @@
       <w:r>
         <w:rPr>
           <w:rStyle w:val="hljs-title"/>
+          <w:rFonts w:ascii="Times New Roman" w:hAnsi="Times New Roman" w:cs="Times New Roman"/>
         </w:rPr>
         <w:t>renameCity</w:t>
       </w:r>
@@ -1665,42 +1317,49 @@
       <w:r>
         <w:rPr>
           <w:rStyle w:val="hljs-params"/>
+          <w:rFonts w:ascii="Times New Roman" w:hAnsi="Times New Roman" w:cs="Times New Roman"/>
         </w:rPr>
         <w:t>(</w:t>
       </w:r>
       <w:r>
         <w:rPr>
           <w:rStyle w:val="hljs-type"/>
+          <w:rFonts w:ascii="Times New Roman" w:hAnsi="Times New Roman" w:cs="Times New Roman"/>
         </w:rPr>
         <w:t>char</w:t>
       </w:r>
       <w:r>
         <w:rPr>
           <w:rStyle w:val="HTMLCode"/>
+          <w:rFonts w:ascii="Times New Roman" w:hAnsi="Times New Roman" w:cs="Times New Roman"/>
         </w:rPr>
         <w:t xml:space="preserve"> cities[][</w:t>
       </w:r>
       <w:r>
         <w:rPr>
           <w:rStyle w:val="hljs-number"/>
+          <w:rFonts w:ascii="Times New Roman" w:hAnsi="Times New Roman" w:cs="Times New Roman"/>
         </w:rPr>
         <w:t>50</w:t>
       </w:r>
       <w:r>
         <w:rPr>
           <w:rStyle w:val="HTMLCode"/>
+          <w:rFonts w:ascii="Times New Roman" w:hAnsi="Times New Roman" w:cs="Times New Roman"/>
         </w:rPr>
         <w:t xml:space="preserve">], </w:t>
       </w:r>
       <w:r>
         <w:rPr>
           <w:rStyle w:val="hljs-type"/>
+          <w:rFonts w:ascii="Times New Roman" w:hAnsi="Times New Roman" w:cs="Times New Roman"/>
         </w:rPr>
         <w:t>int</w:t>
       </w:r>
       <w:r>
         <w:rPr>
           <w:rStyle w:val="HTMLCode"/>
+          <w:rFonts w:ascii="Times New Roman" w:hAnsi="Times New Roman" w:cs="Times New Roman"/>
         </w:rPr>
         <w:t xml:space="preserve"> count);</w:t>
       </w:r>
@@ -1727,6 +1386,7 @@
       <w:r>
         <w:rPr>
           <w:rStyle w:val="HTMLCode"/>
+          <w:rFonts w:ascii="Times New Roman" w:hAnsi="Times New Roman" w:cs="Times New Roman"/>
         </w:rPr>
         <w:t>cities[][50]</w:t>
       </w:r>
@@ -1745,6 +1405,7 @@
       <w:r>
         <w:rPr>
           <w:rStyle w:val="HTMLCode"/>
+          <w:rFonts w:ascii="Times New Roman" w:hAnsi="Times New Roman" w:cs="Times New Roman"/>
         </w:rPr>
         <w:t>count</w:t>
       </w:r>
@@ -1792,6 +1453,7 @@
       <w:r>
         <w:rPr>
           <w:rStyle w:val="HTMLCode"/>
+          <w:rFonts w:ascii="Times New Roman" w:hAnsi="Times New Roman" w:cs="Times New Roman"/>
         </w:rPr>
         <w:t>count</w:t>
       </w:r>
@@ -1811,7 +1473,6 @@
         <w:rPr>
           <w:rStyle w:val="Strong"/>
         </w:rPr>
-        <w:lastRenderedPageBreak/>
         <w:t>Select city to rename</w:t>
       </w:r>
     </w:p>
@@ -1841,6 +1502,7 @@
       <w:r>
         <w:rPr>
           <w:rStyle w:val="HTMLCode"/>
+          <w:rFonts w:ascii="Times New Roman" w:hAnsi="Times New Roman" w:cs="Times New Roman"/>
         </w:rPr>
         <w:t>count</w:t>
       </w:r>
@@ -1878,6 +1540,7 @@
       <w:r>
         <w:rPr>
           <w:rStyle w:val="HTMLCode"/>
+          <w:rFonts w:ascii="Times New Roman" w:hAnsi="Times New Roman" w:cs="Times New Roman"/>
         </w:rPr>
         <w:t>newName</w:t>
       </w:r>
@@ -1916,6 +1579,7 @@
       <w:r>
         <w:rPr>
           <w:rStyle w:val="HTMLCode"/>
+          <w:rFonts w:ascii="Times New Roman" w:hAnsi="Times New Roman" w:cs="Times New Roman"/>
         </w:rPr>
         <w:t>newName</w:t>
       </w:r>
@@ -1938,6 +1602,7 @@
       <w:r>
         <w:rPr>
           <w:rStyle w:val="HTMLCode"/>
+          <w:rFonts w:ascii="Times New Roman" w:hAnsi="Times New Roman" w:cs="Times New Roman"/>
         </w:rPr>
         <w:t>unique = 0</w:t>
       </w:r>
@@ -1975,6 +1640,7 @@
       <w:r>
         <w:rPr>
           <w:rStyle w:val="HTMLCode"/>
+          <w:rFonts w:ascii="Times New Roman" w:hAnsi="Times New Roman" w:cs="Times New Roman"/>
         </w:rPr>
         <w:t>newName</w:t>
       </w:r>
@@ -1985,6 +1651,7 @@
       <w:r>
         <w:rPr>
           <w:rStyle w:val="HTMLCode"/>
+          <w:rFonts w:ascii="Times New Roman" w:hAnsi="Times New Roman" w:cs="Times New Roman"/>
         </w:rPr>
         <w:t>cities[cityNumber-1]</w:t>
       </w:r>
@@ -2028,22 +1695,446 @@
         </w:numPr>
       </w:pPr>
       <w:r>
-        <w:t>If the new name already exists, displays: “City name already exists!”</w:t>
-      </w:r>
-    </w:p>
-    <w:p>
-      <w:r>
         <w:rPr>
           <w:noProof/>
         </w:rPr>
         <w:drawing>
-          <wp:anchor distT="0" distB="0" distL="114300" distR="114300" simplePos="0" relativeHeight="251660288" behindDoc="0" locked="0" layoutInCell="1" allowOverlap="1" wp14:anchorId="0A4AD4FE" wp14:editId="425EE8B0">
+          <wp:anchor distT="0" distB="0" distL="114300" distR="114300" simplePos="0" relativeHeight="251662336" behindDoc="0" locked="0" layoutInCell="1" allowOverlap="1" wp14:anchorId="3EDC9301" wp14:editId="1619942D">
             <wp:simplePos x="0" y="0"/>
             <wp:positionH relativeFrom="margin">
-              <wp:posOffset>-77470</wp:posOffset>
+              <wp:posOffset>-24130</wp:posOffset>
             </wp:positionH>
             <wp:positionV relativeFrom="margin">
-              <wp:posOffset>2995930</wp:posOffset>
+              <wp:posOffset>6042660</wp:posOffset>
+            </wp:positionV>
+            <wp:extent cx="6645910" cy="4153535"/>
+            <wp:effectExtent l="0" t="0" r="2540" b="0"/>
+            <wp:wrapSquare wrapText="bothSides"/>
+            <wp:docPr id="1" name="Picture 1"/>
+            <wp:cNvGraphicFramePr>
+              <a:graphicFrameLocks xmlns:a="http://schemas.openxmlformats.org/drawingml/2006/main" noChangeAspect="1"/>
+            </wp:cNvGraphicFramePr>
+            <a:graphic xmlns:a="http://schemas.openxmlformats.org/drawingml/2006/main">
+              <a:graphicData uri="http://schemas.openxmlformats.org/drawingml/2006/picture">
+                <pic:pic xmlns:pic="http://schemas.openxmlformats.org/drawingml/2006/picture">
+                  <pic:nvPicPr>
+                    <pic:cNvPr id="1" name="Picture 1"/>
+                    <pic:cNvPicPr/>
+                  </pic:nvPicPr>
+                  <pic:blipFill>
+                    <a:blip r:embed="rId7" cstate="print">
+                      <a:extLst>
+                        <a:ext uri="{28A0092B-C50C-407E-A947-70E740481C1C}">
+                          <a14:useLocalDpi xmlns:a14="http://schemas.microsoft.com/office/drawing/2010/main" val="0"/>
+                        </a:ext>
+                      </a:extLst>
+                    </a:blip>
+                    <a:stretch>
+                      <a:fillRect/>
+                    </a:stretch>
+                  </pic:blipFill>
+                  <pic:spPr>
+                    <a:xfrm>
+                      <a:off x="0" y="0"/>
+                      <a:ext cx="6645910" cy="4153535"/>
+                    </a:xfrm>
+                    <a:prstGeom prst="rect">
+                      <a:avLst/>
+                    </a:prstGeom>
+                  </pic:spPr>
+                </pic:pic>
+              </a:graphicData>
+            </a:graphic>
+          </wp:anchor>
+        </w:drawing>
+      </w:r>
+      <w:r>
+        <w:t>If the new name already exists, displays: “City name already exists!”</w:t>
+      </w:r>
+    </w:p>
+    <w:p>
+      <w:pPr>
+        <w:rPr>
+          <w:rFonts w:ascii="Times New Roman" w:hAnsi="Times New Roman" w:cs="Times New Roman"/>
+        </w:rPr>
+      </w:pPr>
+    </w:p>
+    <w:p>
+      <w:pPr>
+        <w:rPr>
+          <w:rFonts w:ascii="Times New Roman" w:hAnsi="Times New Roman" w:cs="Times New Roman"/>
+        </w:rPr>
+      </w:pPr>
+    </w:p>
+    <w:p>
+      <w:pPr>
+        <w:pStyle w:val="Heading3"/>
+      </w:pPr>
+      <w:r>
+        <w:rPr>
+          <w:rStyle w:val="Strong"/>
+          <w:b/>
+          <w:bCs/>
+        </w:rPr>
+        <w:t xml:space="preserve">Function: </w:t>
+      </w:r>
+      <w:proofErr w:type="spellStart"/>
+      <w:r>
+        <w:rPr>
+          <w:rStyle w:val="Strong"/>
+          <w:b/>
+          <w:bCs/>
+        </w:rPr>
+        <w:t>removeCity</w:t>
+      </w:r>
+      <w:proofErr w:type="spellEnd"/>
+    </w:p>
+    <w:p>
+      <w:pPr>
+        <w:pStyle w:val="NormalWeb"/>
+      </w:pPr>
+      <w:r>
+        <w:rPr>
+          <w:rStyle w:val="Strong"/>
+        </w:rPr>
+        <w:t>Purpose:</w:t>
+      </w:r>
+      <w:r>
+        <w:br/>
+        <w:t xml:space="preserve">The purpose of this function is to </w:t>
+      </w:r>
+      <w:r>
+        <w:rPr>
+          <w:rStyle w:val="Strong"/>
+        </w:rPr>
+        <w:t>remove an existing city from the city list</w:t>
+      </w:r>
+      <w:r>
+        <w:t xml:space="preserve"> and adjust the list accordingly.</w:t>
+      </w:r>
+    </w:p>
+    <w:p>
+      <w:pPr>
+        <w:pStyle w:val="NormalWeb"/>
+      </w:pPr>
+      <w:r>
+        <w:rPr>
+          <w:rStyle w:val="Strong"/>
+        </w:rPr>
+        <w:t>Prototype:</w:t>
+      </w:r>
+    </w:p>
+    <w:p>
+      <w:pPr>
+        <w:pStyle w:val="HTMLPreformatted"/>
+        <w:rPr>
+          <w:rStyle w:val="HTMLCode"/>
+          <w:rFonts w:ascii="Times New Roman" w:hAnsi="Times New Roman" w:cs="Times New Roman"/>
+        </w:rPr>
+      </w:pPr>
+      <w:r>
+        <w:rPr>
+          <w:rStyle w:val="hljs-type"/>
+          <w:rFonts w:ascii="Times New Roman" w:hAnsi="Times New Roman" w:cs="Times New Roman"/>
+        </w:rPr>
+        <w:t>void</w:t>
+      </w:r>
+      <w:r>
+        <w:rPr>
+          <w:rStyle w:val="HTMLCode"/>
+          <w:rFonts w:ascii="Times New Roman" w:hAnsi="Times New Roman" w:cs="Times New Roman"/>
+        </w:rPr>
+        <w:t xml:space="preserve"> </w:t>
+      </w:r>
+      <w:proofErr w:type="spellStart"/>
+      <w:r>
+        <w:rPr>
+          <w:rStyle w:val="hljs-title"/>
+          <w:rFonts w:ascii="Times New Roman" w:hAnsi="Times New Roman" w:cs="Times New Roman"/>
+        </w:rPr>
+        <w:t>removeCity</w:t>
+      </w:r>
+      <w:proofErr w:type="spellEnd"/>
+      <w:r>
+        <w:rPr>
+          <w:rStyle w:val="hljs-params"/>
+          <w:rFonts w:ascii="Times New Roman" w:hAnsi="Times New Roman" w:cs="Times New Roman"/>
+        </w:rPr>
+        <w:t>(</w:t>
+      </w:r>
+      <w:r>
+        <w:rPr>
+          <w:rStyle w:val="hljs-type"/>
+          <w:rFonts w:ascii="Times New Roman" w:hAnsi="Times New Roman" w:cs="Times New Roman"/>
+        </w:rPr>
+        <w:t>char</w:t>
+      </w:r>
+      <w:r>
+        <w:rPr>
+          <w:rStyle w:val="HTMLCode"/>
+          <w:rFonts w:ascii="Times New Roman" w:hAnsi="Times New Roman" w:cs="Times New Roman"/>
+        </w:rPr>
+        <w:t xml:space="preserve"> cities[][</w:t>
+      </w:r>
+      <w:r>
+        <w:rPr>
+          <w:rStyle w:val="hljs-number"/>
+          <w:rFonts w:ascii="Times New Roman" w:hAnsi="Times New Roman" w:cs="Times New Roman"/>
+        </w:rPr>
+        <w:t>50</w:t>
+      </w:r>
+      <w:r>
+        <w:rPr>
+          <w:rStyle w:val="HTMLCode"/>
+          <w:rFonts w:ascii="Times New Roman" w:hAnsi="Times New Roman" w:cs="Times New Roman"/>
+        </w:rPr>
+        <w:t xml:space="preserve">], </w:t>
+      </w:r>
+      <w:r>
+        <w:rPr>
+          <w:rStyle w:val="hljs-type"/>
+          <w:rFonts w:ascii="Times New Roman" w:hAnsi="Times New Roman" w:cs="Times New Roman"/>
+        </w:rPr>
+        <w:t>int</w:t>
+      </w:r>
+      <w:r>
+        <w:rPr>
+          <w:rStyle w:val="HTMLCode"/>
+          <w:rFonts w:ascii="Times New Roman" w:hAnsi="Times New Roman" w:cs="Times New Roman"/>
+        </w:rPr>
+        <w:t xml:space="preserve"> *count);</w:t>
+      </w:r>
+    </w:p>
+    <w:p>
+      <w:pPr>
+        <w:pStyle w:val="NormalWeb"/>
+      </w:pPr>
+      <w:r>
+        <w:rPr>
+          <w:rStyle w:val="Strong"/>
+        </w:rPr>
+        <w:t>Parameters:</w:t>
+      </w:r>
+    </w:p>
+    <w:p>
+      <w:pPr>
+        <w:pStyle w:val="NormalWeb"/>
+        <w:numPr>
+          <w:ilvl w:val="0"/>
+          <w:numId w:val="9"/>
+        </w:numPr>
+      </w:pPr>
+      <w:r>
+        <w:rPr>
+          <w:rStyle w:val="HTMLCode"/>
+          <w:rFonts w:ascii="Times New Roman" w:hAnsi="Times New Roman" w:cs="Times New Roman"/>
+        </w:rPr>
+        <w:t>cities[][50]</w:t>
+      </w:r>
+      <w:r>
+        <w:t xml:space="preserve"> – A 2D character array containing the city names.</w:t>
+      </w:r>
+    </w:p>
+    <w:p>
+      <w:pPr>
+        <w:pStyle w:val="NormalWeb"/>
+        <w:numPr>
+          <w:ilvl w:val="0"/>
+          <w:numId w:val="9"/>
+        </w:numPr>
+      </w:pPr>
+      <w:r>
+        <w:rPr>
+          <w:rStyle w:val="HTMLCode"/>
+          <w:rFonts w:ascii="Times New Roman" w:hAnsi="Times New Roman" w:cs="Times New Roman"/>
+        </w:rPr>
+        <w:t>*count</w:t>
+      </w:r>
+      <w:r>
+        <w:t xml:space="preserve"> – A pointer to the current number of cities in the list.</w:t>
+      </w:r>
+    </w:p>
+    <w:p>
+      <w:pPr>
+        <w:pStyle w:val="NormalWeb"/>
+      </w:pPr>
+      <w:r>
+        <w:rPr>
+          <w:rStyle w:val="Strong"/>
+        </w:rPr>
+        <w:t>How It Works:</w:t>
+      </w:r>
+    </w:p>
+    <w:p>
+      <w:pPr>
+        <w:pStyle w:val="NormalWeb"/>
+        <w:numPr>
+          <w:ilvl w:val="0"/>
+          <w:numId w:val="10"/>
+        </w:numPr>
+      </w:pPr>
+      <w:r>
+        <w:rPr>
+          <w:rStyle w:val="Strong"/>
+        </w:rPr>
+        <w:t>Check if list is empty</w:t>
+      </w:r>
+    </w:p>
+    <w:p>
+      <w:pPr>
+        <w:pStyle w:val="NormalWeb"/>
+        <w:numPr>
+          <w:ilvl w:val="1"/>
+          <w:numId w:val="10"/>
+        </w:numPr>
+      </w:pPr>
+      <w:r>
+        <w:t xml:space="preserve">If </w:t>
+      </w:r>
+      <w:r>
+        <w:rPr>
+          <w:rStyle w:val="HTMLCode"/>
+          <w:rFonts w:ascii="Times New Roman" w:hAnsi="Times New Roman" w:cs="Times New Roman"/>
+        </w:rPr>
+        <w:t>*count</w:t>
+      </w:r>
+      <w:r>
+        <w:t xml:space="preserve"> is 0, it displays: “No cities to remove.”</w:t>
+      </w:r>
+    </w:p>
+    <w:p>
+      <w:pPr>
+        <w:pStyle w:val="NormalWeb"/>
+        <w:numPr>
+          <w:ilvl w:val="0"/>
+          <w:numId w:val="10"/>
+        </w:numPr>
+      </w:pPr>
+      <w:r>
+        <w:rPr>
+          <w:rStyle w:val="Strong"/>
+        </w:rPr>
+        <w:t>Select city to remove</w:t>
+      </w:r>
+    </w:p>
+    <w:p>
+      <w:pPr>
+        <w:pStyle w:val="NormalWeb"/>
+        <w:numPr>
+          <w:ilvl w:val="1"/>
+          <w:numId w:val="10"/>
+        </w:numPr>
+      </w:pPr>
+      <w:r>
+        <w:t>Prompts the user to enter the city number.</w:t>
+      </w:r>
+    </w:p>
+    <w:p>
+      <w:pPr>
+        <w:pStyle w:val="NormalWeb"/>
+        <w:numPr>
+          <w:ilvl w:val="1"/>
+          <w:numId w:val="10"/>
+        </w:numPr>
+      </w:pPr>
+      <w:r>
+        <w:t xml:space="preserve">If the number is invalid (less than 1 or greater than </w:t>
+      </w:r>
+      <w:r>
+        <w:rPr>
+          <w:rStyle w:val="HTMLCode"/>
+          <w:rFonts w:ascii="Times New Roman" w:hAnsi="Times New Roman" w:cs="Times New Roman"/>
+        </w:rPr>
+        <w:t>*count</w:t>
+      </w:r>
+      <w:r>
+        <w:t>), it displays: “Invalid city number.”</w:t>
+      </w:r>
+    </w:p>
+    <w:p>
+      <w:pPr>
+        <w:pStyle w:val="NormalWeb"/>
+        <w:numPr>
+          <w:ilvl w:val="0"/>
+          <w:numId w:val="10"/>
+        </w:numPr>
+      </w:pPr>
+      <w:r>
+        <w:rPr>
+          <w:rStyle w:val="Strong"/>
+        </w:rPr>
+        <w:t>Remove city</w:t>
+      </w:r>
+    </w:p>
+    <w:p>
+      <w:pPr>
+        <w:pStyle w:val="NormalWeb"/>
+        <w:numPr>
+          <w:ilvl w:val="1"/>
+          <w:numId w:val="10"/>
+        </w:numPr>
+      </w:pPr>
+      <w:r>
+        <w:t>Shifts all cities after the selected city one position up in the array to fill the gap.</w:t>
+      </w:r>
+    </w:p>
+    <w:p>
+      <w:pPr>
+        <w:pStyle w:val="NormalWeb"/>
+        <w:numPr>
+          <w:ilvl w:val="1"/>
+          <w:numId w:val="10"/>
+        </w:numPr>
+      </w:pPr>
+      <w:r>
+        <w:t>Decrements the city count (</w:t>
+      </w:r>
+      <w:r>
+        <w:rPr>
+          <w:rStyle w:val="HTMLCode"/>
+          <w:rFonts w:ascii="Times New Roman" w:hAnsi="Times New Roman" w:cs="Times New Roman"/>
+        </w:rPr>
+        <w:t>(*count)--</w:t>
+      </w:r>
+      <w:r>
+        <w:t>).</w:t>
+      </w:r>
+    </w:p>
+    <w:p>
+      <w:pPr>
+        <w:pStyle w:val="NormalWeb"/>
+        <w:numPr>
+          <w:ilvl w:val="0"/>
+          <w:numId w:val="10"/>
+        </w:numPr>
+      </w:pPr>
+      <w:r>
+        <w:rPr>
+          <w:rStyle w:val="Strong"/>
+        </w:rPr>
+        <w:t>Confirmation</w:t>
+      </w:r>
+    </w:p>
+    <w:p>
+      <w:pPr>
+        <w:pStyle w:val="NormalWeb"/>
+        <w:numPr>
+          <w:ilvl w:val="1"/>
+          <w:numId w:val="10"/>
+        </w:numPr>
+      </w:pPr>
+      <w:r>
+        <w:rPr>
+          <w:noProof/>
+        </w:rPr>
+        <w:drawing>
+          <wp:anchor distT="0" distB="0" distL="114300" distR="114300" simplePos="0" relativeHeight="251660288" behindDoc="0" locked="0" layoutInCell="1" allowOverlap="1" wp14:anchorId="0A4AD4FE" wp14:editId="7EE8AC2D">
+            <wp:simplePos x="0" y="0"/>
+            <wp:positionH relativeFrom="margin">
+              <wp:posOffset>-92710</wp:posOffset>
+            </wp:positionH>
+            <wp:positionV relativeFrom="margin">
+              <wp:posOffset>5373370</wp:posOffset>
             </wp:positionV>
             <wp:extent cx="6645910" cy="4150995"/>
             <wp:effectExtent l="0" t="0" r="2540" b="1905"/>
@@ -2060,7 +2151,7 @@
                     <pic:cNvPicPr/>
                   </pic:nvPicPr>
                   <pic:blipFill>
-                    <a:blip r:embed="rId7" cstate="print">
+                    <a:blip r:embed="rId8" cstate="print">
                       <a:extLst>
                         <a:ext uri="{28A0092B-C50C-407E-A947-70E740481C1C}">
                           <a14:useLocalDpi xmlns:a14="http://schemas.microsoft.com/office/drawing/2010/main" val="0"/>
@@ -2086,404 +2177,6 @@
           </wp:anchor>
         </w:drawing>
       </w:r>
-    </w:p>
-    <w:p/>
-    <w:p>
-      <w:pPr>
-        <w:pStyle w:val="Heading3"/>
-      </w:pPr>
-      <w:r>
-        <w:rPr>
-          <w:rStyle w:val="Strong"/>
-          <w:b/>
-          <w:bCs/>
-        </w:rPr>
-        <w:t xml:space="preserve">Function: </w:t>
-      </w:r>
-      <w:proofErr w:type="spellStart"/>
-      <w:r>
-        <w:rPr>
-          <w:rStyle w:val="Strong"/>
-          <w:b/>
-          <w:bCs/>
-        </w:rPr>
-        <w:t>removeCity</w:t>
-      </w:r>
-      <w:proofErr w:type="spellEnd"/>
-    </w:p>
-    <w:p>
-      <w:pPr>
-        <w:pStyle w:val="NormalWeb"/>
-      </w:pPr>
-      <w:r>
-        <w:rPr>
-          <w:rStyle w:val="Strong"/>
-        </w:rPr>
-        <w:t>Purpose:</w:t>
-      </w:r>
-      <w:r>
-        <w:br/>
-        <w:t xml:space="preserve">The purpose of this function is to </w:t>
-      </w:r>
-      <w:r>
-        <w:rPr>
-          <w:rStyle w:val="Strong"/>
-        </w:rPr>
-        <w:t>remove an existing city from the city list</w:t>
-      </w:r>
-      <w:r>
-        <w:t xml:space="preserve"> and adjust the list accordingly.</w:t>
-      </w:r>
-    </w:p>
-    <w:p>
-      <w:pPr>
-        <w:pStyle w:val="NormalWeb"/>
-      </w:pPr>
-      <w:r>
-        <w:rPr>
-          <w:rStyle w:val="Strong"/>
-        </w:rPr>
-        <w:t>Prototype:</w:t>
-      </w:r>
-    </w:p>
-    <w:p>
-      <w:pPr>
-        <w:pStyle w:val="HTMLPreformatted"/>
-        <w:rPr>
-          <w:rStyle w:val="HTMLCode"/>
-        </w:rPr>
-      </w:pPr>
-      <w:r>
-        <w:rPr>
-          <w:rStyle w:val="hljs-type"/>
-        </w:rPr>
-        <w:t>void</w:t>
-      </w:r>
-      <w:r>
-        <w:rPr>
-          <w:rStyle w:val="HTMLCode"/>
-        </w:rPr>
-        <w:t xml:space="preserve"> </w:t>
-      </w:r>
-      <w:proofErr w:type="spellStart"/>
-      <w:r>
-        <w:rPr>
-          <w:rStyle w:val="hljs-title"/>
-        </w:rPr>
-        <w:t>removeCity</w:t>
-      </w:r>
-      <w:proofErr w:type="spellEnd"/>
-      <w:r>
-        <w:rPr>
-          <w:rStyle w:val="hljs-params"/>
-        </w:rPr>
-        <w:t>(</w:t>
-      </w:r>
-      <w:r>
-        <w:rPr>
-          <w:rStyle w:val="hljs-type"/>
-        </w:rPr>
-        <w:t>char</w:t>
-      </w:r>
-      <w:r>
-        <w:rPr>
-          <w:rStyle w:val="HTMLCode"/>
-        </w:rPr>
-        <w:t xml:space="preserve"> cities[][</w:t>
-      </w:r>
-      <w:r>
-        <w:rPr>
-          <w:rStyle w:val="hljs-number"/>
-        </w:rPr>
-        <w:t>50</w:t>
-      </w:r>
-      <w:r>
-        <w:rPr>
-          <w:rStyle w:val="HTMLCode"/>
-        </w:rPr>
-        <w:t xml:space="preserve">], </w:t>
-      </w:r>
-      <w:r>
-        <w:rPr>
-          <w:rStyle w:val="hljs-type"/>
-        </w:rPr>
-        <w:t>int</w:t>
-      </w:r>
-      <w:r>
-        <w:rPr>
-          <w:rStyle w:val="HTMLCode"/>
-        </w:rPr>
-        <w:t xml:space="preserve"> *count);</w:t>
-      </w:r>
-    </w:p>
-    <w:p>
-      <w:pPr>
-        <w:pStyle w:val="NormalWeb"/>
-      </w:pPr>
-      <w:r>
-        <w:rPr>
-          <w:rStyle w:val="Strong"/>
-        </w:rPr>
-        <w:t>Parameters:</w:t>
-      </w:r>
-    </w:p>
-    <w:p>
-      <w:pPr>
-        <w:pStyle w:val="NormalWeb"/>
-        <w:numPr>
-          <w:ilvl w:val="0"/>
-          <w:numId w:val="9"/>
-        </w:numPr>
-      </w:pPr>
-      <w:r>
-        <w:rPr>
-          <w:rStyle w:val="HTMLCode"/>
-        </w:rPr>
-        <w:t>cities[][50]</w:t>
-      </w:r>
-      <w:r>
-        <w:t xml:space="preserve"> – A 2D character array containing the city names.</w:t>
-      </w:r>
-    </w:p>
-    <w:p>
-      <w:pPr>
-        <w:pStyle w:val="NormalWeb"/>
-        <w:numPr>
-          <w:ilvl w:val="0"/>
-          <w:numId w:val="9"/>
-        </w:numPr>
-      </w:pPr>
-      <w:r>
-        <w:rPr>
-          <w:rStyle w:val="HTMLCode"/>
-        </w:rPr>
-        <w:lastRenderedPageBreak/>
-        <w:t>*count</w:t>
-      </w:r>
-      <w:r>
-        <w:t xml:space="preserve"> – A pointer to the current number of cities in the list.</w:t>
-      </w:r>
-    </w:p>
-    <w:p>
-      <w:pPr>
-        <w:pStyle w:val="NormalWeb"/>
-      </w:pPr>
-      <w:r>
-        <w:rPr>
-          <w:rStyle w:val="Strong"/>
-        </w:rPr>
-        <w:t>How It Works:</w:t>
-      </w:r>
-    </w:p>
-    <w:p>
-      <w:pPr>
-        <w:pStyle w:val="NormalWeb"/>
-        <w:numPr>
-          <w:ilvl w:val="0"/>
-          <w:numId w:val="10"/>
-        </w:numPr>
-      </w:pPr>
-      <w:r>
-        <w:rPr>
-          <w:rStyle w:val="Strong"/>
-        </w:rPr>
-        <w:t>Check if list is empty</w:t>
-      </w:r>
-    </w:p>
-    <w:p>
-      <w:pPr>
-        <w:pStyle w:val="NormalWeb"/>
-        <w:numPr>
-          <w:ilvl w:val="1"/>
-          <w:numId w:val="10"/>
-        </w:numPr>
-      </w:pPr>
-      <w:r>
-        <w:t xml:space="preserve">If </w:t>
-      </w:r>
-      <w:r>
-        <w:rPr>
-          <w:rStyle w:val="HTMLCode"/>
-        </w:rPr>
-        <w:t>*count</w:t>
-      </w:r>
-      <w:r>
-        <w:t xml:space="preserve"> is 0, it displays: “No cities to remove.”</w:t>
-      </w:r>
-    </w:p>
-    <w:p>
-      <w:pPr>
-        <w:pStyle w:val="NormalWeb"/>
-        <w:numPr>
-          <w:ilvl w:val="0"/>
-          <w:numId w:val="10"/>
-        </w:numPr>
-      </w:pPr>
-      <w:r>
-        <w:rPr>
-          <w:rStyle w:val="Strong"/>
-        </w:rPr>
-        <w:t>Select city to remove</w:t>
-      </w:r>
-    </w:p>
-    <w:p>
-      <w:pPr>
-        <w:pStyle w:val="NormalWeb"/>
-        <w:numPr>
-          <w:ilvl w:val="1"/>
-          <w:numId w:val="10"/>
-        </w:numPr>
-      </w:pPr>
-      <w:r>
-        <w:t>Prompts the user to enter the city number.</w:t>
-      </w:r>
-    </w:p>
-    <w:p>
-      <w:pPr>
-        <w:pStyle w:val="NormalWeb"/>
-        <w:numPr>
-          <w:ilvl w:val="1"/>
-          <w:numId w:val="10"/>
-        </w:numPr>
-      </w:pPr>
-      <w:r>
-        <w:t xml:space="preserve">If the number is invalid (less than 1 or greater than </w:t>
-      </w:r>
-      <w:r>
-        <w:rPr>
-          <w:rStyle w:val="HTMLCode"/>
-        </w:rPr>
-        <w:t>*count</w:t>
-      </w:r>
-      <w:r>
-        <w:t>), it displays: “Invalid city number.”</w:t>
-      </w:r>
-    </w:p>
-    <w:p>
-      <w:pPr>
-        <w:pStyle w:val="NormalWeb"/>
-        <w:numPr>
-          <w:ilvl w:val="0"/>
-          <w:numId w:val="10"/>
-        </w:numPr>
-      </w:pPr>
-      <w:r>
-        <w:rPr>
-          <w:rStyle w:val="Strong"/>
-        </w:rPr>
-        <w:t>Remove city</w:t>
-      </w:r>
-    </w:p>
-    <w:p>
-      <w:pPr>
-        <w:pStyle w:val="NormalWeb"/>
-        <w:numPr>
-          <w:ilvl w:val="1"/>
-          <w:numId w:val="10"/>
-        </w:numPr>
-      </w:pPr>
-      <w:r>
-        <w:t>Shifts all cities after the selected city one position up in the array to fill the gap.</w:t>
-      </w:r>
-    </w:p>
-    <w:p>
-      <w:pPr>
-        <w:pStyle w:val="NormalWeb"/>
-        <w:numPr>
-          <w:ilvl w:val="1"/>
-          <w:numId w:val="10"/>
-        </w:numPr>
-      </w:pPr>
-      <w:r>
-        <w:t>Decrements the city count (</w:t>
-      </w:r>
-      <w:r>
-        <w:rPr>
-          <w:rStyle w:val="HTMLCode"/>
-        </w:rPr>
-        <w:t>(*count)--</w:t>
-      </w:r>
-      <w:r>
-        <w:t>).</w:t>
-      </w:r>
-    </w:p>
-    <w:p>
-      <w:pPr>
-        <w:pStyle w:val="NormalWeb"/>
-        <w:numPr>
-          <w:ilvl w:val="0"/>
-          <w:numId w:val="10"/>
-        </w:numPr>
-      </w:pPr>
-      <w:r>
-        <w:rPr>
-          <w:rStyle w:val="Strong"/>
-        </w:rPr>
-        <w:t>Confirmation</w:t>
-      </w:r>
-    </w:p>
-    <w:p>
-      <w:pPr>
-        <w:pStyle w:val="NormalWeb"/>
-        <w:numPr>
-          <w:ilvl w:val="1"/>
-          <w:numId w:val="10"/>
-        </w:numPr>
-      </w:pPr>
-      <w:r>
-        <w:rPr>
-          <w:noProof/>
-        </w:rPr>
-        <w:drawing>
-          <wp:anchor distT="0" distB="0" distL="114300" distR="114300" simplePos="0" relativeHeight="251662336" behindDoc="0" locked="0" layoutInCell="1" allowOverlap="1" wp14:anchorId="3EDC9301" wp14:editId="763F4ACD">
-            <wp:simplePos x="0" y="0"/>
-            <wp:positionH relativeFrom="margin">
-              <wp:posOffset>105410</wp:posOffset>
-            </wp:positionH>
-            <wp:positionV relativeFrom="margin">
-              <wp:posOffset>2887980</wp:posOffset>
-            </wp:positionV>
-            <wp:extent cx="6645910" cy="4153535"/>
-            <wp:effectExtent l="0" t="0" r="2540" b="0"/>
-            <wp:wrapSquare wrapText="bothSides"/>
-            <wp:docPr id="1" name="Picture 1"/>
-            <wp:cNvGraphicFramePr>
-              <a:graphicFrameLocks xmlns:a="http://schemas.openxmlformats.org/drawingml/2006/main" noChangeAspect="1"/>
-            </wp:cNvGraphicFramePr>
-            <a:graphic xmlns:a="http://schemas.openxmlformats.org/drawingml/2006/main">
-              <a:graphicData uri="http://schemas.openxmlformats.org/drawingml/2006/picture">
-                <pic:pic xmlns:pic="http://schemas.openxmlformats.org/drawingml/2006/picture">
-                  <pic:nvPicPr>
-                    <pic:cNvPr id="1" name="Picture 1"/>
-                    <pic:cNvPicPr/>
-                  </pic:nvPicPr>
-                  <pic:blipFill>
-                    <a:blip r:embed="rId8" cstate="print">
-                      <a:extLst>
-                        <a:ext uri="{28A0092B-C50C-407E-A947-70E740481C1C}">
-                          <a14:useLocalDpi xmlns:a14="http://schemas.microsoft.com/office/drawing/2010/main" val="0"/>
-                        </a:ext>
-                      </a:extLst>
-                    </a:blip>
-                    <a:stretch>
-                      <a:fillRect/>
-                    </a:stretch>
-                  </pic:blipFill>
-                  <pic:spPr>
-                    <a:xfrm>
-                      <a:off x="0" y="0"/>
-                      <a:ext cx="6645910" cy="4153535"/>
-                    </a:xfrm>
-                    <a:prstGeom prst="rect">
-                      <a:avLst/>
-                    </a:prstGeom>
-                  </pic:spPr>
-                </pic:pic>
-              </a:graphicData>
-            </a:graphic>
-          </wp:anchor>
-        </w:drawing>
-      </w:r>
       <w:r>
         <w:t>Displays: “City removed successfully!”</w:t>
       </w:r>
@@ -2491,27 +2184,117 @@
     <w:p>
       <w:pPr>
         <w:rPr>
-          <w:rFonts w:hint="cs"/>
+          <w:rFonts w:ascii="Times New Roman" w:hAnsi="Times New Roman" w:cs="Times New Roman"/>
           <w:cs/>
           <w:lang w:bidi="si-LK"/>
         </w:rPr>
       </w:pPr>
     </w:p>
-    <w:p/>
-    <w:p/>
-    <w:p/>
-    <w:p/>
-    <w:p/>
-    <w:p/>
-    <w:p/>
-    <w:p/>
-    <w:p/>
-    <w:p/>
-    <w:p/>
-    <w:p/>
-    <w:p/>
-    <w:p/>
-    <w:p/>
+    <w:p>
+      <w:pPr>
+        <w:rPr>
+          <w:rFonts w:ascii="Times New Roman" w:hAnsi="Times New Roman" w:cs="Times New Roman"/>
+        </w:rPr>
+      </w:pPr>
+    </w:p>
+    <w:p>
+      <w:pPr>
+        <w:rPr>
+          <w:rFonts w:ascii="Times New Roman" w:hAnsi="Times New Roman" w:cs="Times New Roman"/>
+        </w:rPr>
+      </w:pPr>
+    </w:p>
+    <w:p>
+      <w:pPr>
+        <w:rPr>
+          <w:rFonts w:ascii="Times New Roman" w:hAnsi="Times New Roman" w:cs="Times New Roman"/>
+        </w:rPr>
+      </w:pPr>
+    </w:p>
+    <w:p>
+      <w:pPr>
+        <w:rPr>
+          <w:rFonts w:ascii="Times New Roman" w:hAnsi="Times New Roman" w:cs="Times New Roman"/>
+        </w:rPr>
+      </w:pPr>
+    </w:p>
+    <w:p>
+      <w:pPr>
+        <w:rPr>
+          <w:rFonts w:ascii="Times New Roman" w:hAnsi="Times New Roman" w:cs="Times New Roman"/>
+        </w:rPr>
+      </w:pPr>
+    </w:p>
+    <w:p>
+      <w:pPr>
+        <w:rPr>
+          <w:rFonts w:ascii="Times New Roman" w:hAnsi="Times New Roman" w:cs="Times New Roman"/>
+        </w:rPr>
+      </w:pPr>
+    </w:p>
+    <w:p>
+      <w:pPr>
+        <w:rPr>
+          <w:rFonts w:ascii="Times New Roman" w:hAnsi="Times New Roman" w:cs="Times New Roman"/>
+        </w:rPr>
+      </w:pPr>
+    </w:p>
+    <w:p>
+      <w:pPr>
+        <w:rPr>
+          <w:rFonts w:ascii="Times New Roman" w:hAnsi="Times New Roman" w:cs="Times New Roman"/>
+        </w:rPr>
+      </w:pPr>
+    </w:p>
+    <w:p>
+      <w:pPr>
+        <w:rPr>
+          <w:rFonts w:ascii="Times New Roman" w:hAnsi="Times New Roman" w:cs="Times New Roman"/>
+        </w:rPr>
+      </w:pPr>
+    </w:p>
+    <w:p>
+      <w:pPr>
+        <w:rPr>
+          <w:rFonts w:ascii="Times New Roman" w:hAnsi="Times New Roman" w:cs="Times New Roman"/>
+        </w:rPr>
+      </w:pPr>
+    </w:p>
+    <w:p>
+      <w:pPr>
+        <w:rPr>
+          <w:rFonts w:ascii="Times New Roman" w:hAnsi="Times New Roman" w:cs="Times New Roman"/>
+        </w:rPr>
+      </w:pPr>
+    </w:p>
+    <w:p>
+      <w:pPr>
+        <w:rPr>
+          <w:rFonts w:ascii="Times New Roman" w:hAnsi="Times New Roman" w:cs="Times New Roman"/>
+        </w:rPr>
+      </w:pPr>
+    </w:p>
+    <w:p>
+      <w:pPr>
+        <w:rPr>
+          <w:rFonts w:ascii="Times New Roman" w:hAnsi="Times New Roman" w:cs="Times New Roman"/>
+        </w:rPr>
+      </w:pPr>
+    </w:p>
+    <w:p>
+      <w:pPr>
+        <w:rPr>
+          <w:rFonts w:ascii="Times New Roman" w:hAnsi="Times New Roman" w:cs="Times New Roman"/>
+        </w:rPr>
+      </w:pPr>
+    </w:p>
+    <w:p>
+      <w:pPr>
+        <w:rPr>
+          <w:rFonts w:ascii="Times New Roman" w:hAnsi="Times New Roman" w:cs="Times New Roman"/>
+        </w:rPr>
+      </w:pPr>
+    </w:p>
     <w:sectPr>
       <w:pgSz w:w="11906" w:h="16838" w:code="9"/>
       <w:pgMar w:top="720" w:right="720" w:bottom="720" w:left="720" w:header="720" w:footer="720" w:gutter="0"/>

</xml_diff>

<commit_message>
Calculate cost function implemented in Vehicle Management.c
</commit_message>
<xml_diff>
--- a/AS20240505-Report.docx
+++ b/AS20240505-Report.docx
@@ -3384,7 +3384,7 @@
           <w:noProof/>
         </w:rPr>
         <w:drawing>
-          <wp:anchor distT="0" distB="0" distL="114300" distR="114300" simplePos="0" relativeHeight="251664384" behindDoc="0" locked="0" layoutInCell="1" allowOverlap="1" wp14:anchorId="4C8CA34F" wp14:editId="2AC8C4AF">
+          <wp:anchor distT="0" distB="0" distL="114300" distR="114300" simplePos="0" relativeHeight="251664384" behindDoc="0" locked="0" layoutInCell="1" allowOverlap="1" wp14:anchorId="4C8CA34F" wp14:editId="6730BAFF">
             <wp:simplePos x="0" y="0"/>
             <wp:positionH relativeFrom="margin">
               <wp:posOffset>-1270</wp:posOffset>
@@ -3477,10 +3477,1400 @@
     </w:p>
     <w:p>
       <w:pPr>
+        <w:spacing w:before="100" w:beforeAutospacing="1" w:after="100" w:afterAutospacing="1" w:line="240" w:lineRule="auto"/>
+        <w:outlineLvl w:val="2"/>
+        <w:rPr>
+          <w:rFonts w:ascii="Times New Roman" w:eastAsia="Times New Roman" w:hAnsi="Times New Roman" w:cs="Times New Roman"/>
+          <w:b/>
+          <w:bCs/>
+          <w:sz w:val="27"/>
+          <w:szCs w:val="27"/>
+          <w:lang w:bidi="si-LK"/>
+        </w:rPr>
+      </w:pPr>
+      <w:r>
+        <w:rPr>
+          <w:rFonts w:ascii="Times New Roman" w:eastAsia="Times New Roman" w:hAnsi="Times New Roman" w:cs="Times New Roman"/>
+          <w:b/>
+          <w:bCs/>
+          <w:sz w:val="27"/>
+          <w:szCs w:val="27"/>
+          <w:lang w:bidi="si-LK"/>
+        </w:rPr>
+        <w:t xml:space="preserve">Function: </w:t>
+      </w:r>
+      <w:proofErr w:type="spellStart"/>
+      <w:r>
+        <w:rPr>
+          <w:rFonts w:ascii="Times New Roman" w:eastAsia="Times New Roman" w:hAnsi="Times New Roman" w:cs="Times New Roman"/>
+          <w:b/>
+          <w:bCs/>
+          <w:sz w:val="27"/>
+          <w:szCs w:val="27"/>
+          <w:lang w:bidi="si-LK"/>
+        </w:rPr>
+        <w:t>displayVehicles</w:t>
+      </w:r>
+      <w:proofErr w:type="spellEnd"/>
+    </w:p>
+    <w:p>
+      <w:pPr>
+        <w:spacing w:before="100" w:beforeAutospacing="1" w:after="100" w:afterAutospacing="1" w:line="240" w:lineRule="auto"/>
+        <w:rPr>
+          <w:rFonts w:ascii="Times New Roman" w:eastAsia="Times New Roman" w:hAnsi="Times New Roman" w:cs="Times New Roman"/>
+          <w:sz w:val="24"/>
+          <w:szCs w:val="24"/>
+          <w:lang w:bidi="si-LK"/>
+        </w:rPr>
+      </w:pPr>
+      <w:r>
+        <w:rPr>
+          <w:rFonts w:ascii="Times New Roman" w:eastAsia="Times New Roman" w:hAnsi="Times New Roman" w:cs="Times New Roman"/>
+          <w:b/>
+          <w:bCs/>
+          <w:sz w:val="24"/>
+          <w:szCs w:val="24"/>
+          <w:lang w:bidi="si-LK"/>
+        </w:rPr>
+        <w:t>Purpose:</w:t>
+      </w:r>
+      <w:r>
+        <w:rPr>
+          <w:rFonts w:ascii="Times New Roman" w:eastAsia="Times New Roman" w:hAnsi="Times New Roman" w:cs="Times New Roman"/>
+          <w:sz w:val="24"/>
+          <w:szCs w:val="24"/>
+          <w:lang w:bidi="si-LK"/>
+        </w:rPr>
+        <w:br/>
+        <w:t>This function displays a formatted list of all available vehicles along with their specifications, such as capacity, rate per kilometer, average speed, and fuel efficiency.</w:t>
+      </w:r>
+    </w:p>
+    <w:p>
+      <w:pPr>
+        <w:spacing w:before="100" w:beforeAutospacing="1" w:after="100" w:afterAutospacing="1" w:line="240" w:lineRule="auto"/>
+        <w:rPr>
+          <w:rFonts w:ascii="Times New Roman" w:eastAsia="Times New Roman" w:hAnsi="Times New Roman" w:cs="Times New Roman"/>
+          <w:sz w:val="24"/>
+          <w:szCs w:val="24"/>
+          <w:lang w:bidi="si-LK"/>
+        </w:rPr>
+      </w:pPr>
+      <w:r>
+        <w:rPr>
+          <w:rFonts w:ascii="Times New Roman" w:eastAsia="Times New Roman" w:hAnsi="Times New Roman" w:cs="Times New Roman"/>
+          <w:b/>
+          <w:bCs/>
+          <w:sz w:val="24"/>
+          <w:szCs w:val="24"/>
+          <w:lang w:bidi="si-LK"/>
+        </w:rPr>
+        <w:t>Prototype:</w:t>
+      </w:r>
+    </w:p>
+    <w:p>
+      <w:pPr>
+        <w:tabs>
+          <w:tab w:val="left" w:pos="916"/>
+          <w:tab w:val="left" w:pos="1832"/>
+          <w:tab w:val="left" w:pos="2748"/>
+          <w:tab w:val="left" w:pos="3664"/>
+          <w:tab w:val="left" w:pos="4580"/>
+          <w:tab w:val="left" w:pos="5496"/>
+          <w:tab w:val="left" w:pos="6412"/>
+          <w:tab w:val="left" w:pos="7328"/>
+          <w:tab w:val="left" w:pos="8244"/>
+          <w:tab w:val="left" w:pos="9160"/>
+          <w:tab w:val="left" w:pos="10076"/>
+          <w:tab w:val="left" w:pos="10992"/>
+          <w:tab w:val="left" w:pos="11908"/>
+          <w:tab w:val="left" w:pos="12824"/>
+          <w:tab w:val="left" w:pos="13740"/>
+          <w:tab w:val="left" w:pos="14656"/>
+        </w:tabs>
+        <w:spacing w:after="0" w:line="240" w:lineRule="auto"/>
+        <w:rPr>
+          <w:rFonts w:ascii="Courier New" w:eastAsia="Times New Roman" w:hAnsi="Courier New" w:cs="Courier New"/>
+          <w:sz w:val="20"/>
+          <w:szCs w:val="20"/>
+          <w:lang w:bidi="si-LK"/>
+        </w:rPr>
+      </w:pPr>
+      <w:r>
+        <w:rPr>
+          <w:rFonts w:ascii="Courier New" w:eastAsia="Times New Roman" w:hAnsi="Courier New" w:cs="Courier New"/>
+          <w:sz w:val="20"/>
+          <w:szCs w:val="20"/>
+          <w:lang w:bidi="si-LK"/>
+        </w:rPr>
+        <w:t xml:space="preserve">void </w:t>
+      </w:r>
+      <w:proofErr w:type="spellStart"/>
+      <w:r>
+        <w:rPr>
+          <w:rFonts w:ascii="Courier New" w:eastAsia="Times New Roman" w:hAnsi="Courier New" w:cs="Courier New"/>
+          <w:sz w:val="20"/>
+          <w:szCs w:val="20"/>
+          <w:lang w:bidi="si-LK"/>
+        </w:rPr>
+        <w:t>displayVehicles</w:t>
+      </w:r>
+      <w:proofErr w:type="spellEnd"/>
+      <w:r>
+        <w:rPr>
+          <w:rFonts w:ascii="Courier New" w:eastAsia="Times New Roman" w:hAnsi="Courier New" w:cs="Courier New"/>
+          <w:sz w:val="20"/>
+          <w:szCs w:val="20"/>
+          <w:lang w:bidi="si-LK"/>
+        </w:rPr>
+        <w:t xml:space="preserve">(char vehicles[][20], int capacity[], int </w:t>
+      </w:r>
+      <w:proofErr w:type="spellStart"/>
+      <w:r>
+        <w:rPr>
+          <w:rFonts w:ascii="Courier New" w:eastAsia="Times New Roman" w:hAnsi="Courier New" w:cs="Courier New"/>
+          <w:sz w:val="20"/>
+          <w:szCs w:val="20"/>
+          <w:lang w:bidi="si-LK"/>
+        </w:rPr>
+        <w:t>ratePerKm</w:t>
+      </w:r>
+      <w:proofErr w:type="spellEnd"/>
+      <w:r>
+        <w:rPr>
+          <w:rFonts w:ascii="Courier New" w:eastAsia="Times New Roman" w:hAnsi="Courier New" w:cs="Courier New"/>
+          <w:sz w:val="20"/>
+          <w:szCs w:val="20"/>
+          <w:lang w:bidi="si-LK"/>
+        </w:rPr>
+        <w:t xml:space="preserve">[], int </w:t>
+      </w:r>
+      <w:proofErr w:type="spellStart"/>
+      <w:r>
+        <w:rPr>
+          <w:rFonts w:ascii="Courier New" w:eastAsia="Times New Roman" w:hAnsi="Courier New" w:cs="Courier New"/>
+          <w:sz w:val="20"/>
+          <w:szCs w:val="20"/>
+          <w:lang w:bidi="si-LK"/>
+        </w:rPr>
+        <w:t>avgSpeed</w:t>
+      </w:r>
+      <w:proofErr w:type="spellEnd"/>
+      <w:r>
+        <w:rPr>
+          <w:rFonts w:ascii="Courier New" w:eastAsia="Times New Roman" w:hAnsi="Courier New" w:cs="Courier New"/>
+          <w:sz w:val="20"/>
+          <w:szCs w:val="20"/>
+          <w:lang w:bidi="si-LK"/>
+        </w:rPr>
+        <w:t xml:space="preserve">[], int </w:t>
+      </w:r>
+      <w:proofErr w:type="spellStart"/>
+      <w:r>
+        <w:rPr>
+          <w:rFonts w:ascii="Courier New" w:eastAsia="Times New Roman" w:hAnsi="Courier New" w:cs="Courier New"/>
+          <w:sz w:val="20"/>
+          <w:szCs w:val="20"/>
+          <w:lang w:bidi="si-LK"/>
+        </w:rPr>
+        <w:t>fuelEfficiency</w:t>
+      </w:r>
+      <w:proofErr w:type="spellEnd"/>
+      <w:r>
+        <w:rPr>
+          <w:rFonts w:ascii="Courier New" w:eastAsia="Times New Roman" w:hAnsi="Courier New" w:cs="Courier New"/>
+          <w:sz w:val="20"/>
+          <w:szCs w:val="20"/>
+          <w:lang w:bidi="si-LK"/>
+        </w:rPr>
+        <w:t>[], int size);</w:t>
+      </w:r>
+    </w:p>
+    <w:p>
+      <w:pPr>
+        <w:spacing w:before="100" w:beforeAutospacing="1" w:after="100" w:afterAutospacing="1" w:line="240" w:lineRule="auto"/>
+        <w:rPr>
+          <w:rFonts w:ascii="Times New Roman" w:eastAsia="Times New Roman" w:hAnsi="Times New Roman" w:cs="Times New Roman"/>
+          <w:sz w:val="24"/>
+          <w:szCs w:val="24"/>
+          <w:lang w:bidi="si-LK"/>
+        </w:rPr>
+      </w:pPr>
+      <w:r>
+        <w:rPr>
+          <w:rFonts w:ascii="Times New Roman" w:eastAsia="Times New Roman" w:hAnsi="Times New Roman" w:cs="Times New Roman"/>
+          <w:b/>
+          <w:bCs/>
+          <w:sz w:val="24"/>
+          <w:szCs w:val="24"/>
+          <w:lang w:bidi="si-LK"/>
+        </w:rPr>
+        <w:t>Parameters:</w:t>
+      </w:r>
+    </w:p>
+    <w:p>
+      <w:pPr>
+        <w:numPr>
+          <w:ilvl w:val="0"/>
+          <w:numId w:val="17"/>
+        </w:numPr>
+        <w:spacing w:before="100" w:beforeAutospacing="1" w:after="100" w:afterAutospacing="1" w:line="240" w:lineRule="auto"/>
+        <w:rPr>
+          <w:rFonts w:ascii="Times New Roman" w:eastAsia="Times New Roman" w:hAnsi="Times New Roman" w:cs="Times New Roman"/>
+          <w:sz w:val="24"/>
+          <w:szCs w:val="24"/>
+          <w:lang w:bidi="si-LK"/>
+        </w:rPr>
+      </w:pPr>
+      <w:r>
+        <w:rPr>
+          <w:rFonts w:ascii="Courier New" w:eastAsia="Times New Roman" w:hAnsi="Courier New" w:cs="Courier New"/>
+          <w:sz w:val="20"/>
+          <w:szCs w:val="20"/>
+          <w:lang w:bidi="si-LK"/>
+        </w:rPr>
+        <w:t>vehicles[][20]</w:t>
+      </w:r>
+      <w:r>
+        <w:rPr>
+          <w:rFonts w:ascii="Times New Roman" w:eastAsia="Times New Roman" w:hAnsi="Times New Roman" w:cs="Times New Roman"/>
+          <w:sz w:val="24"/>
+          <w:szCs w:val="24"/>
+          <w:lang w:bidi="si-LK"/>
+        </w:rPr>
+        <w:t xml:space="preserve"> – A 2D character array storing vehicle type names (e.g., Van, Truck, Lorry).</w:t>
+      </w:r>
+    </w:p>
+    <w:p>
+      <w:pPr>
+        <w:numPr>
+          <w:ilvl w:val="0"/>
+          <w:numId w:val="17"/>
+        </w:numPr>
+        <w:spacing w:before="100" w:beforeAutospacing="1" w:after="100" w:afterAutospacing="1" w:line="240" w:lineRule="auto"/>
+        <w:rPr>
+          <w:rFonts w:ascii="Times New Roman" w:eastAsia="Times New Roman" w:hAnsi="Times New Roman" w:cs="Times New Roman"/>
+          <w:sz w:val="24"/>
+          <w:szCs w:val="24"/>
+          <w:lang w:bidi="si-LK"/>
+        </w:rPr>
+      </w:pPr>
+      <w:r>
+        <w:rPr>
+          <w:rFonts w:ascii="Courier New" w:eastAsia="Times New Roman" w:hAnsi="Courier New" w:cs="Courier New"/>
+          <w:sz w:val="20"/>
+          <w:szCs w:val="20"/>
+          <w:lang w:bidi="si-LK"/>
+        </w:rPr>
+        <w:t>capacity[]</w:t>
+      </w:r>
+      <w:r>
+        <w:rPr>
+          <w:rFonts w:ascii="Times New Roman" w:eastAsia="Times New Roman" w:hAnsi="Times New Roman" w:cs="Times New Roman"/>
+          <w:sz w:val="24"/>
+          <w:szCs w:val="24"/>
+          <w:lang w:bidi="si-LK"/>
+        </w:rPr>
+        <w:t xml:space="preserve"> – An array holding the load capacity of each vehicle in kilograms.</w:t>
+      </w:r>
+    </w:p>
+    <w:p>
+      <w:pPr>
+        <w:numPr>
+          <w:ilvl w:val="0"/>
+          <w:numId w:val="17"/>
+        </w:numPr>
+        <w:spacing w:before="100" w:beforeAutospacing="1" w:after="100" w:afterAutospacing="1" w:line="240" w:lineRule="auto"/>
+        <w:rPr>
+          <w:rFonts w:ascii="Times New Roman" w:eastAsia="Times New Roman" w:hAnsi="Times New Roman" w:cs="Times New Roman"/>
+          <w:sz w:val="24"/>
+          <w:szCs w:val="24"/>
+          <w:lang w:bidi="si-LK"/>
+        </w:rPr>
+      </w:pPr>
+      <w:proofErr w:type="spellStart"/>
+      <w:r>
+        <w:rPr>
+          <w:rFonts w:ascii="Courier New" w:eastAsia="Times New Roman" w:hAnsi="Courier New" w:cs="Courier New"/>
+          <w:sz w:val="20"/>
+          <w:szCs w:val="20"/>
+          <w:lang w:bidi="si-LK"/>
+        </w:rPr>
+        <w:t>ratePerKm</w:t>
+      </w:r>
+      <w:proofErr w:type="spellEnd"/>
+      <w:r>
+        <w:rPr>
+          <w:rFonts w:ascii="Courier New" w:eastAsia="Times New Roman" w:hAnsi="Courier New" w:cs="Courier New"/>
+          <w:sz w:val="20"/>
+          <w:szCs w:val="20"/>
+          <w:lang w:bidi="si-LK"/>
+        </w:rPr>
+        <w:t>[]</w:t>
+      </w:r>
+      <w:r>
+        <w:rPr>
+          <w:rFonts w:ascii="Times New Roman" w:eastAsia="Times New Roman" w:hAnsi="Times New Roman" w:cs="Times New Roman"/>
+          <w:sz w:val="24"/>
+          <w:szCs w:val="24"/>
+          <w:lang w:bidi="si-LK"/>
+        </w:rPr>
+        <w:t xml:space="preserve"> – An array storing the rate per kilometer in LKR.</w:t>
+      </w:r>
+    </w:p>
+    <w:p>
+      <w:pPr>
+        <w:numPr>
+          <w:ilvl w:val="0"/>
+          <w:numId w:val="17"/>
+        </w:numPr>
+        <w:spacing w:before="100" w:beforeAutospacing="1" w:after="100" w:afterAutospacing="1" w:line="240" w:lineRule="auto"/>
+        <w:rPr>
+          <w:rFonts w:ascii="Times New Roman" w:eastAsia="Times New Roman" w:hAnsi="Times New Roman" w:cs="Times New Roman"/>
+          <w:sz w:val="24"/>
+          <w:szCs w:val="24"/>
+          <w:lang w:bidi="si-LK"/>
+        </w:rPr>
+      </w:pPr>
+      <w:proofErr w:type="spellStart"/>
+      <w:r>
+        <w:rPr>
+          <w:rFonts w:ascii="Courier New" w:eastAsia="Times New Roman" w:hAnsi="Courier New" w:cs="Courier New"/>
+          <w:sz w:val="20"/>
+          <w:szCs w:val="20"/>
+          <w:lang w:bidi="si-LK"/>
+        </w:rPr>
+        <w:t>avgSpeed</w:t>
+      </w:r>
+      <w:proofErr w:type="spellEnd"/>
+      <w:r>
+        <w:rPr>
+          <w:rFonts w:ascii="Courier New" w:eastAsia="Times New Roman" w:hAnsi="Courier New" w:cs="Courier New"/>
+          <w:sz w:val="20"/>
+          <w:szCs w:val="20"/>
+          <w:lang w:bidi="si-LK"/>
+        </w:rPr>
+        <w:t>[]</w:t>
+      </w:r>
+      <w:r>
+        <w:rPr>
+          <w:rFonts w:ascii="Times New Roman" w:eastAsia="Times New Roman" w:hAnsi="Times New Roman" w:cs="Times New Roman"/>
+          <w:sz w:val="24"/>
+          <w:szCs w:val="24"/>
+          <w:lang w:bidi="si-LK"/>
+        </w:rPr>
+        <w:t xml:space="preserve"> – An array representing the average speed of each vehicle.</w:t>
+      </w:r>
+    </w:p>
+    <w:p>
+      <w:pPr>
+        <w:numPr>
+          <w:ilvl w:val="0"/>
+          <w:numId w:val="17"/>
+        </w:numPr>
+        <w:spacing w:before="100" w:beforeAutospacing="1" w:after="100" w:afterAutospacing="1" w:line="240" w:lineRule="auto"/>
+        <w:rPr>
+          <w:rFonts w:ascii="Times New Roman" w:eastAsia="Times New Roman" w:hAnsi="Times New Roman" w:cs="Times New Roman"/>
+          <w:sz w:val="24"/>
+          <w:szCs w:val="24"/>
+          <w:lang w:bidi="si-LK"/>
+        </w:rPr>
+      </w:pPr>
+      <w:proofErr w:type="spellStart"/>
+      <w:r>
+        <w:rPr>
+          <w:rFonts w:ascii="Courier New" w:eastAsia="Times New Roman" w:hAnsi="Courier New" w:cs="Courier New"/>
+          <w:sz w:val="20"/>
+          <w:szCs w:val="20"/>
+          <w:lang w:bidi="si-LK"/>
+        </w:rPr>
+        <w:t>fuelEfficiency</w:t>
+      </w:r>
+      <w:proofErr w:type="spellEnd"/>
+      <w:r>
+        <w:rPr>
+          <w:rFonts w:ascii="Courier New" w:eastAsia="Times New Roman" w:hAnsi="Courier New" w:cs="Courier New"/>
+          <w:sz w:val="20"/>
+          <w:szCs w:val="20"/>
+          <w:lang w:bidi="si-LK"/>
+        </w:rPr>
+        <w:t>[]</w:t>
+      </w:r>
+      <w:r>
+        <w:rPr>
+          <w:rFonts w:ascii="Times New Roman" w:eastAsia="Times New Roman" w:hAnsi="Times New Roman" w:cs="Times New Roman"/>
+          <w:sz w:val="24"/>
+          <w:szCs w:val="24"/>
+          <w:lang w:bidi="si-LK"/>
+        </w:rPr>
+        <w:t xml:space="preserve"> – An array for the fuel efficiency (in km/l).</w:t>
+      </w:r>
+    </w:p>
+    <w:p>
+      <w:pPr>
+        <w:numPr>
+          <w:ilvl w:val="0"/>
+          <w:numId w:val="17"/>
+        </w:numPr>
+        <w:spacing w:before="100" w:beforeAutospacing="1" w:after="100" w:afterAutospacing="1" w:line="240" w:lineRule="auto"/>
+        <w:rPr>
+          <w:rFonts w:ascii="Times New Roman" w:eastAsia="Times New Roman" w:hAnsi="Times New Roman" w:cs="Times New Roman"/>
+          <w:sz w:val="24"/>
+          <w:szCs w:val="24"/>
+          <w:lang w:bidi="si-LK"/>
+        </w:rPr>
+      </w:pPr>
+      <w:r>
+        <w:rPr>
+          <w:rFonts w:ascii="Courier New" w:eastAsia="Times New Roman" w:hAnsi="Courier New" w:cs="Courier New"/>
+          <w:sz w:val="20"/>
+          <w:szCs w:val="20"/>
+          <w:lang w:bidi="si-LK"/>
+        </w:rPr>
+        <w:lastRenderedPageBreak/>
+        <w:t>size</w:t>
+      </w:r>
+      <w:r>
+        <w:rPr>
+          <w:rFonts w:ascii="Times New Roman" w:eastAsia="Times New Roman" w:hAnsi="Times New Roman" w:cs="Times New Roman"/>
+          <w:sz w:val="24"/>
+          <w:szCs w:val="24"/>
+          <w:lang w:bidi="si-LK"/>
+        </w:rPr>
+        <w:t xml:space="preserve"> – The total number of vehicle types available.</w:t>
+      </w:r>
+    </w:p>
+    <w:p>
+      <w:pPr>
+        <w:spacing w:before="100" w:beforeAutospacing="1" w:after="100" w:afterAutospacing="1" w:line="240" w:lineRule="auto"/>
+        <w:rPr>
+          <w:rFonts w:ascii="Times New Roman" w:eastAsia="Times New Roman" w:hAnsi="Times New Roman" w:cs="Times New Roman"/>
+          <w:sz w:val="24"/>
+          <w:szCs w:val="24"/>
+          <w:lang w:bidi="si-LK"/>
+        </w:rPr>
+      </w:pPr>
+      <w:r>
+        <w:rPr>
+          <w:rFonts w:ascii="Times New Roman" w:eastAsia="Times New Roman" w:hAnsi="Times New Roman" w:cs="Times New Roman"/>
+          <w:b/>
+          <w:bCs/>
+          <w:sz w:val="24"/>
+          <w:szCs w:val="24"/>
+          <w:lang w:bidi="si-LK"/>
+        </w:rPr>
+        <w:t>How It Works:</w:t>
+      </w:r>
+    </w:p>
+    <w:p>
+      <w:pPr>
+        <w:numPr>
+          <w:ilvl w:val="0"/>
+          <w:numId w:val="18"/>
+        </w:numPr>
+        <w:spacing w:before="100" w:beforeAutospacing="1" w:after="100" w:afterAutospacing="1" w:line="240" w:lineRule="auto"/>
+        <w:rPr>
+          <w:rFonts w:ascii="Times New Roman" w:eastAsia="Times New Roman" w:hAnsi="Times New Roman" w:cs="Times New Roman"/>
+          <w:sz w:val="24"/>
+          <w:szCs w:val="24"/>
+          <w:lang w:bidi="si-LK"/>
+        </w:rPr>
+      </w:pPr>
+      <w:r>
+        <w:rPr>
+          <w:rFonts w:ascii="Times New Roman" w:eastAsia="Times New Roman" w:hAnsi="Times New Roman" w:cs="Times New Roman"/>
+          <w:sz w:val="24"/>
+          <w:szCs w:val="24"/>
+          <w:lang w:bidi="si-LK"/>
+        </w:rPr>
+        <w:t>Prints the table header with column titles for all vehicle attributes.</w:t>
+      </w:r>
+    </w:p>
+    <w:p>
+      <w:pPr>
+        <w:numPr>
+          <w:ilvl w:val="0"/>
+          <w:numId w:val="18"/>
+        </w:numPr>
+        <w:spacing w:before="100" w:beforeAutospacing="1" w:after="100" w:afterAutospacing="1" w:line="240" w:lineRule="auto"/>
+        <w:rPr>
+          <w:rFonts w:ascii="Times New Roman" w:eastAsia="Times New Roman" w:hAnsi="Times New Roman" w:cs="Times New Roman"/>
+          <w:sz w:val="24"/>
+          <w:szCs w:val="24"/>
+          <w:lang w:bidi="si-LK"/>
+        </w:rPr>
+      </w:pPr>
+      <w:r>
+        <w:rPr>
+          <w:rFonts w:ascii="Times New Roman" w:eastAsia="Times New Roman" w:hAnsi="Times New Roman" w:cs="Times New Roman"/>
+          <w:sz w:val="24"/>
+          <w:szCs w:val="24"/>
+          <w:lang w:bidi="si-LK"/>
+        </w:rPr>
+        <w:t>Loops through each vehicle type and displays all details in a structured table format.</w:t>
+      </w:r>
+    </w:p>
+    <w:p>
+      <w:pPr>
+        <w:numPr>
+          <w:ilvl w:val="0"/>
+          <w:numId w:val="18"/>
+        </w:numPr>
+        <w:spacing w:before="100" w:beforeAutospacing="1" w:after="100" w:afterAutospacing="1" w:line="240" w:lineRule="auto"/>
+        <w:rPr>
+          <w:rFonts w:ascii="Times New Roman" w:eastAsia="Times New Roman" w:hAnsi="Times New Roman" w:cs="Times New Roman"/>
+          <w:sz w:val="24"/>
+          <w:szCs w:val="24"/>
+          <w:lang w:bidi="si-LK"/>
+        </w:rPr>
+      </w:pPr>
+      <w:r>
+        <w:rPr>
+          <w:rFonts w:ascii="Times New Roman" w:eastAsia="Times New Roman" w:hAnsi="Times New Roman" w:cs="Times New Roman"/>
+          <w:sz w:val="24"/>
+          <w:szCs w:val="24"/>
+          <w:lang w:bidi="si-LK"/>
+        </w:rPr>
+        <w:t>Allows users to easily compare vehicle performance and pricing.</w:t>
+      </w:r>
+    </w:p>
+    <w:p>
+      <w:pPr>
+        <w:spacing w:before="100" w:beforeAutospacing="1" w:after="100" w:afterAutospacing="1" w:line="240" w:lineRule="auto"/>
+        <w:rPr>
+          <w:rFonts w:ascii="Times New Roman" w:eastAsia="Times New Roman" w:hAnsi="Times New Roman" w:cs="Times New Roman"/>
+          <w:sz w:val="24"/>
+          <w:szCs w:val="24"/>
+          <w:lang w:bidi="si-LK"/>
+        </w:rPr>
+      </w:pPr>
+      <w:r>
+        <w:rPr>
+          <w:rFonts w:ascii="Times New Roman" w:eastAsia="Times New Roman" w:hAnsi="Times New Roman" w:cs="Times New Roman"/>
+          <w:b/>
+          <w:bCs/>
+          <w:sz w:val="24"/>
+          <w:szCs w:val="24"/>
+          <w:lang w:bidi="si-LK"/>
+        </w:rPr>
+        <w:t>Example Output:</w:t>
+      </w:r>
+    </w:p>
+    <w:p>
+      <w:pPr>
+        <w:tabs>
+          <w:tab w:val="left" w:pos="916"/>
+          <w:tab w:val="left" w:pos="1832"/>
+          <w:tab w:val="left" w:pos="2748"/>
+          <w:tab w:val="left" w:pos="3664"/>
+          <w:tab w:val="left" w:pos="4580"/>
+          <w:tab w:val="left" w:pos="5496"/>
+          <w:tab w:val="left" w:pos="6412"/>
+          <w:tab w:val="left" w:pos="7328"/>
+          <w:tab w:val="left" w:pos="8244"/>
+          <w:tab w:val="left" w:pos="9160"/>
+          <w:tab w:val="left" w:pos="10076"/>
+          <w:tab w:val="left" w:pos="10992"/>
+          <w:tab w:val="left" w:pos="11908"/>
+          <w:tab w:val="left" w:pos="12824"/>
+          <w:tab w:val="left" w:pos="13740"/>
+          <w:tab w:val="left" w:pos="14656"/>
+        </w:tabs>
+        <w:spacing w:after="0" w:line="240" w:lineRule="auto"/>
+        <w:rPr>
+          <w:rFonts w:ascii="Courier New" w:eastAsia="Times New Roman" w:hAnsi="Courier New" w:cs="Courier New"/>
+          <w:sz w:val="20"/>
+          <w:szCs w:val="20"/>
+          <w:lang w:bidi="si-LK"/>
+        </w:rPr>
+      </w:pPr>
+      <w:r>
+        <w:rPr>
+          <w:rFonts w:ascii="Courier New" w:eastAsia="Times New Roman" w:hAnsi="Courier New" w:cs="Courier New"/>
+          <w:sz w:val="20"/>
+          <w:szCs w:val="20"/>
+          <w:lang w:bidi="si-LK"/>
+        </w:rPr>
+        <w:t>Available Vehicles:</w:t>
+      </w:r>
+    </w:p>
+    <w:p>
+      <w:pPr>
+        <w:tabs>
+          <w:tab w:val="left" w:pos="916"/>
+          <w:tab w:val="left" w:pos="1832"/>
+          <w:tab w:val="left" w:pos="2748"/>
+          <w:tab w:val="left" w:pos="3664"/>
+          <w:tab w:val="left" w:pos="4580"/>
+          <w:tab w:val="left" w:pos="5496"/>
+          <w:tab w:val="left" w:pos="6412"/>
+          <w:tab w:val="left" w:pos="7328"/>
+          <w:tab w:val="left" w:pos="8244"/>
+          <w:tab w:val="left" w:pos="9160"/>
+          <w:tab w:val="left" w:pos="10076"/>
+          <w:tab w:val="left" w:pos="10992"/>
+          <w:tab w:val="left" w:pos="11908"/>
+          <w:tab w:val="left" w:pos="12824"/>
+          <w:tab w:val="left" w:pos="13740"/>
+          <w:tab w:val="left" w:pos="14656"/>
+        </w:tabs>
+        <w:spacing w:after="0" w:line="240" w:lineRule="auto"/>
+        <w:rPr>
+          <w:rFonts w:ascii="Courier New" w:eastAsia="Times New Roman" w:hAnsi="Courier New" w:cs="Courier New"/>
+          <w:sz w:val="20"/>
+          <w:szCs w:val="20"/>
+          <w:lang w:bidi="si-LK"/>
+        </w:rPr>
+      </w:pPr>
+    </w:p>
+    <w:p>
+      <w:pPr>
+        <w:tabs>
+          <w:tab w:val="left" w:pos="916"/>
+          <w:tab w:val="left" w:pos="1832"/>
+          <w:tab w:val="left" w:pos="2748"/>
+          <w:tab w:val="left" w:pos="3664"/>
+          <w:tab w:val="left" w:pos="4580"/>
+          <w:tab w:val="left" w:pos="5496"/>
+          <w:tab w:val="left" w:pos="6412"/>
+          <w:tab w:val="left" w:pos="7328"/>
+          <w:tab w:val="left" w:pos="8244"/>
+          <w:tab w:val="left" w:pos="9160"/>
+          <w:tab w:val="left" w:pos="10076"/>
+          <w:tab w:val="left" w:pos="10992"/>
+          <w:tab w:val="left" w:pos="11908"/>
+          <w:tab w:val="left" w:pos="12824"/>
+          <w:tab w:val="left" w:pos="13740"/>
+          <w:tab w:val="left" w:pos="14656"/>
+        </w:tabs>
+        <w:spacing w:after="0" w:line="240" w:lineRule="auto"/>
+        <w:rPr>
+          <w:rFonts w:ascii="Courier New" w:eastAsia="Times New Roman" w:hAnsi="Courier New" w:cs="Courier New"/>
+          <w:sz w:val="20"/>
+          <w:szCs w:val="20"/>
+          <w:lang w:bidi="si-LK"/>
+        </w:rPr>
+      </w:pPr>
+      <w:r>
+        <w:rPr>
+          <w:rFonts w:ascii="Courier New" w:eastAsia="Times New Roman" w:hAnsi="Courier New" w:cs="Courier New"/>
+          <w:sz w:val="20"/>
+          <w:szCs w:val="20"/>
+          <w:lang w:bidi="si-LK"/>
+        </w:rPr>
+        <w:t>Type    Capacity(kg)   Rate/km(LKR)   Speed(km/h)   Efficiency(km/l)</w:t>
+      </w:r>
+    </w:p>
+    <w:p>
+      <w:pPr>
+        <w:tabs>
+          <w:tab w:val="left" w:pos="916"/>
+          <w:tab w:val="left" w:pos="1832"/>
+          <w:tab w:val="left" w:pos="2748"/>
+          <w:tab w:val="left" w:pos="3664"/>
+          <w:tab w:val="left" w:pos="4580"/>
+          <w:tab w:val="left" w:pos="5496"/>
+          <w:tab w:val="left" w:pos="6412"/>
+          <w:tab w:val="left" w:pos="7328"/>
+          <w:tab w:val="left" w:pos="8244"/>
+          <w:tab w:val="left" w:pos="9160"/>
+          <w:tab w:val="left" w:pos="10076"/>
+          <w:tab w:val="left" w:pos="10992"/>
+          <w:tab w:val="left" w:pos="11908"/>
+          <w:tab w:val="left" w:pos="12824"/>
+          <w:tab w:val="left" w:pos="13740"/>
+          <w:tab w:val="left" w:pos="14656"/>
+        </w:tabs>
+        <w:spacing w:after="0" w:line="240" w:lineRule="auto"/>
+        <w:rPr>
+          <w:rFonts w:ascii="Courier New" w:eastAsia="Times New Roman" w:hAnsi="Courier New" w:cs="Courier New"/>
+          <w:sz w:val="20"/>
+          <w:szCs w:val="20"/>
+          <w:lang w:bidi="si-LK"/>
+        </w:rPr>
+      </w:pPr>
+    </w:p>
+    <w:p>
+      <w:pPr>
+        <w:tabs>
+          <w:tab w:val="left" w:pos="916"/>
+          <w:tab w:val="left" w:pos="1832"/>
+          <w:tab w:val="left" w:pos="2748"/>
+          <w:tab w:val="left" w:pos="3664"/>
+          <w:tab w:val="left" w:pos="4580"/>
+          <w:tab w:val="left" w:pos="5496"/>
+          <w:tab w:val="left" w:pos="6412"/>
+          <w:tab w:val="left" w:pos="7328"/>
+          <w:tab w:val="left" w:pos="8244"/>
+          <w:tab w:val="left" w:pos="9160"/>
+          <w:tab w:val="left" w:pos="10076"/>
+          <w:tab w:val="left" w:pos="10992"/>
+          <w:tab w:val="left" w:pos="11908"/>
+          <w:tab w:val="left" w:pos="12824"/>
+          <w:tab w:val="left" w:pos="13740"/>
+          <w:tab w:val="left" w:pos="14656"/>
+        </w:tabs>
+        <w:spacing w:after="0" w:line="240" w:lineRule="auto"/>
+        <w:rPr>
+          <w:rFonts w:ascii="Courier New" w:eastAsia="Times New Roman" w:hAnsi="Courier New" w:cs="Courier New"/>
+          <w:sz w:val="20"/>
+          <w:szCs w:val="20"/>
+          <w:lang w:bidi="si-LK"/>
+        </w:rPr>
+      </w:pPr>
+      <w:r>
+        <w:rPr>
+          <w:rFonts w:ascii="Courier New" w:eastAsia="Times New Roman" w:hAnsi="Courier New" w:cs="Courier New"/>
+          <w:sz w:val="20"/>
+          <w:szCs w:val="20"/>
+          <w:lang w:bidi="si-LK"/>
+        </w:rPr>
+        <w:t>Van     1000           30             60            12</w:t>
+      </w:r>
+    </w:p>
+    <w:p>
+      <w:pPr>
+        <w:tabs>
+          <w:tab w:val="left" w:pos="916"/>
+          <w:tab w:val="left" w:pos="1832"/>
+          <w:tab w:val="left" w:pos="2748"/>
+          <w:tab w:val="left" w:pos="3664"/>
+          <w:tab w:val="left" w:pos="4580"/>
+          <w:tab w:val="left" w:pos="5496"/>
+          <w:tab w:val="left" w:pos="6412"/>
+          <w:tab w:val="left" w:pos="7328"/>
+          <w:tab w:val="left" w:pos="8244"/>
+          <w:tab w:val="left" w:pos="9160"/>
+          <w:tab w:val="left" w:pos="10076"/>
+          <w:tab w:val="left" w:pos="10992"/>
+          <w:tab w:val="left" w:pos="11908"/>
+          <w:tab w:val="left" w:pos="12824"/>
+          <w:tab w:val="left" w:pos="13740"/>
+          <w:tab w:val="left" w:pos="14656"/>
+        </w:tabs>
+        <w:spacing w:after="0" w:line="240" w:lineRule="auto"/>
+        <w:rPr>
+          <w:rFonts w:ascii="Courier New" w:eastAsia="Times New Roman" w:hAnsi="Courier New" w:cs="Courier New"/>
+          <w:sz w:val="20"/>
+          <w:szCs w:val="20"/>
+          <w:lang w:bidi="si-LK"/>
+        </w:rPr>
+      </w:pPr>
+      <w:r>
+        <w:rPr>
+          <w:rFonts w:ascii="Courier New" w:eastAsia="Times New Roman" w:hAnsi="Courier New" w:cs="Courier New"/>
+          <w:sz w:val="20"/>
+          <w:szCs w:val="20"/>
+          <w:lang w:bidi="si-LK"/>
+        </w:rPr>
+        <w:t>Truck   5000           40             50            6</w:t>
+      </w:r>
+    </w:p>
+    <w:p>
+      <w:pPr>
+        <w:tabs>
+          <w:tab w:val="left" w:pos="916"/>
+          <w:tab w:val="left" w:pos="1832"/>
+          <w:tab w:val="left" w:pos="2748"/>
+          <w:tab w:val="left" w:pos="3664"/>
+          <w:tab w:val="left" w:pos="4580"/>
+          <w:tab w:val="left" w:pos="5496"/>
+          <w:tab w:val="left" w:pos="6412"/>
+          <w:tab w:val="left" w:pos="7328"/>
+          <w:tab w:val="left" w:pos="8244"/>
+          <w:tab w:val="left" w:pos="9160"/>
+          <w:tab w:val="left" w:pos="10076"/>
+          <w:tab w:val="left" w:pos="10992"/>
+          <w:tab w:val="left" w:pos="11908"/>
+          <w:tab w:val="left" w:pos="12824"/>
+          <w:tab w:val="left" w:pos="13740"/>
+          <w:tab w:val="left" w:pos="14656"/>
+        </w:tabs>
+        <w:spacing w:after="0" w:line="240" w:lineRule="auto"/>
+        <w:rPr>
+          <w:rFonts w:ascii="Courier New" w:eastAsia="Times New Roman" w:hAnsi="Courier New" w:cs="Courier New"/>
+          <w:sz w:val="20"/>
+          <w:szCs w:val="20"/>
+          <w:lang w:bidi="si-LK"/>
+        </w:rPr>
+      </w:pPr>
+      <w:r>
+        <w:rPr>
+          <w:rFonts w:ascii="Courier New" w:eastAsia="Times New Roman" w:hAnsi="Courier New" w:cs="Courier New"/>
+          <w:sz w:val="20"/>
+          <w:szCs w:val="20"/>
+          <w:lang w:bidi="si-LK"/>
+        </w:rPr>
+        <w:t>Lorry   10000          45             40            4</w:t>
+      </w:r>
+    </w:p>
+    <w:p>
+      <w:pPr>
+        <w:spacing w:after="0" w:line="240" w:lineRule="auto"/>
+        <w:rPr>
+          <w:rFonts w:ascii="Times New Roman" w:eastAsia="Times New Roman" w:hAnsi="Times New Roman" w:cs="Times New Roman"/>
+          <w:sz w:val="24"/>
+          <w:szCs w:val="24"/>
+          <w:lang w:bidi="si-LK"/>
+        </w:rPr>
+      </w:pPr>
+      <w:r>
         <w:rPr>
           <w:rFonts w:ascii="Times New Roman" w:hAnsi="Times New Roman" w:cs="Times New Roman"/>
-        </w:rPr>
-      </w:pPr>
+          <w:noProof/>
+        </w:rPr>
+        <w:drawing>
+          <wp:anchor distT="0" distB="0" distL="114300" distR="114300" simplePos="0" relativeHeight="251665408" behindDoc="0" locked="0" layoutInCell="1" allowOverlap="1" wp14:anchorId="339EA56F" wp14:editId="3C23155B">
+            <wp:simplePos x="0" y="0"/>
+            <wp:positionH relativeFrom="margin">
+              <wp:posOffset>-16510</wp:posOffset>
+            </wp:positionH>
+            <wp:positionV relativeFrom="margin">
+              <wp:posOffset>3169920</wp:posOffset>
+            </wp:positionV>
+            <wp:extent cx="6645910" cy="4153535"/>
+            <wp:effectExtent l="0" t="0" r="2540" b="0"/>
+            <wp:wrapSquare wrapText="bothSides"/>
+            <wp:docPr id="5" name="Picture 5" descr="A computer screen shot of a black screen&#10;&#10;Description automatically generated"/>
+            <wp:cNvGraphicFramePr>
+              <a:graphicFrameLocks xmlns:a="http://schemas.openxmlformats.org/drawingml/2006/main" noChangeAspect="1"/>
+            </wp:cNvGraphicFramePr>
+            <a:graphic xmlns:a="http://schemas.openxmlformats.org/drawingml/2006/main">
+              <a:graphicData uri="http://schemas.openxmlformats.org/drawingml/2006/picture">
+                <pic:pic xmlns:pic="http://schemas.openxmlformats.org/drawingml/2006/picture">
+                  <pic:nvPicPr>
+                    <pic:cNvPr id="5" name="Picture 5" descr="A computer screen shot of a black screen&#10;&#10;Description automatically generated"/>
+                    <pic:cNvPicPr/>
+                  </pic:nvPicPr>
+                  <pic:blipFill>
+                    <a:blip r:embed="rId11" cstate="print">
+                      <a:extLst>
+                        <a:ext uri="{28A0092B-C50C-407E-A947-70E740481C1C}">
+                          <a14:useLocalDpi xmlns:a14="http://schemas.microsoft.com/office/drawing/2010/main" val="0"/>
+                        </a:ext>
+                      </a:extLst>
+                    </a:blip>
+                    <a:stretch>
+                      <a:fillRect/>
+                    </a:stretch>
+                  </pic:blipFill>
+                  <pic:spPr>
+                    <a:xfrm>
+                      <a:off x="0" y="0"/>
+                      <a:ext cx="6645910" cy="4153535"/>
+                    </a:xfrm>
+                    <a:prstGeom prst="rect">
+                      <a:avLst/>
+                    </a:prstGeom>
+                  </pic:spPr>
+                </pic:pic>
+              </a:graphicData>
+            </a:graphic>
+          </wp:anchor>
+        </w:drawing>
+      </w:r>
+    </w:p>
+    <w:p>
+      <w:pPr>
+        <w:spacing w:before="100" w:beforeAutospacing="1" w:after="100" w:afterAutospacing="1" w:line="240" w:lineRule="auto"/>
+        <w:outlineLvl w:val="2"/>
+        <w:rPr>
+          <w:rFonts w:ascii="Times New Roman" w:eastAsia="Times New Roman" w:hAnsi="Times New Roman" w:cs="Times New Roman"/>
+          <w:b/>
+          <w:bCs/>
+          <w:sz w:val="27"/>
+          <w:szCs w:val="27"/>
+          <w:lang w:bidi="si-LK"/>
+        </w:rPr>
+      </w:pPr>
+      <w:r>
+        <w:rPr>
+          <w:rFonts w:ascii="Times New Roman" w:eastAsia="Times New Roman" w:hAnsi="Times New Roman" w:cs="Times New Roman"/>
+          <w:b/>
+          <w:bCs/>
+          <w:sz w:val="27"/>
+          <w:szCs w:val="27"/>
+          <w:lang w:bidi="si-LK"/>
+        </w:rPr>
+        <w:t xml:space="preserve">Function: </w:t>
+      </w:r>
+      <w:proofErr w:type="spellStart"/>
+      <w:r>
+        <w:rPr>
+          <w:rFonts w:ascii="Times New Roman" w:eastAsia="Times New Roman" w:hAnsi="Times New Roman" w:cs="Times New Roman"/>
+          <w:b/>
+          <w:bCs/>
+          <w:sz w:val="27"/>
+          <w:szCs w:val="27"/>
+          <w:lang w:bidi="si-LK"/>
+        </w:rPr>
+        <w:t>calculateCost</w:t>
+      </w:r>
+      <w:proofErr w:type="spellEnd"/>
+    </w:p>
+    <w:p>
+      <w:pPr>
+        <w:spacing w:before="100" w:beforeAutospacing="1" w:after="100" w:afterAutospacing="1" w:line="240" w:lineRule="auto"/>
+        <w:rPr>
+          <w:rFonts w:ascii="Times New Roman" w:eastAsia="Times New Roman" w:hAnsi="Times New Roman" w:cs="Times New Roman"/>
+          <w:sz w:val="24"/>
+          <w:szCs w:val="24"/>
+          <w:lang w:bidi="si-LK"/>
+        </w:rPr>
+      </w:pPr>
+      <w:r>
+        <w:rPr>
+          <w:rFonts w:ascii="Times New Roman" w:eastAsia="Times New Roman" w:hAnsi="Times New Roman" w:cs="Times New Roman"/>
+          <w:b/>
+          <w:bCs/>
+          <w:sz w:val="24"/>
+          <w:szCs w:val="24"/>
+          <w:lang w:bidi="si-LK"/>
+        </w:rPr>
+        <w:t>Purpose:</w:t>
+      </w:r>
+      <w:r>
+        <w:rPr>
+          <w:rFonts w:ascii="Times New Roman" w:eastAsia="Times New Roman" w:hAnsi="Times New Roman" w:cs="Times New Roman"/>
+          <w:sz w:val="24"/>
+          <w:szCs w:val="24"/>
+          <w:lang w:bidi="si-LK"/>
+        </w:rPr>
+        <w:br/>
+        <w:t>This function calculates the total transportation cost based on the selected vehicle type and the travel distance.</w:t>
+      </w:r>
+    </w:p>
+    <w:p>
+      <w:pPr>
+        <w:spacing w:before="100" w:beforeAutospacing="1" w:after="100" w:afterAutospacing="1" w:line="240" w:lineRule="auto"/>
+        <w:rPr>
+          <w:rFonts w:ascii="Times New Roman" w:eastAsia="Times New Roman" w:hAnsi="Times New Roman" w:cs="Times New Roman"/>
+          <w:sz w:val="24"/>
+          <w:szCs w:val="24"/>
+          <w:lang w:bidi="si-LK"/>
+        </w:rPr>
+      </w:pPr>
+      <w:r>
+        <w:rPr>
+          <w:rFonts w:ascii="Times New Roman" w:eastAsia="Times New Roman" w:hAnsi="Times New Roman" w:cs="Times New Roman"/>
+          <w:b/>
+          <w:bCs/>
+          <w:sz w:val="24"/>
+          <w:szCs w:val="24"/>
+          <w:lang w:bidi="si-LK"/>
+        </w:rPr>
+        <w:t>Prototype:</w:t>
+      </w:r>
+    </w:p>
+    <w:p>
+      <w:pPr>
+        <w:tabs>
+          <w:tab w:val="left" w:pos="916"/>
+          <w:tab w:val="left" w:pos="1832"/>
+          <w:tab w:val="left" w:pos="2748"/>
+          <w:tab w:val="left" w:pos="3664"/>
+          <w:tab w:val="left" w:pos="4580"/>
+          <w:tab w:val="left" w:pos="5496"/>
+          <w:tab w:val="left" w:pos="6412"/>
+          <w:tab w:val="left" w:pos="7328"/>
+          <w:tab w:val="left" w:pos="8244"/>
+          <w:tab w:val="left" w:pos="9160"/>
+          <w:tab w:val="left" w:pos="10076"/>
+          <w:tab w:val="left" w:pos="10992"/>
+          <w:tab w:val="left" w:pos="11908"/>
+          <w:tab w:val="left" w:pos="12824"/>
+          <w:tab w:val="left" w:pos="13740"/>
+          <w:tab w:val="left" w:pos="14656"/>
+        </w:tabs>
+        <w:spacing w:after="0" w:line="240" w:lineRule="auto"/>
+        <w:rPr>
+          <w:rFonts w:ascii="Courier New" w:eastAsia="Times New Roman" w:hAnsi="Courier New" w:cs="Courier New"/>
+          <w:sz w:val="20"/>
+          <w:szCs w:val="20"/>
+          <w:lang w:bidi="si-LK"/>
+        </w:rPr>
+      </w:pPr>
+      <w:r>
+        <w:rPr>
+          <w:rFonts w:ascii="Courier New" w:eastAsia="Times New Roman" w:hAnsi="Courier New" w:cs="Courier New"/>
+          <w:sz w:val="20"/>
+          <w:szCs w:val="20"/>
+          <w:lang w:bidi="si-LK"/>
+        </w:rPr>
+        <w:t xml:space="preserve">float </w:t>
+      </w:r>
+      <w:proofErr w:type="spellStart"/>
+      <w:r>
+        <w:rPr>
+          <w:rFonts w:ascii="Courier New" w:eastAsia="Times New Roman" w:hAnsi="Courier New" w:cs="Courier New"/>
+          <w:sz w:val="20"/>
+          <w:szCs w:val="20"/>
+          <w:lang w:bidi="si-LK"/>
+        </w:rPr>
+        <w:t>calculateCost</w:t>
+      </w:r>
+      <w:proofErr w:type="spellEnd"/>
+      <w:r>
+        <w:rPr>
+          <w:rFonts w:ascii="Courier New" w:eastAsia="Times New Roman" w:hAnsi="Courier New" w:cs="Courier New"/>
+          <w:sz w:val="20"/>
+          <w:szCs w:val="20"/>
+          <w:lang w:bidi="si-LK"/>
+        </w:rPr>
+        <w:t xml:space="preserve">(int </w:t>
+      </w:r>
+      <w:proofErr w:type="spellStart"/>
+      <w:r>
+        <w:rPr>
+          <w:rFonts w:ascii="Courier New" w:eastAsia="Times New Roman" w:hAnsi="Courier New" w:cs="Courier New"/>
+          <w:sz w:val="20"/>
+          <w:szCs w:val="20"/>
+          <w:lang w:bidi="si-LK"/>
+        </w:rPr>
+        <w:t>ratePerKm</w:t>
+      </w:r>
+      <w:proofErr w:type="spellEnd"/>
+      <w:r>
+        <w:rPr>
+          <w:rFonts w:ascii="Courier New" w:eastAsia="Times New Roman" w:hAnsi="Courier New" w:cs="Courier New"/>
+          <w:sz w:val="20"/>
+          <w:szCs w:val="20"/>
+          <w:lang w:bidi="si-LK"/>
+        </w:rPr>
+        <w:t>[], int choice, float distance);</w:t>
+      </w:r>
+    </w:p>
+    <w:p>
+      <w:pPr>
+        <w:spacing w:before="100" w:beforeAutospacing="1" w:after="100" w:afterAutospacing="1" w:line="240" w:lineRule="auto"/>
+        <w:rPr>
+          <w:rFonts w:ascii="Times New Roman" w:eastAsia="Times New Roman" w:hAnsi="Times New Roman" w:cs="Times New Roman"/>
+          <w:sz w:val="24"/>
+          <w:szCs w:val="24"/>
+          <w:lang w:bidi="si-LK"/>
+        </w:rPr>
+      </w:pPr>
+      <w:r>
+        <w:rPr>
+          <w:rFonts w:ascii="Times New Roman" w:eastAsia="Times New Roman" w:hAnsi="Times New Roman" w:cs="Times New Roman"/>
+          <w:b/>
+          <w:bCs/>
+          <w:sz w:val="24"/>
+          <w:szCs w:val="24"/>
+          <w:lang w:bidi="si-LK"/>
+        </w:rPr>
+        <w:t>Parameters:</w:t>
+      </w:r>
+    </w:p>
+    <w:p>
+      <w:pPr>
+        <w:numPr>
+          <w:ilvl w:val="0"/>
+          <w:numId w:val="19"/>
+        </w:numPr>
+        <w:spacing w:before="100" w:beforeAutospacing="1" w:after="100" w:afterAutospacing="1" w:line="240" w:lineRule="auto"/>
+        <w:rPr>
+          <w:rFonts w:ascii="Times New Roman" w:eastAsia="Times New Roman" w:hAnsi="Times New Roman" w:cs="Times New Roman"/>
+          <w:sz w:val="24"/>
+          <w:szCs w:val="24"/>
+          <w:lang w:bidi="si-LK"/>
+        </w:rPr>
+      </w:pPr>
+      <w:proofErr w:type="spellStart"/>
+      <w:r>
+        <w:rPr>
+          <w:rFonts w:ascii="Courier New" w:eastAsia="Times New Roman" w:hAnsi="Courier New" w:cs="Courier New"/>
+          <w:sz w:val="20"/>
+          <w:szCs w:val="20"/>
+          <w:lang w:bidi="si-LK"/>
+        </w:rPr>
+        <w:lastRenderedPageBreak/>
+        <w:t>ratePerKm</w:t>
+      </w:r>
+      <w:proofErr w:type="spellEnd"/>
+      <w:r>
+        <w:rPr>
+          <w:rFonts w:ascii="Courier New" w:eastAsia="Times New Roman" w:hAnsi="Courier New" w:cs="Courier New"/>
+          <w:sz w:val="20"/>
+          <w:szCs w:val="20"/>
+          <w:lang w:bidi="si-LK"/>
+        </w:rPr>
+        <w:t>[]</w:t>
+      </w:r>
+      <w:r>
+        <w:rPr>
+          <w:rFonts w:ascii="Times New Roman" w:eastAsia="Times New Roman" w:hAnsi="Times New Roman" w:cs="Times New Roman"/>
+          <w:sz w:val="24"/>
+          <w:szCs w:val="24"/>
+          <w:lang w:bidi="si-LK"/>
+        </w:rPr>
+        <w:t xml:space="preserve"> – Array containing rate per kilometer for each vehicle.</w:t>
+      </w:r>
+    </w:p>
+    <w:p>
+      <w:pPr>
+        <w:numPr>
+          <w:ilvl w:val="0"/>
+          <w:numId w:val="19"/>
+        </w:numPr>
+        <w:spacing w:before="100" w:beforeAutospacing="1" w:after="100" w:afterAutospacing="1" w:line="240" w:lineRule="auto"/>
+        <w:rPr>
+          <w:rFonts w:ascii="Times New Roman" w:eastAsia="Times New Roman" w:hAnsi="Times New Roman" w:cs="Times New Roman"/>
+          <w:sz w:val="24"/>
+          <w:szCs w:val="24"/>
+          <w:lang w:bidi="si-LK"/>
+        </w:rPr>
+      </w:pPr>
+      <w:r>
+        <w:rPr>
+          <w:rFonts w:ascii="Courier New" w:eastAsia="Times New Roman" w:hAnsi="Courier New" w:cs="Courier New"/>
+          <w:sz w:val="20"/>
+          <w:szCs w:val="20"/>
+          <w:lang w:bidi="si-LK"/>
+        </w:rPr>
+        <w:t>choice</w:t>
+      </w:r>
+      <w:r>
+        <w:rPr>
+          <w:rFonts w:ascii="Times New Roman" w:eastAsia="Times New Roman" w:hAnsi="Times New Roman" w:cs="Times New Roman"/>
+          <w:sz w:val="24"/>
+          <w:szCs w:val="24"/>
+          <w:lang w:bidi="si-LK"/>
+        </w:rPr>
+        <w:t xml:space="preserve"> – The user’s selected vehicle number (1-based index).</w:t>
+      </w:r>
+    </w:p>
+    <w:p>
+      <w:pPr>
+        <w:numPr>
+          <w:ilvl w:val="0"/>
+          <w:numId w:val="19"/>
+        </w:numPr>
+        <w:spacing w:before="100" w:beforeAutospacing="1" w:after="100" w:afterAutospacing="1" w:line="240" w:lineRule="auto"/>
+        <w:rPr>
+          <w:rFonts w:ascii="Times New Roman" w:eastAsia="Times New Roman" w:hAnsi="Times New Roman" w:cs="Times New Roman"/>
+          <w:sz w:val="24"/>
+          <w:szCs w:val="24"/>
+          <w:lang w:bidi="si-LK"/>
+        </w:rPr>
+      </w:pPr>
+      <w:r>
+        <w:rPr>
+          <w:rFonts w:ascii="Courier New" w:eastAsia="Times New Roman" w:hAnsi="Courier New" w:cs="Courier New"/>
+          <w:sz w:val="20"/>
+          <w:szCs w:val="20"/>
+          <w:lang w:bidi="si-LK"/>
+        </w:rPr>
+        <w:t>distance</w:t>
+      </w:r>
+      <w:r>
+        <w:rPr>
+          <w:rFonts w:ascii="Times New Roman" w:eastAsia="Times New Roman" w:hAnsi="Times New Roman" w:cs="Times New Roman"/>
+          <w:sz w:val="24"/>
+          <w:szCs w:val="24"/>
+          <w:lang w:bidi="si-LK"/>
+        </w:rPr>
+        <w:t xml:space="preserve"> – The total distance to be traveled in kilometers.</w:t>
+      </w:r>
+    </w:p>
+    <w:p>
+      <w:pPr>
+        <w:spacing w:before="100" w:beforeAutospacing="1" w:after="100" w:afterAutospacing="1" w:line="240" w:lineRule="auto"/>
+        <w:rPr>
+          <w:rFonts w:ascii="Times New Roman" w:eastAsia="Times New Roman" w:hAnsi="Times New Roman" w:cs="Times New Roman"/>
+          <w:sz w:val="24"/>
+          <w:szCs w:val="24"/>
+          <w:lang w:bidi="si-LK"/>
+        </w:rPr>
+      </w:pPr>
+      <w:r>
+        <w:rPr>
+          <w:rFonts w:ascii="Times New Roman" w:eastAsia="Times New Roman" w:hAnsi="Times New Roman" w:cs="Times New Roman"/>
+          <w:b/>
+          <w:bCs/>
+          <w:sz w:val="24"/>
+          <w:szCs w:val="24"/>
+          <w:lang w:bidi="si-LK"/>
+        </w:rPr>
+        <w:t>How It Works:</w:t>
+      </w:r>
+    </w:p>
+    <w:p>
+      <w:pPr>
+        <w:numPr>
+          <w:ilvl w:val="0"/>
+          <w:numId w:val="20"/>
+        </w:numPr>
+        <w:spacing w:before="100" w:beforeAutospacing="1" w:after="100" w:afterAutospacing="1" w:line="240" w:lineRule="auto"/>
+        <w:rPr>
+          <w:rFonts w:ascii="Times New Roman" w:eastAsia="Times New Roman" w:hAnsi="Times New Roman" w:cs="Times New Roman"/>
+          <w:sz w:val="24"/>
+          <w:szCs w:val="24"/>
+          <w:lang w:bidi="si-LK"/>
+        </w:rPr>
+      </w:pPr>
+      <w:r>
+        <w:rPr>
+          <w:rFonts w:ascii="Times New Roman" w:eastAsia="Times New Roman" w:hAnsi="Times New Roman" w:cs="Times New Roman"/>
+          <w:sz w:val="24"/>
+          <w:szCs w:val="24"/>
+          <w:lang w:bidi="si-LK"/>
+        </w:rPr>
+        <w:t>Multiplies the distance by the rate per kilometer of the chosen vehicle.</w:t>
+      </w:r>
+    </w:p>
+    <w:p>
+      <w:pPr>
+        <w:numPr>
+          <w:ilvl w:val="0"/>
+          <w:numId w:val="20"/>
+        </w:numPr>
+        <w:spacing w:before="100" w:beforeAutospacing="1" w:after="100" w:afterAutospacing="1" w:line="240" w:lineRule="auto"/>
+        <w:rPr>
+          <w:rFonts w:ascii="Times New Roman" w:eastAsia="Times New Roman" w:hAnsi="Times New Roman" w:cs="Times New Roman"/>
+          <w:sz w:val="24"/>
+          <w:szCs w:val="24"/>
+          <w:lang w:bidi="si-LK"/>
+        </w:rPr>
+      </w:pPr>
+      <w:r>
+        <w:rPr>
+          <w:rFonts w:ascii="Times New Roman" w:eastAsia="Times New Roman" w:hAnsi="Times New Roman" w:cs="Times New Roman"/>
+          <w:sz w:val="24"/>
+          <w:szCs w:val="24"/>
+          <w:lang w:bidi="si-LK"/>
+        </w:rPr>
+        <w:t>Returns the total transportation cost as a floating-point value.</w:t>
+      </w:r>
+    </w:p>
+    <w:p>
+      <w:pPr>
+        <w:spacing w:before="100" w:beforeAutospacing="1" w:after="100" w:afterAutospacing="1" w:line="240" w:lineRule="auto"/>
+        <w:rPr>
+          <w:rFonts w:ascii="Times New Roman" w:eastAsia="Times New Roman" w:hAnsi="Times New Roman" w:cs="Times New Roman"/>
+          <w:sz w:val="24"/>
+          <w:szCs w:val="24"/>
+          <w:lang w:bidi="si-LK"/>
+        </w:rPr>
+      </w:pPr>
+      <w:r>
+        <w:rPr>
+          <w:rFonts w:ascii="Times New Roman" w:eastAsia="Times New Roman" w:hAnsi="Times New Roman" w:cs="Times New Roman"/>
+          <w:b/>
+          <w:bCs/>
+          <w:sz w:val="24"/>
+          <w:szCs w:val="24"/>
+          <w:lang w:bidi="si-LK"/>
+        </w:rPr>
+        <w:t>Formula:</w:t>
+      </w:r>
+    </w:p>
+    <w:p>
+      <w:pPr>
+        <w:tabs>
+          <w:tab w:val="left" w:pos="916"/>
+          <w:tab w:val="left" w:pos="1832"/>
+          <w:tab w:val="left" w:pos="2748"/>
+          <w:tab w:val="left" w:pos="3664"/>
+          <w:tab w:val="left" w:pos="4580"/>
+          <w:tab w:val="left" w:pos="5496"/>
+          <w:tab w:val="left" w:pos="6412"/>
+          <w:tab w:val="left" w:pos="7328"/>
+          <w:tab w:val="left" w:pos="8244"/>
+          <w:tab w:val="left" w:pos="9160"/>
+          <w:tab w:val="left" w:pos="10076"/>
+          <w:tab w:val="left" w:pos="10992"/>
+          <w:tab w:val="left" w:pos="11908"/>
+          <w:tab w:val="left" w:pos="12824"/>
+          <w:tab w:val="left" w:pos="13740"/>
+          <w:tab w:val="left" w:pos="14656"/>
+        </w:tabs>
+        <w:spacing w:after="0" w:line="240" w:lineRule="auto"/>
+        <w:rPr>
+          <w:rFonts w:ascii="Courier New" w:eastAsia="Times New Roman" w:hAnsi="Courier New" w:cs="Courier New"/>
+          <w:sz w:val="20"/>
+          <w:szCs w:val="20"/>
+          <w:lang w:bidi="si-LK"/>
+        </w:rPr>
+      </w:pPr>
+      <w:r>
+        <w:rPr>
+          <w:rFonts w:ascii="Courier New" w:eastAsia="Times New Roman" w:hAnsi="Courier New" w:cs="Courier New"/>
+          <w:sz w:val="20"/>
+          <w:szCs w:val="20"/>
+          <w:lang w:bidi="si-LK"/>
+        </w:rPr>
+        <w:t>Cost = Distance × Rate per km</w:t>
+      </w:r>
+    </w:p>
+    <w:p>
+      <w:pPr>
+        <w:spacing w:before="100" w:beforeAutospacing="1" w:after="100" w:afterAutospacing="1" w:line="240" w:lineRule="auto"/>
+        <w:rPr>
+          <w:rFonts w:ascii="Times New Roman" w:eastAsia="Times New Roman" w:hAnsi="Times New Roman" w:cs="Times New Roman"/>
+          <w:sz w:val="24"/>
+          <w:szCs w:val="24"/>
+          <w:lang w:bidi="si-LK"/>
+        </w:rPr>
+      </w:pPr>
+      <w:r>
+        <w:rPr>
+          <w:rFonts w:ascii="Times New Roman" w:eastAsia="Times New Roman" w:hAnsi="Times New Roman" w:cs="Times New Roman"/>
+          <w:b/>
+          <w:bCs/>
+          <w:sz w:val="24"/>
+          <w:szCs w:val="24"/>
+          <w:lang w:bidi="si-LK"/>
+        </w:rPr>
+        <w:t>Example:</w:t>
+      </w:r>
+      <w:r>
+        <w:rPr>
+          <w:rFonts w:ascii="Times New Roman" w:eastAsia="Times New Roman" w:hAnsi="Times New Roman" w:cs="Times New Roman"/>
+          <w:sz w:val="24"/>
+          <w:szCs w:val="24"/>
+          <w:lang w:bidi="si-LK"/>
+        </w:rPr>
+        <w:br/>
+        <w:t>If a truck (rate = 40 LKR/km) is selected for a 50 km trip,</w:t>
+      </w:r>
+    </w:p>
+    <w:p>
+      <w:pPr>
+        <w:tabs>
+          <w:tab w:val="left" w:pos="916"/>
+          <w:tab w:val="left" w:pos="1832"/>
+          <w:tab w:val="left" w:pos="2748"/>
+          <w:tab w:val="left" w:pos="3664"/>
+          <w:tab w:val="left" w:pos="4580"/>
+          <w:tab w:val="left" w:pos="5496"/>
+          <w:tab w:val="left" w:pos="6412"/>
+          <w:tab w:val="left" w:pos="7328"/>
+          <w:tab w:val="left" w:pos="8244"/>
+          <w:tab w:val="left" w:pos="9160"/>
+          <w:tab w:val="left" w:pos="10076"/>
+          <w:tab w:val="left" w:pos="10992"/>
+          <w:tab w:val="left" w:pos="11908"/>
+          <w:tab w:val="left" w:pos="12824"/>
+          <w:tab w:val="left" w:pos="13740"/>
+          <w:tab w:val="left" w:pos="14656"/>
+        </w:tabs>
+        <w:spacing w:after="0" w:line="240" w:lineRule="auto"/>
+        <w:rPr>
+          <w:rFonts w:ascii="Courier New" w:eastAsia="Times New Roman" w:hAnsi="Courier New" w:cs="Courier New"/>
+          <w:sz w:val="20"/>
+          <w:szCs w:val="20"/>
+          <w:lang w:bidi="si-LK"/>
+        </w:rPr>
+      </w:pPr>
+      <w:r>
+        <w:rPr>
+          <w:rFonts w:ascii="Courier New" w:eastAsia="Times New Roman" w:hAnsi="Courier New" w:cs="Courier New"/>
+          <w:sz w:val="20"/>
+          <w:szCs w:val="20"/>
+          <w:lang w:bidi="si-LK"/>
+        </w:rPr>
+        <w:t>Cost = 50 × 40 = 2000 LKR</w:t>
+      </w:r>
     </w:p>
     <w:p>
       <w:pPr>
@@ -3488,6 +4878,61 @@
           <w:rFonts w:ascii="Times New Roman" w:hAnsi="Times New Roman" w:cs="Times New Roman"/>
         </w:rPr>
       </w:pPr>
+      <w:r>
+        <w:rPr>
+          <w:rFonts w:ascii="Times New Roman" w:hAnsi="Times New Roman" w:cs="Times New Roman"/>
+          <w:noProof/>
+        </w:rPr>
+        <w:drawing>
+          <wp:anchor distT="0" distB="0" distL="114300" distR="114300" simplePos="0" relativeHeight="251666432" behindDoc="0" locked="0" layoutInCell="1" allowOverlap="1" wp14:anchorId="2395C929" wp14:editId="15944524">
+            <wp:simplePos x="0" y="0"/>
+            <wp:positionH relativeFrom="margin">
+              <wp:posOffset>-107950</wp:posOffset>
+            </wp:positionH>
+            <wp:positionV relativeFrom="margin">
+              <wp:posOffset>3192780</wp:posOffset>
+            </wp:positionV>
+            <wp:extent cx="6645910" cy="4153535"/>
+            <wp:effectExtent l="0" t="0" r="2540" b="0"/>
+            <wp:wrapSquare wrapText="bothSides"/>
+            <wp:docPr id="7" name="Picture 7" descr="A computer screen shot of a black screen&#10;&#10;Description automatically generated"/>
+            <wp:cNvGraphicFramePr>
+              <a:graphicFrameLocks xmlns:a="http://schemas.openxmlformats.org/drawingml/2006/main" noChangeAspect="1"/>
+            </wp:cNvGraphicFramePr>
+            <a:graphic xmlns:a="http://schemas.openxmlformats.org/drawingml/2006/main">
+              <a:graphicData uri="http://schemas.openxmlformats.org/drawingml/2006/picture">
+                <pic:pic xmlns:pic="http://schemas.openxmlformats.org/drawingml/2006/picture">
+                  <pic:nvPicPr>
+                    <pic:cNvPr id="7" name="Picture 7" descr="A computer screen shot of a black screen&#10;&#10;Description automatically generated"/>
+                    <pic:cNvPicPr/>
+                  </pic:nvPicPr>
+                  <pic:blipFill>
+                    <a:blip r:embed="rId12" cstate="print">
+                      <a:extLst>
+                        <a:ext uri="{28A0092B-C50C-407E-A947-70E740481C1C}">
+                          <a14:useLocalDpi xmlns:a14="http://schemas.microsoft.com/office/drawing/2010/main" val="0"/>
+                        </a:ext>
+                      </a:extLst>
+                    </a:blip>
+                    <a:stretch>
+                      <a:fillRect/>
+                    </a:stretch>
+                  </pic:blipFill>
+                  <pic:spPr>
+                    <a:xfrm>
+                      <a:off x="0" y="0"/>
+                      <a:ext cx="6645910" cy="4153535"/>
+                    </a:xfrm>
+                    <a:prstGeom prst="rect">
+                      <a:avLst/>
+                    </a:prstGeom>
+                  </pic:spPr>
+                </pic:pic>
+              </a:graphicData>
+            </a:graphic>
+          </wp:anchor>
+        </w:drawing>
+      </w:r>
     </w:p>
     <w:p>
       <w:pPr>
@@ -3959,6 +5404,155 @@
     </w:lvl>
   </w:abstractNum>
   <w:abstractNum w:abstractNumId="3" w15:restartNumberingAfterBreak="0">
+    <w:nsid w:val="10EE3732"/>
+    <w:multiLevelType w:val="multilevel"/>
+    <w:tmpl w:val="7E248B88"/>
+    <w:lvl w:ilvl="0">
+      <w:start w:val="1"/>
+      <w:numFmt w:val="bullet"/>
+      <w:lvlText w:val=""/>
+      <w:lvlJc w:val="left"/>
+      <w:pPr>
+        <w:tabs>
+          <w:tab w:val="num" w:pos="720"/>
+        </w:tabs>
+        <w:ind w:left="720" w:hanging="360"/>
+      </w:pPr>
+      <w:rPr>
+        <w:rFonts w:ascii="Symbol" w:hAnsi="Symbol" w:hint="default"/>
+        <w:sz w:val="20"/>
+      </w:rPr>
+    </w:lvl>
+    <w:lvl w:ilvl="1" w:tentative="1">
+      <w:start w:val="1"/>
+      <w:numFmt w:val="bullet"/>
+      <w:lvlText w:val="o"/>
+      <w:lvlJc w:val="left"/>
+      <w:pPr>
+        <w:tabs>
+          <w:tab w:val="num" w:pos="1440"/>
+        </w:tabs>
+        <w:ind w:left="1440" w:hanging="360"/>
+      </w:pPr>
+      <w:rPr>
+        <w:rFonts w:ascii="Courier New" w:hAnsi="Courier New" w:hint="default"/>
+        <w:sz w:val="20"/>
+      </w:rPr>
+    </w:lvl>
+    <w:lvl w:ilvl="2" w:tentative="1">
+      <w:start w:val="1"/>
+      <w:numFmt w:val="bullet"/>
+      <w:lvlText w:val=""/>
+      <w:lvlJc w:val="left"/>
+      <w:pPr>
+        <w:tabs>
+          <w:tab w:val="num" w:pos="2160"/>
+        </w:tabs>
+        <w:ind w:left="2160" w:hanging="360"/>
+      </w:pPr>
+      <w:rPr>
+        <w:rFonts w:ascii="Wingdings" w:hAnsi="Wingdings" w:hint="default"/>
+        <w:sz w:val="20"/>
+      </w:rPr>
+    </w:lvl>
+    <w:lvl w:ilvl="3" w:tentative="1">
+      <w:start w:val="1"/>
+      <w:numFmt w:val="bullet"/>
+      <w:lvlText w:val=""/>
+      <w:lvlJc w:val="left"/>
+      <w:pPr>
+        <w:tabs>
+          <w:tab w:val="num" w:pos="2880"/>
+        </w:tabs>
+        <w:ind w:left="2880" w:hanging="360"/>
+      </w:pPr>
+      <w:rPr>
+        <w:rFonts w:ascii="Wingdings" w:hAnsi="Wingdings" w:hint="default"/>
+        <w:sz w:val="20"/>
+      </w:rPr>
+    </w:lvl>
+    <w:lvl w:ilvl="4" w:tentative="1">
+      <w:start w:val="1"/>
+      <w:numFmt w:val="bullet"/>
+      <w:lvlText w:val=""/>
+      <w:lvlJc w:val="left"/>
+      <w:pPr>
+        <w:tabs>
+          <w:tab w:val="num" w:pos="3600"/>
+        </w:tabs>
+        <w:ind w:left="3600" w:hanging="360"/>
+      </w:pPr>
+      <w:rPr>
+        <w:rFonts w:ascii="Wingdings" w:hAnsi="Wingdings" w:hint="default"/>
+        <w:sz w:val="20"/>
+      </w:rPr>
+    </w:lvl>
+    <w:lvl w:ilvl="5" w:tentative="1">
+      <w:start w:val="1"/>
+      <w:numFmt w:val="bullet"/>
+      <w:lvlText w:val=""/>
+      <w:lvlJc w:val="left"/>
+      <w:pPr>
+        <w:tabs>
+          <w:tab w:val="num" w:pos="4320"/>
+        </w:tabs>
+        <w:ind w:left="4320" w:hanging="360"/>
+      </w:pPr>
+      <w:rPr>
+        <w:rFonts w:ascii="Wingdings" w:hAnsi="Wingdings" w:hint="default"/>
+        <w:sz w:val="20"/>
+      </w:rPr>
+    </w:lvl>
+    <w:lvl w:ilvl="6" w:tentative="1">
+      <w:start w:val="1"/>
+      <w:numFmt w:val="bullet"/>
+      <w:lvlText w:val=""/>
+      <w:lvlJc w:val="left"/>
+      <w:pPr>
+        <w:tabs>
+          <w:tab w:val="num" w:pos="5040"/>
+        </w:tabs>
+        <w:ind w:left="5040" w:hanging="360"/>
+      </w:pPr>
+      <w:rPr>
+        <w:rFonts w:ascii="Wingdings" w:hAnsi="Wingdings" w:hint="default"/>
+        <w:sz w:val="20"/>
+      </w:rPr>
+    </w:lvl>
+    <w:lvl w:ilvl="7" w:tentative="1">
+      <w:start w:val="1"/>
+      <w:numFmt w:val="bullet"/>
+      <w:lvlText w:val=""/>
+      <w:lvlJc w:val="left"/>
+      <w:pPr>
+        <w:tabs>
+          <w:tab w:val="num" w:pos="5760"/>
+        </w:tabs>
+        <w:ind w:left="5760" w:hanging="360"/>
+      </w:pPr>
+      <w:rPr>
+        <w:rFonts w:ascii="Wingdings" w:hAnsi="Wingdings" w:hint="default"/>
+        <w:sz w:val="20"/>
+      </w:rPr>
+    </w:lvl>
+    <w:lvl w:ilvl="8" w:tentative="1">
+      <w:start w:val="1"/>
+      <w:numFmt w:val="bullet"/>
+      <w:lvlText w:val=""/>
+      <w:lvlJc w:val="left"/>
+      <w:pPr>
+        <w:tabs>
+          <w:tab w:val="num" w:pos="6480"/>
+        </w:tabs>
+        <w:ind w:left="6480" w:hanging="360"/>
+      </w:pPr>
+      <w:rPr>
+        <w:rFonts w:ascii="Wingdings" w:hAnsi="Wingdings" w:hint="default"/>
+        <w:sz w:val="20"/>
+      </w:rPr>
+    </w:lvl>
+  </w:abstractNum>
+  <w:abstractNum w:abstractNumId="4" w15:restartNumberingAfterBreak="0">
     <w:nsid w:val="14E13F0C"/>
     <w:multiLevelType w:val="multilevel"/>
     <w:tmpl w:val="BC36F924"/>
@@ -4107,7 +5701,120 @@
       </w:rPr>
     </w:lvl>
   </w:abstractNum>
-  <w:abstractNum w:abstractNumId="4" w15:restartNumberingAfterBreak="0">
+  <w:abstractNum w:abstractNumId="5" w15:restartNumberingAfterBreak="0">
+    <w:nsid w:val="1C0641FD"/>
+    <w:multiLevelType w:val="multilevel"/>
+    <w:tmpl w:val="956CBD36"/>
+    <w:lvl w:ilvl="0">
+      <w:start w:val="1"/>
+      <w:numFmt w:val="decimal"/>
+      <w:lvlText w:val="%1."/>
+      <w:lvlJc w:val="left"/>
+      <w:pPr>
+        <w:tabs>
+          <w:tab w:val="num" w:pos="720"/>
+        </w:tabs>
+        <w:ind w:left="720" w:hanging="360"/>
+      </w:pPr>
+    </w:lvl>
+    <w:lvl w:ilvl="1" w:tentative="1">
+      <w:start w:val="1"/>
+      <w:numFmt w:val="decimal"/>
+      <w:lvlText w:val="%2."/>
+      <w:lvlJc w:val="left"/>
+      <w:pPr>
+        <w:tabs>
+          <w:tab w:val="num" w:pos="1440"/>
+        </w:tabs>
+        <w:ind w:left="1440" w:hanging="360"/>
+      </w:pPr>
+    </w:lvl>
+    <w:lvl w:ilvl="2" w:tentative="1">
+      <w:start w:val="1"/>
+      <w:numFmt w:val="decimal"/>
+      <w:lvlText w:val="%3."/>
+      <w:lvlJc w:val="left"/>
+      <w:pPr>
+        <w:tabs>
+          <w:tab w:val="num" w:pos="2160"/>
+        </w:tabs>
+        <w:ind w:left="2160" w:hanging="360"/>
+      </w:pPr>
+    </w:lvl>
+    <w:lvl w:ilvl="3" w:tentative="1">
+      <w:start w:val="1"/>
+      <w:numFmt w:val="decimal"/>
+      <w:lvlText w:val="%4."/>
+      <w:lvlJc w:val="left"/>
+      <w:pPr>
+        <w:tabs>
+          <w:tab w:val="num" w:pos="2880"/>
+        </w:tabs>
+        <w:ind w:left="2880" w:hanging="360"/>
+      </w:pPr>
+    </w:lvl>
+    <w:lvl w:ilvl="4" w:tentative="1">
+      <w:start w:val="1"/>
+      <w:numFmt w:val="decimal"/>
+      <w:lvlText w:val="%5."/>
+      <w:lvlJc w:val="left"/>
+      <w:pPr>
+        <w:tabs>
+          <w:tab w:val="num" w:pos="3600"/>
+        </w:tabs>
+        <w:ind w:left="3600" w:hanging="360"/>
+      </w:pPr>
+    </w:lvl>
+    <w:lvl w:ilvl="5" w:tentative="1">
+      <w:start w:val="1"/>
+      <w:numFmt w:val="decimal"/>
+      <w:lvlText w:val="%6."/>
+      <w:lvlJc w:val="left"/>
+      <w:pPr>
+        <w:tabs>
+          <w:tab w:val="num" w:pos="4320"/>
+        </w:tabs>
+        <w:ind w:left="4320" w:hanging="360"/>
+      </w:pPr>
+    </w:lvl>
+    <w:lvl w:ilvl="6" w:tentative="1">
+      <w:start w:val="1"/>
+      <w:numFmt w:val="decimal"/>
+      <w:lvlText w:val="%7."/>
+      <w:lvlJc w:val="left"/>
+      <w:pPr>
+        <w:tabs>
+          <w:tab w:val="num" w:pos="5040"/>
+        </w:tabs>
+        <w:ind w:left="5040" w:hanging="360"/>
+      </w:pPr>
+    </w:lvl>
+    <w:lvl w:ilvl="7" w:tentative="1">
+      <w:start w:val="1"/>
+      <w:numFmt w:val="decimal"/>
+      <w:lvlText w:val="%8."/>
+      <w:lvlJc w:val="left"/>
+      <w:pPr>
+        <w:tabs>
+          <w:tab w:val="num" w:pos="5760"/>
+        </w:tabs>
+        <w:ind w:left="5760" w:hanging="360"/>
+      </w:pPr>
+    </w:lvl>
+    <w:lvl w:ilvl="8" w:tentative="1">
+      <w:start w:val="1"/>
+      <w:numFmt w:val="decimal"/>
+      <w:lvlText w:val="%9."/>
+      <w:lvlJc w:val="left"/>
+      <w:pPr>
+        <w:tabs>
+          <w:tab w:val="num" w:pos="6480"/>
+        </w:tabs>
+        <w:ind w:left="6480" w:hanging="360"/>
+      </w:pPr>
+    </w:lvl>
+  </w:abstractNum>
+  <w:abstractNum w:abstractNumId="6" w15:restartNumberingAfterBreak="0">
     <w:nsid w:val="27B44F9B"/>
     <w:multiLevelType w:val="multilevel"/>
     <w:tmpl w:val="78E69080"/>
@@ -4256,7 +5963,7 @@
       </w:rPr>
     </w:lvl>
   </w:abstractNum>
-  <w:abstractNum w:abstractNumId="5" w15:restartNumberingAfterBreak="0">
+  <w:abstractNum w:abstractNumId="7" w15:restartNumberingAfterBreak="0">
     <w:nsid w:val="2CC708C1"/>
     <w:multiLevelType w:val="multilevel"/>
     <w:tmpl w:val="1BCCAA84"/>
@@ -4373,7 +6080,7 @@
       </w:pPr>
     </w:lvl>
   </w:abstractNum>
-  <w:abstractNum w:abstractNumId="6" w15:restartNumberingAfterBreak="0">
+  <w:abstractNum w:abstractNumId="8" w15:restartNumberingAfterBreak="0">
     <w:nsid w:val="2FD83488"/>
     <w:multiLevelType w:val="multilevel"/>
     <w:tmpl w:val="E66A085C"/>
@@ -4490,7 +6197,156 @@
       </w:pPr>
     </w:lvl>
   </w:abstractNum>
-  <w:abstractNum w:abstractNumId="7" w15:restartNumberingAfterBreak="0">
+  <w:abstractNum w:abstractNumId="9" w15:restartNumberingAfterBreak="0">
+    <w:nsid w:val="32995CE4"/>
+    <w:multiLevelType w:val="multilevel"/>
+    <w:tmpl w:val="B93E2880"/>
+    <w:lvl w:ilvl="0">
+      <w:start w:val="1"/>
+      <w:numFmt w:val="bullet"/>
+      <w:lvlText w:val=""/>
+      <w:lvlJc w:val="left"/>
+      <w:pPr>
+        <w:tabs>
+          <w:tab w:val="num" w:pos="720"/>
+        </w:tabs>
+        <w:ind w:left="720" w:hanging="360"/>
+      </w:pPr>
+      <w:rPr>
+        <w:rFonts w:ascii="Symbol" w:hAnsi="Symbol" w:hint="default"/>
+        <w:sz w:val="20"/>
+      </w:rPr>
+    </w:lvl>
+    <w:lvl w:ilvl="1" w:tentative="1">
+      <w:start w:val="1"/>
+      <w:numFmt w:val="bullet"/>
+      <w:lvlText w:val="o"/>
+      <w:lvlJc w:val="left"/>
+      <w:pPr>
+        <w:tabs>
+          <w:tab w:val="num" w:pos="1440"/>
+        </w:tabs>
+        <w:ind w:left="1440" w:hanging="360"/>
+      </w:pPr>
+      <w:rPr>
+        <w:rFonts w:ascii="Courier New" w:hAnsi="Courier New" w:hint="default"/>
+        <w:sz w:val="20"/>
+      </w:rPr>
+    </w:lvl>
+    <w:lvl w:ilvl="2" w:tentative="1">
+      <w:start w:val="1"/>
+      <w:numFmt w:val="bullet"/>
+      <w:lvlText w:val=""/>
+      <w:lvlJc w:val="left"/>
+      <w:pPr>
+        <w:tabs>
+          <w:tab w:val="num" w:pos="2160"/>
+        </w:tabs>
+        <w:ind w:left="2160" w:hanging="360"/>
+      </w:pPr>
+      <w:rPr>
+        <w:rFonts w:ascii="Wingdings" w:hAnsi="Wingdings" w:hint="default"/>
+        <w:sz w:val="20"/>
+      </w:rPr>
+    </w:lvl>
+    <w:lvl w:ilvl="3" w:tentative="1">
+      <w:start w:val="1"/>
+      <w:numFmt w:val="bullet"/>
+      <w:lvlText w:val=""/>
+      <w:lvlJc w:val="left"/>
+      <w:pPr>
+        <w:tabs>
+          <w:tab w:val="num" w:pos="2880"/>
+        </w:tabs>
+        <w:ind w:left="2880" w:hanging="360"/>
+      </w:pPr>
+      <w:rPr>
+        <w:rFonts w:ascii="Wingdings" w:hAnsi="Wingdings" w:hint="default"/>
+        <w:sz w:val="20"/>
+      </w:rPr>
+    </w:lvl>
+    <w:lvl w:ilvl="4" w:tentative="1">
+      <w:start w:val="1"/>
+      <w:numFmt w:val="bullet"/>
+      <w:lvlText w:val=""/>
+      <w:lvlJc w:val="left"/>
+      <w:pPr>
+        <w:tabs>
+          <w:tab w:val="num" w:pos="3600"/>
+        </w:tabs>
+        <w:ind w:left="3600" w:hanging="360"/>
+      </w:pPr>
+      <w:rPr>
+        <w:rFonts w:ascii="Wingdings" w:hAnsi="Wingdings" w:hint="default"/>
+        <w:sz w:val="20"/>
+      </w:rPr>
+    </w:lvl>
+    <w:lvl w:ilvl="5" w:tentative="1">
+      <w:start w:val="1"/>
+      <w:numFmt w:val="bullet"/>
+      <w:lvlText w:val=""/>
+      <w:lvlJc w:val="left"/>
+      <w:pPr>
+        <w:tabs>
+          <w:tab w:val="num" w:pos="4320"/>
+        </w:tabs>
+        <w:ind w:left="4320" w:hanging="360"/>
+      </w:pPr>
+      <w:rPr>
+        <w:rFonts w:ascii="Wingdings" w:hAnsi="Wingdings" w:hint="default"/>
+        <w:sz w:val="20"/>
+      </w:rPr>
+    </w:lvl>
+    <w:lvl w:ilvl="6" w:tentative="1">
+      <w:start w:val="1"/>
+      <w:numFmt w:val="bullet"/>
+      <w:lvlText w:val=""/>
+      <w:lvlJc w:val="left"/>
+      <w:pPr>
+        <w:tabs>
+          <w:tab w:val="num" w:pos="5040"/>
+        </w:tabs>
+        <w:ind w:left="5040" w:hanging="360"/>
+      </w:pPr>
+      <w:rPr>
+        <w:rFonts w:ascii="Wingdings" w:hAnsi="Wingdings" w:hint="default"/>
+        <w:sz w:val="20"/>
+      </w:rPr>
+    </w:lvl>
+    <w:lvl w:ilvl="7" w:tentative="1">
+      <w:start w:val="1"/>
+      <w:numFmt w:val="bullet"/>
+      <w:lvlText w:val=""/>
+      <w:lvlJc w:val="left"/>
+      <w:pPr>
+        <w:tabs>
+          <w:tab w:val="num" w:pos="5760"/>
+        </w:tabs>
+        <w:ind w:left="5760" w:hanging="360"/>
+      </w:pPr>
+      <w:rPr>
+        <w:rFonts w:ascii="Wingdings" w:hAnsi="Wingdings" w:hint="default"/>
+        <w:sz w:val="20"/>
+      </w:rPr>
+    </w:lvl>
+    <w:lvl w:ilvl="8" w:tentative="1">
+      <w:start w:val="1"/>
+      <w:numFmt w:val="bullet"/>
+      <w:lvlText w:val=""/>
+      <w:lvlJc w:val="left"/>
+      <w:pPr>
+        <w:tabs>
+          <w:tab w:val="num" w:pos="6480"/>
+        </w:tabs>
+        <w:ind w:left="6480" w:hanging="360"/>
+      </w:pPr>
+      <w:rPr>
+        <w:rFonts w:ascii="Wingdings" w:hAnsi="Wingdings" w:hint="default"/>
+        <w:sz w:val="20"/>
+      </w:rPr>
+    </w:lvl>
+  </w:abstractNum>
+  <w:abstractNum w:abstractNumId="10" w15:restartNumberingAfterBreak="0">
     <w:nsid w:val="374A3FCC"/>
     <w:multiLevelType w:val="multilevel"/>
     <w:tmpl w:val="4C0E0206"/>
@@ -4639,7 +6495,7 @@
       </w:rPr>
     </w:lvl>
   </w:abstractNum>
-  <w:abstractNum w:abstractNumId="8" w15:restartNumberingAfterBreak="0">
+  <w:abstractNum w:abstractNumId="11" w15:restartNumberingAfterBreak="0">
     <w:nsid w:val="3C10671D"/>
     <w:multiLevelType w:val="multilevel"/>
     <w:tmpl w:val="382095D2"/>
@@ -4788,7 +6644,7 @@
       </w:rPr>
     </w:lvl>
   </w:abstractNum>
-  <w:abstractNum w:abstractNumId="9" w15:restartNumberingAfterBreak="0">
+  <w:abstractNum w:abstractNumId="12" w15:restartNumberingAfterBreak="0">
     <w:nsid w:val="3D291059"/>
     <w:multiLevelType w:val="multilevel"/>
     <w:tmpl w:val="B618371C"/>
@@ -4905,7 +6761,7 @@
       </w:pPr>
     </w:lvl>
   </w:abstractNum>
-  <w:abstractNum w:abstractNumId="10" w15:restartNumberingAfterBreak="0">
+  <w:abstractNum w:abstractNumId="13" w15:restartNumberingAfterBreak="0">
     <w:nsid w:val="40AC3869"/>
     <w:multiLevelType w:val="multilevel"/>
     <w:tmpl w:val="B72ED418"/>
@@ -5054,7 +6910,120 @@
       </w:rPr>
     </w:lvl>
   </w:abstractNum>
-  <w:abstractNum w:abstractNumId="11" w15:restartNumberingAfterBreak="0">
+  <w:abstractNum w:abstractNumId="14" w15:restartNumberingAfterBreak="0">
+    <w:nsid w:val="44BA647E"/>
+    <w:multiLevelType w:val="multilevel"/>
+    <w:tmpl w:val="052E15CE"/>
+    <w:lvl w:ilvl="0">
+      <w:start w:val="1"/>
+      <w:numFmt w:val="decimal"/>
+      <w:lvlText w:val="%1."/>
+      <w:lvlJc w:val="left"/>
+      <w:pPr>
+        <w:tabs>
+          <w:tab w:val="num" w:pos="720"/>
+        </w:tabs>
+        <w:ind w:left="720" w:hanging="360"/>
+      </w:pPr>
+    </w:lvl>
+    <w:lvl w:ilvl="1" w:tentative="1">
+      <w:start w:val="1"/>
+      <w:numFmt w:val="decimal"/>
+      <w:lvlText w:val="%2."/>
+      <w:lvlJc w:val="left"/>
+      <w:pPr>
+        <w:tabs>
+          <w:tab w:val="num" w:pos="1440"/>
+        </w:tabs>
+        <w:ind w:left="1440" w:hanging="360"/>
+      </w:pPr>
+    </w:lvl>
+    <w:lvl w:ilvl="2" w:tentative="1">
+      <w:start w:val="1"/>
+      <w:numFmt w:val="decimal"/>
+      <w:lvlText w:val="%3."/>
+      <w:lvlJc w:val="left"/>
+      <w:pPr>
+        <w:tabs>
+          <w:tab w:val="num" w:pos="2160"/>
+        </w:tabs>
+        <w:ind w:left="2160" w:hanging="360"/>
+      </w:pPr>
+    </w:lvl>
+    <w:lvl w:ilvl="3" w:tentative="1">
+      <w:start w:val="1"/>
+      <w:numFmt w:val="decimal"/>
+      <w:lvlText w:val="%4."/>
+      <w:lvlJc w:val="left"/>
+      <w:pPr>
+        <w:tabs>
+          <w:tab w:val="num" w:pos="2880"/>
+        </w:tabs>
+        <w:ind w:left="2880" w:hanging="360"/>
+      </w:pPr>
+    </w:lvl>
+    <w:lvl w:ilvl="4" w:tentative="1">
+      <w:start w:val="1"/>
+      <w:numFmt w:val="decimal"/>
+      <w:lvlText w:val="%5."/>
+      <w:lvlJc w:val="left"/>
+      <w:pPr>
+        <w:tabs>
+          <w:tab w:val="num" w:pos="3600"/>
+        </w:tabs>
+        <w:ind w:left="3600" w:hanging="360"/>
+      </w:pPr>
+    </w:lvl>
+    <w:lvl w:ilvl="5" w:tentative="1">
+      <w:start w:val="1"/>
+      <w:numFmt w:val="decimal"/>
+      <w:lvlText w:val="%6."/>
+      <w:lvlJc w:val="left"/>
+      <w:pPr>
+        <w:tabs>
+          <w:tab w:val="num" w:pos="4320"/>
+        </w:tabs>
+        <w:ind w:left="4320" w:hanging="360"/>
+      </w:pPr>
+    </w:lvl>
+    <w:lvl w:ilvl="6" w:tentative="1">
+      <w:start w:val="1"/>
+      <w:numFmt w:val="decimal"/>
+      <w:lvlText w:val="%7."/>
+      <w:lvlJc w:val="left"/>
+      <w:pPr>
+        <w:tabs>
+          <w:tab w:val="num" w:pos="5040"/>
+        </w:tabs>
+        <w:ind w:left="5040" w:hanging="360"/>
+      </w:pPr>
+    </w:lvl>
+    <w:lvl w:ilvl="7" w:tentative="1">
+      <w:start w:val="1"/>
+      <w:numFmt w:val="decimal"/>
+      <w:lvlText w:val="%8."/>
+      <w:lvlJc w:val="left"/>
+      <w:pPr>
+        <w:tabs>
+          <w:tab w:val="num" w:pos="5760"/>
+        </w:tabs>
+        <w:ind w:left="5760" w:hanging="360"/>
+      </w:pPr>
+    </w:lvl>
+    <w:lvl w:ilvl="8" w:tentative="1">
+      <w:start w:val="1"/>
+      <w:numFmt w:val="decimal"/>
+      <w:lvlText w:val="%9."/>
+      <w:lvlJc w:val="left"/>
+      <w:pPr>
+        <w:tabs>
+          <w:tab w:val="num" w:pos="6480"/>
+        </w:tabs>
+        <w:ind w:left="6480" w:hanging="360"/>
+      </w:pPr>
+    </w:lvl>
+  </w:abstractNum>
+  <w:abstractNum w:abstractNumId="15" w15:restartNumberingAfterBreak="0">
     <w:nsid w:val="46A67ECB"/>
     <w:multiLevelType w:val="multilevel"/>
     <w:tmpl w:val="0944E288"/>
@@ -5171,7 +7140,7 @@
       </w:pPr>
     </w:lvl>
   </w:abstractNum>
-  <w:abstractNum w:abstractNumId="12" w15:restartNumberingAfterBreak="0">
+  <w:abstractNum w:abstractNumId="16" w15:restartNumberingAfterBreak="0">
     <w:nsid w:val="564856AA"/>
     <w:multiLevelType w:val="multilevel"/>
     <w:tmpl w:val="0B2CE37C"/>
@@ -5320,7 +7289,7 @@
       </w:rPr>
     </w:lvl>
   </w:abstractNum>
-  <w:abstractNum w:abstractNumId="13" w15:restartNumberingAfterBreak="0">
+  <w:abstractNum w:abstractNumId="17" w15:restartNumberingAfterBreak="0">
     <w:nsid w:val="64B672B3"/>
     <w:multiLevelType w:val="multilevel"/>
     <w:tmpl w:val="24A2DCDA"/>
@@ -5437,7 +7406,7 @@
       </w:pPr>
     </w:lvl>
   </w:abstractNum>
-  <w:abstractNum w:abstractNumId="14" w15:restartNumberingAfterBreak="0">
+  <w:abstractNum w:abstractNumId="18" w15:restartNumberingAfterBreak="0">
     <w:nsid w:val="6DA64DE6"/>
     <w:multiLevelType w:val="multilevel"/>
     <w:tmpl w:val="578AE158"/>
@@ -5558,7 +7527,7 @@
       </w:pPr>
     </w:lvl>
   </w:abstractNum>
-  <w:abstractNum w:abstractNumId="15" w15:restartNumberingAfterBreak="0">
+  <w:abstractNum w:abstractNumId="19" w15:restartNumberingAfterBreak="0">
     <w:nsid w:val="7CA063A3"/>
     <w:multiLevelType w:val="multilevel"/>
     <w:tmpl w:val="45067F3C"/>
@@ -5676,16 +7645,16 @@
     </w:lvl>
   </w:abstractNum>
   <w:num w:numId="1" w16cid:durableId="44571522">
-    <w:abstractNumId w:val="10"/>
+    <w:abstractNumId w:val="13"/>
   </w:num>
   <w:num w:numId="2" w16cid:durableId="1890073125">
+    <w:abstractNumId w:val="8"/>
+  </w:num>
+  <w:num w:numId="3" w16cid:durableId="1424498223">
     <w:abstractNumId w:val="6"/>
   </w:num>
-  <w:num w:numId="3" w16cid:durableId="1424498223">
-    <w:abstractNumId w:val="4"/>
-  </w:num>
   <w:num w:numId="4" w16cid:durableId="616454491">
-    <w:abstractNumId w:val="15"/>
+    <w:abstractNumId w:val="19"/>
   </w:num>
   <w:num w:numId="5" w16cid:durableId="726222757">
     <w:abstractNumId w:val="2"/>
@@ -5694,34 +7663,46 @@
     <w:abstractNumId w:val="0"/>
   </w:num>
   <w:num w:numId="7" w16cid:durableId="243220401">
-    <w:abstractNumId w:val="8"/>
+    <w:abstractNumId w:val="11"/>
   </w:num>
   <w:num w:numId="8" w16cid:durableId="399639699">
-    <w:abstractNumId w:val="11"/>
+    <w:abstractNumId w:val="15"/>
   </w:num>
   <w:num w:numId="9" w16cid:durableId="1248925940">
     <w:abstractNumId w:val="1"/>
   </w:num>
   <w:num w:numId="10" w16cid:durableId="2123500283">
+    <w:abstractNumId w:val="12"/>
+  </w:num>
+  <w:num w:numId="11" w16cid:durableId="617416392">
+    <w:abstractNumId w:val="4"/>
+  </w:num>
+  <w:num w:numId="12" w16cid:durableId="1259946106">
+    <w:abstractNumId w:val="7"/>
+  </w:num>
+  <w:num w:numId="13" w16cid:durableId="1438521462">
+    <w:abstractNumId w:val="10"/>
+  </w:num>
+  <w:num w:numId="14" w16cid:durableId="446045705">
+    <w:abstractNumId w:val="17"/>
+  </w:num>
+  <w:num w:numId="15" w16cid:durableId="1396588089">
+    <w:abstractNumId w:val="16"/>
+  </w:num>
+  <w:num w:numId="16" w16cid:durableId="1158155519">
+    <w:abstractNumId w:val="18"/>
+  </w:num>
+  <w:num w:numId="17" w16cid:durableId="1443837189">
+    <w:abstractNumId w:val="3"/>
+  </w:num>
+  <w:num w:numId="18" w16cid:durableId="1291395300">
+    <w:abstractNumId w:val="14"/>
+  </w:num>
+  <w:num w:numId="19" w16cid:durableId="1940092086">
     <w:abstractNumId w:val="9"/>
   </w:num>
-  <w:num w:numId="11" w16cid:durableId="617416392">
-    <w:abstractNumId w:val="3"/>
-  </w:num>
-  <w:num w:numId="12" w16cid:durableId="1259946106">
+  <w:num w:numId="20" w16cid:durableId="793058120">
     <w:abstractNumId w:val="5"/>
-  </w:num>
-  <w:num w:numId="13" w16cid:durableId="1438521462">
-    <w:abstractNumId w:val="7"/>
-  </w:num>
-  <w:num w:numId="14" w16cid:durableId="446045705">
-    <w:abstractNumId w:val="13"/>
-  </w:num>
-  <w:num w:numId="15" w16cid:durableId="1396588089">
-    <w:abstractNumId w:val="12"/>
-  </w:num>
-  <w:num w:numId="16" w16cid:durableId="1158155519">
-    <w:abstractNumId w:val="14"/>
   </w:num>
 </w:numbering>
 </file>
@@ -6298,6 +8279,16 @@
       <w:lang w:bidi="si-LK"/>
     </w:rPr>
   </w:style>
+  <w:style w:type="character" w:customStyle="1" w:styleId="hljs-builtin">
+    <w:name w:val="hljs-built_in"/>
+    <w:basedOn w:val="DefaultParagraphFont"/>
+    <w:rsid w:val="00E64347"/>
+  </w:style>
+  <w:style w:type="character" w:customStyle="1" w:styleId="hljs-attr">
+    <w:name w:val="hljs-attr"/>
+    <w:basedOn w:val="DefaultParagraphFont"/>
+    <w:rsid w:val="00E64347"/>
+  </w:style>
 </w:styles>
 </file>
 

</xml_diff>